<commit_message>
Added Added Tables of Design Points and Results
</commit_message>
<xml_diff>
--- a/CMP606-Group777-FinalPaper_V2.0.docx
+++ b/CMP606-Group777-FinalPaper_V2.0.docx
@@ -16,7 +16,7 @@
           <w:sz w:val="18"/>
           <w:szCs w:val="18"/>
         </w:rPr>
-        <w:footnoteReference w:customMarkFollows="1" w:id="1"/>
+        <w:footnoteReference w:customMarkFollows="1" w:id="2"/>
         <w:sym w:font="Symbol" w:char="F020"/>
       </w:r>
     </w:p>
@@ -116,40 +116,35 @@
     <w:p>
       <w:pPr>
         <w:pStyle w:val="Abstract"/>
-        <w:rPr>
-          <w:sz w:val="20"/>
-          <w:szCs w:val="20"/>
-        </w:rPr>
-      </w:pPr>
-      <w:bookmarkStart w:id="0" w:name="PointTmp"/>
-      <w:r>
-        <w:rPr>
-          <w:i/>
-          <w:sz w:val="20"/>
-        </w:rPr>
-        <w:t>Abstract</w:t>
-      </w:r>
-      <w:r>
-        <w:t xml:space="preserve">— </w:t>
-      </w:r>
-      <w:r>
-        <w:rPr>
-          <w:sz w:val="20"/>
-          <w:szCs w:val="20"/>
-        </w:rPr>
-        <w:t>Providing high turnout rate in elections is a desirable goal to reach democracy. In this paper we are extending some literature studies that were trying to provide equity between voters across all precincts which will result in reducing maximum waiting time between voters. In this paper we are extending the simulation model used in literature to study voting queues and in the same time we are comparing the results of the state of the art technique in distributing voting machines across precincts (namely GIA which is simulation based greedy algorithm) with our simple algorithm (RA which is Random Algorithm based on some heuristics for improvements) on a data conducted from 2004 US presidential election in one county.</w:t>
-      </w:r>
-    </w:p>
-    <w:p/>
-    <w:p>
-      <w:pPr>
-        <w:pStyle w:val="IndexTerms"/>
       </w:pPr>
       <w:r>
         <w:rPr>
           <w:i/>
           <w:iCs/>
         </w:rPr>
+        <w:t>Abstract</w:t>
+      </w:r>
+      <w:r>
+        <w:t>—</w:t>
+      </w:r>
+      <w:r>
+        <w:t xml:space="preserve"> </w:t>
+      </w:r>
+      <w:r>
+        <w:t>Providing high turnout rate in elections is a desirable goal to reach democracy. In this paper we are extending some literature studies that were trying to provide equity between voters across all precincts which will result in reducing maximum waiting time between voters. In this paper we are extending the simulation model used in literature to study voting queues and in the same time we are comparing the results of the state of the art technique in distributing voting machines across precincts (namely GIA which is simulation based greedy algorithm) with our simple algorithm (RA which is Random Algorithm based on some heuristics for improvements) on a data conducted from 2004 US presidential election in one county.</w:t>
+      </w:r>
+    </w:p>
+    <w:p/>
+    <w:p>
+      <w:pPr>
+        <w:pStyle w:val="IndexTerms"/>
+      </w:pPr>
+      <w:bookmarkStart w:id="0" w:name="PointTmp"/>
+      <w:r>
+        <w:rPr>
+          <w:i/>
+          <w:iCs/>
+        </w:rPr>
         <w:t>Index Terms</w:t>
       </w:r>
       <w:r>
@@ -238,11 +233,11 @@
         <w:pStyle w:val="Text"/>
       </w:pPr>
       <w:r>
-        <w:t xml:space="preserve">We model the voting process using a simulation model that allows us to employ non-stationary arrivals and non-steady state queues. We allocate voting machines to precincts using a greedy improvement heuristic. The objective in our machine allocation is to provide voter equity across precincts. The rest of the paper is arranged as follows. Section 2 provides a review of related literature. </w:t>
+        <w:t xml:space="preserve">We model the voting process using a simulation model that allows us to employ non-stationary arrivals and non-steady state queues. We allocate voting machines to precincts using a greedy improvement heuristic. The objective in our machine allocation is to provide voter equity across precincts. The rest of the paper is arranged as follows. Section 2 provides a review of related literature. Section 3 introduces a performance metric for voter equity and discusses several analysis options for this problem. Section 4 describes the setup of the simulation model and </w:t>
       </w:r>
       <w:r>
         <w:lastRenderedPageBreak/>
-        <w:t>Section 3 introduces a performance metric for voter equity and discusses several analysis options for this problem. Section 4 describes the setup of the simulation model and the greedy improvement algorithm (GIA) implemented on the model. Section 5 systematically studies the performance of the simulation-based GIA through an experimental design. Section 6 presents conclusions and future work.</w:t>
+        <w:t>the greedy improvement algorithm (GIA) implemented on the model. Section 5 systematically studies the performance of the simulation-based GIA through an experimental design. Section 6 presents conclusions and future work.</w:t>
       </w:r>
     </w:p>
     <w:p>
@@ -418,11 +413,11 @@
         <w:jc w:val="both"/>
       </w:pPr>
       <w:r>
-        <w:t xml:space="preserve">We use a data set based on statistics from the 2004 election in Franklin County, Ohio (available at &lt;http://copperas.com/fcelection/&gt;). Specifically, we fit a normal distribution with mean 1070 and standard deviation </w:t>
+        <w:t xml:space="preserve">We use a data set based on statistics from the 2004 election in Franklin County, Ohio (available at &lt;http://copperas.com/fcelection/&gt;). Specifically, we fit a normal distribution with mean 1070 and standard deviation 319 to the number of registered voters in each precinct in the 2004 election. For a given number N of precincts (N will be set as a factor in our experimental design below), we </w:t>
       </w:r>
       <w:r>
         <w:lastRenderedPageBreak/>
-        <w:t xml:space="preserve">319 to the number of registered voters in each precinct in the 2004 election. For a given number N of precincts (N will be set as a factor in our experimental design below), we generate the number of eligible voters for each precinct independently from this fitted normal distribution. </w:t>
+        <w:t xml:space="preserve">generate the number of eligible voters for each precinct independently from this fitted normal distribution. </w:t>
       </w:r>
     </w:p>
     <w:p>
@@ -865,7 +860,6 @@
                 <w:b w:val="0"/>
                 <w:bCs w:val="0"/>
               </w:rPr>
-              <w:lastRenderedPageBreak/>
               <w:t>After 5 p.m.</w:t>
             </w:r>
           </w:p>
@@ -901,7 +895,11 @@
         <w:pStyle w:val="Text"/>
       </w:pPr>
       <w:r>
-        <w:t>Ohio law states that voters are allowed up to five minutes to place their vote (Anthony et al. 2004). However, anecdotal evidence suggests that this law is rarely, if ever, enforced. Actual voter service times will depend on the length of the ballot - in particular, the number of issues on the ballot, which generally require the most time for voters to read and on which to make a choice. To determine approximate voter service times we use data from the 2006 Ohio gubernatorial election with six issues on the ballot. We fit a distribution to the data of voting times read from a sample of Election Systems &amp; Software machines in this election and found that a gamma distribution with the scale parameter of 1.05 and the shape parameter of 5.71 fits the data acceptably. We assume that voting times in every precinct follow this same gamma distribution.</w:t>
+        <w:t xml:space="preserve">Ohio law states that voters are allowed up to five minutes </w:t>
+      </w:r>
+      <w:r>
+        <w:lastRenderedPageBreak/>
+        <w:t>to place their vote (Anthony et al. 2004). However, anecdotal evidence suggests that this law is rarely, if ever, enforced. Actual voter service times will depend on the length of the ballot - in particular, the number of issues on the ballot, which generally require the most time for voters to read and on which to make a choice. To determine approximate voter service times we use data from the 2006 Ohio gubernatorial election with six issues on the ballot. We fit a distribution to the data of voting times read from a sample of Election Systems &amp; Software machines in this election and found that a gamma distribution with the scale parameter of 1.05 and the shape parameter of 5.71 fits the data acceptably. We assume that voting times in every precinct follow this same gamma distribution.</w:t>
       </w:r>
     </w:p>
     <w:p>
@@ -1146,11 +1144,11 @@
         <w:pStyle w:val="Text"/>
       </w:pPr>
       <w:r>
-        <w:t xml:space="preserve">Some performance metric used in simulating elections is minimizing the total expected waiting time across all </w:t>
+        <w:t xml:space="preserve">Some performance metric used in simulating elections is minimizing the total expected waiting time across all precincts, but it leads to long voter waiting times in some precincts and short voter waiting time in other precincts. This is not preferred since we need to make all voters are </w:t>
       </w:r>
       <w:r>
         <w:lastRenderedPageBreak/>
-        <w:t>precincts, but it leads to long voter waiting times in some precincts and short voter waiting time in other precincts. This is not preferred since we need to make all voters are experiencing same situations across all precincts.</w:t>
+        <w:t>experiencing same situations across all precincts.</w:t>
       </w:r>
     </w:p>
     <w:p>
@@ -2453,7 +2451,6 @@
               <w:jc w:val="center"/>
             </w:pPr>
             <w:r>
-              <w:lastRenderedPageBreak/>
               <w:t>(Scale Parameter of Gamma Distribution)</w:t>
             </w:r>
           </w:p>
@@ -2478,7 +2475,6 @@
               <w:cnfStyle w:val="000000000000"/>
             </w:pPr>
             <w:r>
-              <w:lastRenderedPageBreak/>
               <w:t>0.58 - 1.05</w:t>
             </w:r>
           </w:p>
@@ -2501,7 +2497,6 @@
               <w:jc w:val="center"/>
             </w:pPr>
             <w:r>
-              <w:lastRenderedPageBreak/>
               <w:t>#Machines/#Precincts</w:t>
             </w:r>
           </w:p>
@@ -2539,6 +2534,7 @@
               <w:jc w:val="center"/>
             </w:pPr>
             <w:r>
+              <w:lastRenderedPageBreak/>
               <w:t>Allocation Strategy</w:t>
             </w:r>
           </w:p>
@@ -2655,80 +2651,2663 @@
         <w:t xml:space="preserve"> are used for different design points to ensure that the design points are independent.</w:t>
       </w:r>
     </w:p>
+    <w:p>
+      <w:pPr>
+        <w:pStyle w:val="Text"/>
+      </w:pPr>
+    </w:p>
+    <w:p>
+      <w:pPr>
+        <w:pStyle w:val="Caption"/>
+        <w:keepNext/>
+        <w:jc w:val="center"/>
+      </w:pPr>
+      <w:r>
+        <w:rPr>
+          <w:b w:val="0"/>
+          <w:bCs w:val="0"/>
+          <w:color w:val="auto"/>
+        </w:rPr>
+        <w:t xml:space="preserve">Table </w:t>
+      </w:r>
+      <w:r>
+        <w:rPr>
+          <w:b w:val="0"/>
+          <w:bCs w:val="0"/>
+          <w:color w:val="auto"/>
+        </w:rPr>
+        <w:t>3</w:t>
+      </w:r>
+      <w:r>
+        <w:rPr>
+          <w:b w:val="0"/>
+          <w:bCs w:val="0"/>
+          <w:color w:val="auto"/>
+        </w:rPr>
+        <w:t xml:space="preserve">: </w:t>
+      </w:r>
+      <w:r>
+        <w:rPr>
+          <w:b w:val="0"/>
+          <w:bCs w:val="0"/>
+          <w:color w:val="auto"/>
+        </w:rPr>
+        <w:t>Design Points</w:t>
+      </w:r>
+    </w:p>
+    <w:tbl>
+      <w:tblPr>
+        <w:tblStyle w:val="TableGrid"/>
+        <w:tblW w:w="0" w:type="auto"/>
+        <w:jc w:val="center"/>
+        <w:tblBorders>
+          <w:left w:val="none" w:sz="0" w:space="0" w:color="auto"/>
+          <w:right w:val="none" w:sz="0" w:space="0" w:color="auto"/>
+        </w:tblBorders>
+        <w:tblLook w:val="04A0"/>
+      </w:tblPr>
+      <w:tblGrid>
+        <w:gridCol w:w="1002"/>
+        <w:gridCol w:w="1094"/>
+        <w:gridCol w:w="1013"/>
+        <w:gridCol w:w="1039"/>
+      </w:tblGrid>
+      <w:tr>
+        <w:trPr>
+          <w:jc w:val="center"/>
+        </w:trPr>
+        <w:tc>
+          <w:tcPr>
+            <w:tcW w:w="1002" w:type="dxa"/>
+            <w:shd w:val="clear" w:color="auto" w:fill="D9D9D9" w:themeFill="background1" w:themeFillShade="D9"/>
+          </w:tcPr>
+          <w:p>
+            <w:pPr>
+              <w:pStyle w:val="Text"/>
+              <w:ind w:firstLine="0"/>
+              <w:jc w:val="center"/>
+              <w:rPr>
+                <w:b/>
+                <w:bCs/>
+              </w:rPr>
+            </w:pPr>
+            <w:r>
+              <w:rPr>
+                <w:b/>
+                <w:bCs/>
+              </w:rPr>
+              <w:t>Design Point</w:t>
+            </w:r>
+          </w:p>
+        </w:tc>
+        <w:tc>
+          <w:tcPr>
+            <w:tcW w:w="1094" w:type="dxa"/>
+            <w:shd w:val="clear" w:color="auto" w:fill="D9D9D9" w:themeFill="background1" w:themeFillShade="D9"/>
+          </w:tcPr>
+          <w:p>
+            <w:pPr>
+              <w:pStyle w:val="Text"/>
+              <w:ind w:firstLine="0"/>
+              <w:jc w:val="center"/>
+              <w:rPr>
+                <w:b/>
+                <w:bCs/>
+              </w:rPr>
+            </w:pPr>
+            <w:r>
+              <w:rPr>
+                <w:b/>
+                <w:bCs/>
+              </w:rPr>
+              <w:t>Voting Time</w:t>
+            </w:r>
+          </w:p>
+        </w:tc>
+        <w:tc>
+          <w:tcPr>
+            <w:tcW w:w="1013" w:type="dxa"/>
+            <w:shd w:val="clear" w:color="auto" w:fill="D9D9D9" w:themeFill="background1" w:themeFillShade="D9"/>
+          </w:tcPr>
+          <w:p>
+            <w:pPr>
+              <w:pStyle w:val="Text"/>
+              <w:ind w:firstLine="0"/>
+              <w:jc w:val="center"/>
+              <w:rPr>
+                <w:b/>
+                <w:bCs/>
+              </w:rPr>
+            </w:pPr>
+            <w:r>
+              <w:rPr>
+                <w:b/>
+                <w:bCs/>
+              </w:rPr>
+              <w:t>No. of Precincts</w:t>
+            </w:r>
+          </w:p>
+        </w:tc>
+        <w:tc>
+          <w:tcPr>
+            <w:tcW w:w="1016" w:type="dxa"/>
+            <w:shd w:val="clear" w:color="auto" w:fill="D9D9D9" w:themeFill="background1" w:themeFillShade="D9"/>
+          </w:tcPr>
+          <w:p>
+            <w:pPr>
+              <w:pStyle w:val="Text"/>
+              <w:ind w:firstLine="0"/>
+              <w:jc w:val="center"/>
+              <w:rPr>
+                <w:b/>
+                <w:bCs/>
+              </w:rPr>
+            </w:pPr>
+            <w:r>
+              <w:rPr>
+                <w:b/>
+                <w:bCs/>
+              </w:rPr>
+              <w:t>No. of Machines</w:t>
+            </w:r>
+          </w:p>
+        </w:tc>
+      </w:tr>
+      <w:tr>
+        <w:trPr>
+          <w:jc w:val="center"/>
+        </w:trPr>
+        <w:tc>
+          <w:tcPr>
+            <w:tcW w:w="1002" w:type="dxa"/>
+          </w:tcPr>
+          <w:p>
+            <w:pPr>
+              <w:pStyle w:val="Text"/>
+              <w:ind w:firstLine="0"/>
+              <w:jc w:val="center"/>
+            </w:pPr>
+            <w:r>
+              <w:t>1</w:t>
+            </w:r>
+          </w:p>
+        </w:tc>
+        <w:tc>
+          <w:tcPr>
+            <w:tcW w:w="1094" w:type="dxa"/>
+          </w:tcPr>
+          <w:p>
+            <w:pPr>
+              <w:pStyle w:val="Text"/>
+              <w:jc w:val="center"/>
+            </w:pPr>
+            <w:r>
+              <w:t>0.583</w:t>
+            </w:r>
+          </w:p>
+        </w:tc>
+        <w:tc>
+          <w:tcPr>
+            <w:tcW w:w="1013" w:type="dxa"/>
+          </w:tcPr>
+          <w:p>
+            <w:pPr>
+              <w:pStyle w:val="Text"/>
+              <w:ind w:firstLine="0"/>
+              <w:jc w:val="center"/>
+            </w:pPr>
+            <w:r>
+              <w:t>20</w:t>
+            </w:r>
+          </w:p>
+        </w:tc>
+        <w:tc>
+          <w:tcPr>
+            <w:tcW w:w="1016" w:type="dxa"/>
+          </w:tcPr>
+          <w:p>
+            <w:pPr>
+              <w:pStyle w:val="Text"/>
+              <w:ind w:firstLine="0"/>
+              <w:jc w:val="center"/>
+            </w:pPr>
+            <w:r>
+              <w:t>40</w:t>
+            </w:r>
+          </w:p>
+        </w:tc>
+      </w:tr>
+      <w:tr>
+        <w:trPr>
+          <w:jc w:val="center"/>
+        </w:trPr>
+        <w:tc>
+          <w:tcPr>
+            <w:tcW w:w="1002" w:type="dxa"/>
+            <w:shd w:val="clear" w:color="auto" w:fill="D9D9D9" w:themeFill="background1" w:themeFillShade="D9"/>
+          </w:tcPr>
+          <w:p>
+            <w:pPr>
+              <w:pStyle w:val="Text"/>
+              <w:ind w:firstLine="0"/>
+              <w:jc w:val="center"/>
+            </w:pPr>
+            <w:r>
+              <w:t>2</w:t>
+            </w:r>
+          </w:p>
+        </w:tc>
+        <w:tc>
+          <w:tcPr>
+            <w:tcW w:w="1094" w:type="dxa"/>
+            <w:shd w:val="clear" w:color="auto" w:fill="D9D9D9" w:themeFill="background1" w:themeFillShade="D9"/>
+          </w:tcPr>
+          <w:p>
+            <w:pPr>
+              <w:pStyle w:val="Text"/>
+              <w:jc w:val="center"/>
+            </w:pPr>
+            <w:r>
+              <w:t>1.05</w:t>
+            </w:r>
+          </w:p>
+        </w:tc>
+        <w:tc>
+          <w:tcPr>
+            <w:tcW w:w="1013" w:type="dxa"/>
+            <w:shd w:val="clear" w:color="auto" w:fill="D9D9D9" w:themeFill="background1" w:themeFillShade="D9"/>
+          </w:tcPr>
+          <w:p>
+            <w:pPr>
+              <w:pStyle w:val="Text"/>
+              <w:ind w:firstLine="0"/>
+              <w:jc w:val="center"/>
+            </w:pPr>
+            <w:r>
+              <w:t>20</w:t>
+            </w:r>
+          </w:p>
+        </w:tc>
+        <w:tc>
+          <w:tcPr>
+            <w:tcW w:w="1016" w:type="dxa"/>
+            <w:shd w:val="clear" w:color="auto" w:fill="D9D9D9" w:themeFill="background1" w:themeFillShade="D9"/>
+          </w:tcPr>
+          <w:p>
+            <w:pPr>
+              <w:pStyle w:val="Text"/>
+              <w:ind w:firstLine="0"/>
+              <w:jc w:val="center"/>
+            </w:pPr>
+            <w:r>
+              <w:t>40</w:t>
+            </w:r>
+          </w:p>
+        </w:tc>
+      </w:tr>
+      <w:tr>
+        <w:trPr>
+          <w:jc w:val="center"/>
+        </w:trPr>
+        <w:tc>
+          <w:tcPr>
+            <w:tcW w:w="1002" w:type="dxa"/>
+          </w:tcPr>
+          <w:p>
+            <w:pPr>
+              <w:pStyle w:val="Text"/>
+              <w:ind w:firstLine="0"/>
+              <w:jc w:val="center"/>
+            </w:pPr>
+            <w:r>
+              <w:t>3</w:t>
+            </w:r>
+          </w:p>
+        </w:tc>
+        <w:tc>
+          <w:tcPr>
+            <w:tcW w:w="1094" w:type="dxa"/>
+          </w:tcPr>
+          <w:p>
+            <w:pPr>
+              <w:pStyle w:val="Text"/>
+              <w:jc w:val="center"/>
+            </w:pPr>
+            <w:r>
+              <w:t>0.583</w:t>
+            </w:r>
+          </w:p>
+        </w:tc>
+        <w:tc>
+          <w:tcPr>
+            <w:tcW w:w="1013" w:type="dxa"/>
+          </w:tcPr>
+          <w:p>
+            <w:pPr>
+              <w:pStyle w:val="Text"/>
+              <w:ind w:firstLine="0"/>
+              <w:jc w:val="center"/>
+            </w:pPr>
+            <w:r>
+              <w:t>30</w:t>
+            </w:r>
+          </w:p>
+        </w:tc>
+        <w:tc>
+          <w:tcPr>
+            <w:tcW w:w="1016" w:type="dxa"/>
+          </w:tcPr>
+          <w:p>
+            <w:pPr>
+              <w:pStyle w:val="Text"/>
+              <w:ind w:firstLine="0"/>
+              <w:jc w:val="center"/>
+            </w:pPr>
+            <w:r>
+              <w:t>60</w:t>
+            </w:r>
+          </w:p>
+        </w:tc>
+      </w:tr>
+      <w:tr>
+        <w:trPr>
+          <w:jc w:val="center"/>
+        </w:trPr>
+        <w:tc>
+          <w:tcPr>
+            <w:tcW w:w="1002" w:type="dxa"/>
+            <w:shd w:val="clear" w:color="auto" w:fill="D9D9D9" w:themeFill="background1" w:themeFillShade="D9"/>
+          </w:tcPr>
+          <w:p>
+            <w:pPr>
+              <w:pStyle w:val="Text"/>
+              <w:ind w:firstLine="0"/>
+              <w:jc w:val="center"/>
+            </w:pPr>
+            <w:r>
+              <w:t>4</w:t>
+            </w:r>
+          </w:p>
+        </w:tc>
+        <w:tc>
+          <w:tcPr>
+            <w:tcW w:w="1094" w:type="dxa"/>
+            <w:shd w:val="clear" w:color="auto" w:fill="D9D9D9" w:themeFill="background1" w:themeFillShade="D9"/>
+          </w:tcPr>
+          <w:p>
+            <w:pPr>
+              <w:pStyle w:val="Text"/>
+              <w:jc w:val="center"/>
+            </w:pPr>
+            <w:r>
+              <w:t>1.05</w:t>
+            </w:r>
+          </w:p>
+        </w:tc>
+        <w:tc>
+          <w:tcPr>
+            <w:tcW w:w="1013" w:type="dxa"/>
+            <w:shd w:val="clear" w:color="auto" w:fill="D9D9D9" w:themeFill="background1" w:themeFillShade="D9"/>
+          </w:tcPr>
+          <w:p>
+            <w:pPr>
+              <w:pStyle w:val="Text"/>
+              <w:ind w:firstLine="0"/>
+              <w:jc w:val="center"/>
+            </w:pPr>
+            <w:r>
+              <w:t>30</w:t>
+            </w:r>
+          </w:p>
+        </w:tc>
+        <w:tc>
+          <w:tcPr>
+            <w:tcW w:w="1016" w:type="dxa"/>
+            <w:shd w:val="clear" w:color="auto" w:fill="D9D9D9" w:themeFill="background1" w:themeFillShade="D9"/>
+          </w:tcPr>
+          <w:p>
+            <w:pPr>
+              <w:pStyle w:val="Text"/>
+              <w:ind w:firstLine="0"/>
+              <w:jc w:val="center"/>
+            </w:pPr>
+            <w:r>
+              <w:t>60</w:t>
+            </w:r>
+          </w:p>
+        </w:tc>
+      </w:tr>
+      <w:tr>
+        <w:trPr>
+          <w:jc w:val="center"/>
+        </w:trPr>
+        <w:tc>
+          <w:tcPr>
+            <w:tcW w:w="1002" w:type="dxa"/>
+          </w:tcPr>
+          <w:p>
+            <w:pPr>
+              <w:pStyle w:val="Text"/>
+              <w:ind w:firstLine="0"/>
+              <w:jc w:val="center"/>
+            </w:pPr>
+            <w:r>
+              <w:t>5</w:t>
+            </w:r>
+          </w:p>
+        </w:tc>
+        <w:tc>
+          <w:tcPr>
+            <w:tcW w:w="1094" w:type="dxa"/>
+          </w:tcPr>
+          <w:p>
+            <w:pPr>
+              <w:pStyle w:val="Text"/>
+              <w:jc w:val="center"/>
+            </w:pPr>
+            <w:r>
+              <w:t>0.583</w:t>
+            </w:r>
+          </w:p>
+        </w:tc>
+        <w:tc>
+          <w:tcPr>
+            <w:tcW w:w="1013" w:type="dxa"/>
+          </w:tcPr>
+          <w:p>
+            <w:pPr>
+              <w:pStyle w:val="Text"/>
+              <w:ind w:firstLine="0"/>
+              <w:jc w:val="center"/>
+            </w:pPr>
+            <w:r>
+              <w:t>50</w:t>
+            </w:r>
+          </w:p>
+        </w:tc>
+        <w:tc>
+          <w:tcPr>
+            <w:tcW w:w="1016" w:type="dxa"/>
+          </w:tcPr>
+          <w:p>
+            <w:pPr>
+              <w:pStyle w:val="Text"/>
+              <w:ind w:firstLine="0"/>
+              <w:jc w:val="center"/>
+            </w:pPr>
+            <w:r>
+              <w:t>100</w:t>
+            </w:r>
+          </w:p>
+        </w:tc>
+      </w:tr>
+      <w:tr>
+        <w:trPr>
+          <w:jc w:val="center"/>
+        </w:trPr>
+        <w:tc>
+          <w:tcPr>
+            <w:tcW w:w="1002" w:type="dxa"/>
+            <w:shd w:val="clear" w:color="auto" w:fill="D9D9D9" w:themeFill="background1" w:themeFillShade="D9"/>
+          </w:tcPr>
+          <w:p>
+            <w:pPr>
+              <w:pStyle w:val="Text"/>
+              <w:ind w:firstLine="0"/>
+              <w:jc w:val="center"/>
+            </w:pPr>
+            <w:r>
+              <w:t>6</w:t>
+            </w:r>
+          </w:p>
+        </w:tc>
+        <w:tc>
+          <w:tcPr>
+            <w:tcW w:w="1094" w:type="dxa"/>
+            <w:shd w:val="clear" w:color="auto" w:fill="D9D9D9" w:themeFill="background1" w:themeFillShade="D9"/>
+          </w:tcPr>
+          <w:p>
+            <w:pPr>
+              <w:pStyle w:val="Text"/>
+              <w:jc w:val="center"/>
+            </w:pPr>
+            <w:r>
+              <w:t>1.05</w:t>
+            </w:r>
+          </w:p>
+        </w:tc>
+        <w:tc>
+          <w:tcPr>
+            <w:tcW w:w="1013" w:type="dxa"/>
+            <w:shd w:val="clear" w:color="auto" w:fill="D9D9D9" w:themeFill="background1" w:themeFillShade="D9"/>
+          </w:tcPr>
+          <w:p>
+            <w:pPr>
+              <w:pStyle w:val="Text"/>
+              <w:ind w:firstLine="0"/>
+              <w:jc w:val="center"/>
+            </w:pPr>
+            <w:r>
+              <w:t>50</w:t>
+            </w:r>
+          </w:p>
+        </w:tc>
+        <w:tc>
+          <w:tcPr>
+            <w:tcW w:w="1016" w:type="dxa"/>
+            <w:shd w:val="clear" w:color="auto" w:fill="D9D9D9" w:themeFill="background1" w:themeFillShade="D9"/>
+          </w:tcPr>
+          <w:p>
+            <w:pPr>
+              <w:pStyle w:val="Text"/>
+              <w:ind w:firstLine="0"/>
+              <w:jc w:val="center"/>
+            </w:pPr>
+            <w:r>
+              <w:t>100</w:t>
+            </w:r>
+          </w:p>
+        </w:tc>
+      </w:tr>
+      <w:tr>
+        <w:trPr>
+          <w:jc w:val="center"/>
+        </w:trPr>
+        <w:tc>
+          <w:tcPr>
+            <w:tcW w:w="1002" w:type="dxa"/>
+          </w:tcPr>
+          <w:p>
+            <w:pPr>
+              <w:pStyle w:val="Text"/>
+              <w:ind w:firstLine="0"/>
+              <w:jc w:val="center"/>
+            </w:pPr>
+            <w:r>
+              <w:t>7</w:t>
+            </w:r>
+          </w:p>
+        </w:tc>
+        <w:tc>
+          <w:tcPr>
+            <w:tcW w:w="1094" w:type="dxa"/>
+          </w:tcPr>
+          <w:p>
+            <w:pPr>
+              <w:pStyle w:val="Text"/>
+              <w:jc w:val="center"/>
+            </w:pPr>
+            <w:r>
+              <w:t>0.583</w:t>
+            </w:r>
+          </w:p>
+        </w:tc>
+        <w:tc>
+          <w:tcPr>
+            <w:tcW w:w="1013" w:type="dxa"/>
+          </w:tcPr>
+          <w:p>
+            <w:pPr>
+              <w:pStyle w:val="Text"/>
+              <w:ind w:firstLine="0"/>
+              <w:jc w:val="center"/>
+            </w:pPr>
+            <w:r>
+              <w:t>20</w:t>
+            </w:r>
+          </w:p>
+        </w:tc>
+        <w:tc>
+          <w:tcPr>
+            <w:tcW w:w="1016" w:type="dxa"/>
+          </w:tcPr>
+          <w:p>
+            <w:pPr>
+              <w:pStyle w:val="Text"/>
+              <w:ind w:firstLine="0"/>
+              <w:jc w:val="center"/>
+            </w:pPr>
+            <w:r>
+              <w:t>72</w:t>
+            </w:r>
+          </w:p>
+        </w:tc>
+      </w:tr>
+      <w:tr>
+        <w:trPr>
+          <w:jc w:val="center"/>
+        </w:trPr>
+        <w:tc>
+          <w:tcPr>
+            <w:tcW w:w="1002" w:type="dxa"/>
+            <w:shd w:val="clear" w:color="auto" w:fill="D9D9D9" w:themeFill="background1" w:themeFillShade="D9"/>
+          </w:tcPr>
+          <w:p>
+            <w:pPr>
+              <w:pStyle w:val="Text"/>
+              <w:ind w:firstLine="0"/>
+              <w:jc w:val="center"/>
+            </w:pPr>
+            <w:r>
+              <w:t>8</w:t>
+            </w:r>
+          </w:p>
+        </w:tc>
+        <w:tc>
+          <w:tcPr>
+            <w:tcW w:w="1094" w:type="dxa"/>
+            <w:shd w:val="clear" w:color="auto" w:fill="D9D9D9" w:themeFill="background1" w:themeFillShade="D9"/>
+          </w:tcPr>
+          <w:p>
+            <w:pPr>
+              <w:pStyle w:val="Text"/>
+              <w:jc w:val="center"/>
+            </w:pPr>
+            <w:r>
+              <w:t>1.05</w:t>
+            </w:r>
+          </w:p>
+        </w:tc>
+        <w:tc>
+          <w:tcPr>
+            <w:tcW w:w="1013" w:type="dxa"/>
+            <w:shd w:val="clear" w:color="auto" w:fill="D9D9D9" w:themeFill="background1" w:themeFillShade="D9"/>
+          </w:tcPr>
+          <w:p>
+            <w:pPr>
+              <w:pStyle w:val="Text"/>
+              <w:ind w:firstLine="0"/>
+              <w:jc w:val="center"/>
+            </w:pPr>
+            <w:r>
+              <w:t>20</w:t>
+            </w:r>
+          </w:p>
+        </w:tc>
+        <w:tc>
+          <w:tcPr>
+            <w:tcW w:w="1016" w:type="dxa"/>
+            <w:shd w:val="clear" w:color="auto" w:fill="D9D9D9" w:themeFill="background1" w:themeFillShade="D9"/>
+          </w:tcPr>
+          <w:p>
+            <w:pPr>
+              <w:pStyle w:val="Text"/>
+              <w:ind w:firstLine="0"/>
+              <w:jc w:val="center"/>
+            </w:pPr>
+            <w:r>
+              <w:t>72</w:t>
+            </w:r>
+          </w:p>
+        </w:tc>
+      </w:tr>
+      <w:tr>
+        <w:trPr>
+          <w:jc w:val="center"/>
+        </w:trPr>
+        <w:tc>
+          <w:tcPr>
+            <w:tcW w:w="1002" w:type="dxa"/>
+          </w:tcPr>
+          <w:p>
+            <w:pPr>
+              <w:pStyle w:val="Text"/>
+              <w:ind w:firstLine="0"/>
+              <w:jc w:val="center"/>
+            </w:pPr>
+            <w:r>
+              <w:t>9</w:t>
+            </w:r>
+          </w:p>
+        </w:tc>
+        <w:tc>
+          <w:tcPr>
+            <w:tcW w:w="1094" w:type="dxa"/>
+          </w:tcPr>
+          <w:p>
+            <w:pPr>
+              <w:pStyle w:val="Text"/>
+              <w:jc w:val="center"/>
+            </w:pPr>
+            <w:r>
+              <w:t>0.583</w:t>
+            </w:r>
+          </w:p>
+        </w:tc>
+        <w:tc>
+          <w:tcPr>
+            <w:tcW w:w="1013" w:type="dxa"/>
+          </w:tcPr>
+          <w:p>
+            <w:pPr>
+              <w:pStyle w:val="Text"/>
+              <w:ind w:firstLine="0"/>
+              <w:jc w:val="center"/>
+            </w:pPr>
+            <w:r>
+              <w:t>30</w:t>
+            </w:r>
+          </w:p>
+        </w:tc>
+        <w:tc>
+          <w:tcPr>
+            <w:tcW w:w="1016" w:type="dxa"/>
+          </w:tcPr>
+          <w:p>
+            <w:pPr>
+              <w:pStyle w:val="Text"/>
+              <w:ind w:firstLine="0"/>
+              <w:jc w:val="center"/>
+            </w:pPr>
+            <w:r>
+              <w:t>108</w:t>
+            </w:r>
+          </w:p>
+        </w:tc>
+      </w:tr>
+      <w:tr>
+        <w:trPr>
+          <w:jc w:val="center"/>
+        </w:trPr>
+        <w:tc>
+          <w:tcPr>
+            <w:tcW w:w="1002" w:type="dxa"/>
+            <w:shd w:val="clear" w:color="auto" w:fill="D9D9D9" w:themeFill="background1" w:themeFillShade="D9"/>
+          </w:tcPr>
+          <w:p>
+            <w:pPr>
+              <w:pStyle w:val="Text"/>
+              <w:ind w:firstLine="0"/>
+              <w:jc w:val="center"/>
+            </w:pPr>
+            <w:r>
+              <w:t>10</w:t>
+            </w:r>
+          </w:p>
+        </w:tc>
+        <w:tc>
+          <w:tcPr>
+            <w:tcW w:w="1094" w:type="dxa"/>
+            <w:shd w:val="clear" w:color="auto" w:fill="D9D9D9" w:themeFill="background1" w:themeFillShade="D9"/>
+          </w:tcPr>
+          <w:p>
+            <w:pPr>
+              <w:pStyle w:val="Text"/>
+              <w:jc w:val="center"/>
+            </w:pPr>
+            <w:r>
+              <w:t>1.05</w:t>
+            </w:r>
+          </w:p>
+        </w:tc>
+        <w:tc>
+          <w:tcPr>
+            <w:tcW w:w="1013" w:type="dxa"/>
+            <w:shd w:val="clear" w:color="auto" w:fill="D9D9D9" w:themeFill="background1" w:themeFillShade="D9"/>
+          </w:tcPr>
+          <w:p>
+            <w:pPr>
+              <w:pStyle w:val="Text"/>
+              <w:ind w:firstLine="0"/>
+              <w:jc w:val="center"/>
+            </w:pPr>
+            <w:r>
+              <w:t>30</w:t>
+            </w:r>
+          </w:p>
+        </w:tc>
+        <w:tc>
+          <w:tcPr>
+            <w:tcW w:w="1016" w:type="dxa"/>
+            <w:shd w:val="clear" w:color="auto" w:fill="D9D9D9" w:themeFill="background1" w:themeFillShade="D9"/>
+          </w:tcPr>
+          <w:p>
+            <w:pPr>
+              <w:pStyle w:val="Text"/>
+              <w:ind w:firstLine="0"/>
+              <w:jc w:val="center"/>
+            </w:pPr>
+            <w:r>
+              <w:t>108</w:t>
+            </w:r>
+          </w:p>
+        </w:tc>
+      </w:tr>
+      <w:tr>
+        <w:trPr>
+          <w:jc w:val="center"/>
+        </w:trPr>
+        <w:tc>
+          <w:tcPr>
+            <w:tcW w:w="1002" w:type="dxa"/>
+          </w:tcPr>
+          <w:p>
+            <w:pPr>
+              <w:pStyle w:val="Text"/>
+              <w:ind w:firstLine="0"/>
+              <w:jc w:val="center"/>
+            </w:pPr>
+            <w:r>
+              <w:t>11</w:t>
+            </w:r>
+          </w:p>
+        </w:tc>
+        <w:tc>
+          <w:tcPr>
+            <w:tcW w:w="1094" w:type="dxa"/>
+          </w:tcPr>
+          <w:p>
+            <w:pPr>
+              <w:pStyle w:val="Text"/>
+              <w:jc w:val="center"/>
+            </w:pPr>
+            <w:r>
+              <w:t>0.583</w:t>
+            </w:r>
+          </w:p>
+        </w:tc>
+        <w:tc>
+          <w:tcPr>
+            <w:tcW w:w="1013" w:type="dxa"/>
+          </w:tcPr>
+          <w:p>
+            <w:pPr>
+              <w:pStyle w:val="Text"/>
+              <w:ind w:firstLine="0"/>
+              <w:jc w:val="center"/>
+            </w:pPr>
+            <w:r>
+              <w:t>50</w:t>
+            </w:r>
+          </w:p>
+        </w:tc>
+        <w:tc>
+          <w:tcPr>
+            <w:tcW w:w="1016" w:type="dxa"/>
+          </w:tcPr>
+          <w:p>
+            <w:pPr>
+              <w:pStyle w:val="Text"/>
+              <w:ind w:firstLine="0"/>
+              <w:jc w:val="center"/>
+            </w:pPr>
+            <w:r>
+              <w:t>180</w:t>
+            </w:r>
+          </w:p>
+        </w:tc>
+      </w:tr>
+      <w:tr>
+        <w:trPr>
+          <w:jc w:val="center"/>
+        </w:trPr>
+        <w:tc>
+          <w:tcPr>
+            <w:tcW w:w="1002" w:type="dxa"/>
+            <w:shd w:val="clear" w:color="auto" w:fill="D9D9D9" w:themeFill="background1" w:themeFillShade="D9"/>
+          </w:tcPr>
+          <w:p>
+            <w:pPr>
+              <w:pStyle w:val="Text"/>
+              <w:ind w:firstLine="0"/>
+              <w:jc w:val="center"/>
+            </w:pPr>
+            <w:r>
+              <w:t>12</w:t>
+            </w:r>
+          </w:p>
+        </w:tc>
+        <w:tc>
+          <w:tcPr>
+            <w:tcW w:w="1094" w:type="dxa"/>
+            <w:shd w:val="clear" w:color="auto" w:fill="D9D9D9" w:themeFill="background1" w:themeFillShade="D9"/>
+          </w:tcPr>
+          <w:p>
+            <w:pPr>
+              <w:pStyle w:val="Text"/>
+              <w:jc w:val="center"/>
+            </w:pPr>
+            <w:r>
+              <w:t>1.05</w:t>
+            </w:r>
+          </w:p>
+        </w:tc>
+        <w:tc>
+          <w:tcPr>
+            <w:tcW w:w="1013" w:type="dxa"/>
+            <w:shd w:val="clear" w:color="auto" w:fill="D9D9D9" w:themeFill="background1" w:themeFillShade="D9"/>
+          </w:tcPr>
+          <w:p>
+            <w:pPr>
+              <w:pStyle w:val="Text"/>
+              <w:ind w:firstLine="0"/>
+              <w:jc w:val="center"/>
+            </w:pPr>
+            <w:r>
+              <w:t>50</w:t>
+            </w:r>
+          </w:p>
+        </w:tc>
+        <w:tc>
+          <w:tcPr>
+            <w:tcW w:w="1016" w:type="dxa"/>
+            <w:shd w:val="clear" w:color="auto" w:fill="D9D9D9" w:themeFill="background1" w:themeFillShade="D9"/>
+          </w:tcPr>
+          <w:p>
+            <w:pPr>
+              <w:pStyle w:val="Text"/>
+              <w:ind w:firstLine="0"/>
+              <w:jc w:val="center"/>
+            </w:pPr>
+            <w:r>
+              <w:t>180</w:t>
+            </w:r>
+          </w:p>
+        </w:tc>
+      </w:tr>
+    </w:tbl>
+    <w:p>
+      <w:pPr>
+        <w:pStyle w:val="Text"/>
+      </w:pPr>
+    </w:p>
+    <w:p>
+      <w:pPr>
+        <w:pStyle w:val="Heading2"/>
+      </w:pPr>
+      <w:r>
+        <w:t>Results</w:t>
+      </w:r>
+    </w:p>
+    <w:p>
+      <w:pPr>
+        <w:pStyle w:val="Text"/>
+        <w:rPr>
+          <w:color w:val="FF0000"/>
+        </w:rPr>
+      </w:pPr>
+      <w:r>
+        <w:rPr>
+          <w:color w:val="FF0000"/>
+        </w:rPr>
+        <w:t xml:space="preserve">The results of the experimental design (see Table </w:t>
+      </w:r>
+      <w:r>
+        <w:rPr>
+          <w:color w:val="FF0000"/>
+        </w:rPr>
+        <w:t>4</w:t>
+      </w:r>
+      <w:r>
+        <w:rPr>
+          <w:color w:val="FF0000"/>
+        </w:rPr>
+        <w:t>) show that the GIA statistically significantly outperforms the UEM in 14 out of 16 different treatment combinations of the other four factors, ties in one scenario (Turnout Rate = 0.56, Scale Parameter = 1.05, Size of County = 20 precincts and Ratio of the number of machines to the number of precincts = 3.6), and underperforms UEM in a single scenario (Turnout Rate = 0.72, Scale Parameter = 1.05, Size of County = 20 precincts and Ratio of the number of machines to the number of precincts = 3.6).</w:t>
+      </w:r>
+    </w:p>
+    <w:p>
+      <w:pPr>
+        <w:pStyle w:val="Caption"/>
+        <w:keepNext/>
+        <w:jc w:val="center"/>
+        <w:rPr>
+          <w:b w:val="0"/>
+          <w:bCs w:val="0"/>
+          <w:color w:val="auto"/>
+        </w:rPr>
+      </w:pPr>
+    </w:p>
     <w:p/>
     <w:p/>
-    <w:p>
-      <w:pPr>
-        <w:pStyle w:val="Heading2"/>
-      </w:pPr>
-      <w:r>
-        <w:t>Results</w:t>
-      </w:r>
-    </w:p>
-    <w:p>
-      <w:pPr>
-        <w:pStyle w:val="Text"/>
-        <w:rPr>
-          <w:color w:val="FF0000"/>
-        </w:rPr>
-      </w:pPr>
-      <w:r>
-        <w:rPr>
-          <w:color w:val="FF0000"/>
-        </w:rPr>
-        <w:t>The results of the experimental design (see Table 3) show that the GIA statistically significantly outperforms the UEM in 14 out of 16 different treatment combinations of the other four factors, ties in one scenario (Turnout Rate = 0.56, Scale Parameter = 1.05, Size of County = 20 precincts and Ratio of the number of machines to the number of precincts = 3.6), and underperforms UEM in a single scenario (Turnout Rate = 0.72, Scale Parameter = 1.05, Size of County = 20 precincts and Ratio of the number of machines to the number of precincts = 3.6).</w:t>
-      </w:r>
-    </w:p>
-    <w:p>
-      <w:pPr>
-        <w:pStyle w:val="Text"/>
-        <w:rPr>
-          <w:color w:val="FF0000"/>
-        </w:rPr>
-      </w:pPr>
-      <w:r>
-        <w:rPr>
-          <w:color w:val="000000" w:themeColor="text1"/>
-        </w:rPr>
-        <w:t>The running of simulation for the RA and GIA methods shows that the GIA method takes very long time to run all iterations compared to RA, this is because Phase 1 of the GIA runs the simulation number of times equivalent to the number of DRE machines to be allocated in one replication. For example if we have 100 DRE Machines and 50 replications, the simulation will run for about 100*50 times in Phase 1 only which is a lot of time. So the RA outperforms the GIA in the speed of simulation.</w:t>
-      </w:r>
-    </w:p>
-    <w:p>
-      <w:pPr>
-        <w:pStyle w:val="Text"/>
-      </w:pPr>
-      <w:r>
-        <w:t>Figure 1 shows the scenario with Turnout Rate = 0.72, Scale Parameter = 1.05, Size of County = 50 precincts and</w:t>
-      </w:r>
-      <w:r>
-        <w:t xml:space="preserve"> </w:t>
-      </w:r>
-      <w:r>
-        <w:t>Ratio of the number of machines to the number of precincts = 3.6. It displays 95% confidence intervals and the range of</w:t>
-      </w:r>
-      <w:r>
-        <w:t xml:space="preserve"> </w:t>
-      </w:r>
-      <w:r>
-        <w:t>the response values against the allocations provided by the GIA and the UEM. It clearly shows that the GIA is statistically</w:t>
-      </w:r>
-      <w:r>
-        <w:t xml:space="preserve"> </w:t>
-      </w:r>
-      <w:r>
-        <w:t>significantly better in this scenario.</w:t>
-      </w:r>
-    </w:p>
-    <w:p>
-      <w:pPr>
-        <w:pStyle w:val="Text"/>
-      </w:pPr>
-      <w:r>
-        <w:t>Figure 2 case which is not better.</w:t>
-      </w:r>
-    </w:p>
     <w:p/>
     <w:p/>
+    <w:p/>
+    <w:p/>
+    <w:p/>
+    <w:p/>
+    <w:p/>
+    <w:p/>
+    <w:p/>
+    <w:p>
+      <w:pPr>
+        <w:pStyle w:val="Caption"/>
+        <w:keepNext/>
+        <w:jc w:val="center"/>
+        <w:rPr>
+          <w:color w:val="FF0000"/>
+        </w:rPr>
+      </w:pPr>
+      <w:r>
+        <w:rPr>
+          <w:b w:val="0"/>
+          <w:bCs w:val="0"/>
+          <w:color w:val="auto"/>
+        </w:rPr>
+        <w:t xml:space="preserve">Table </w:t>
+      </w:r>
+      <w:r>
+        <w:rPr>
+          <w:b w:val="0"/>
+          <w:bCs w:val="0"/>
+          <w:color w:val="auto"/>
+        </w:rPr>
+        <w:t>4</w:t>
+      </w:r>
+      <w:r>
+        <w:rPr>
+          <w:b w:val="0"/>
+          <w:bCs w:val="0"/>
+          <w:color w:val="auto"/>
+        </w:rPr>
+        <w:t xml:space="preserve">: </w:t>
+      </w:r>
+      <w:r>
+        <w:rPr>
+          <w:b w:val="0"/>
+          <w:bCs w:val="0"/>
+          <w:color w:val="auto"/>
+        </w:rPr>
+        <w:t>Results of Experimental Design</w:t>
+      </w:r>
+    </w:p>
+    <w:tbl>
+      <w:tblPr>
+        <w:tblStyle w:val="TableGrid"/>
+        <w:tblW w:w="0" w:type="auto"/>
+        <w:tblBorders>
+          <w:left w:val="none" w:sz="0" w:space="0" w:color="auto"/>
+          <w:right w:val="none" w:sz="0" w:space="0" w:color="auto"/>
+        </w:tblBorders>
+        <w:tblLayout w:type="fixed"/>
+        <w:tblLook w:val="04A0"/>
+      </w:tblPr>
+      <w:tblGrid>
+        <w:gridCol w:w="468"/>
+        <w:gridCol w:w="810"/>
+        <w:gridCol w:w="1440"/>
+        <w:gridCol w:w="900"/>
+        <w:gridCol w:w="1471"/>
+      </w:tblGrid>
+      <w:tr>
+        <w:tc>
+          <w:tcPr>
+            <w:tcW w:w="468" w:type="dxa"/>
+            <w:shd w:val="clear" w:color="auto" w:fill="D9D9D9" w:themeFill="background1" w:themeFillShade="D9"/>
+          </w:tcPr>
+          <w:p>
+            <w:pPr>
+              <w:pStyle w:val="Text"/>
+              <w:ind w:firstLine="0"/>
+              <w:jc w:val="center"/>
+              <w:rPr>
+                <w:b/>
+                <w:bCs/>
+                <w:color w:val="000000" w:themeColor="text1"/>
+              </w:rPr>
+            </w:pPr>
+            <w:r>
+              <w:rPr>
+                <w:b/>
+                <w:bCs/>
+                <w:color w:val="000000" w:themeColor="text1"/>
+              </w:rPr>
+              <w:t>DP</w:t>
+            </w:r>
+          </w:p>
+        </w:tc>
+        <w:tc>
+          <w:tcPr>
+            <w:tcW w:w="810" w:type="dxa"/>
+          </w:tcPr>
+          <w:p>
+            <w:pPr>
+              <w:pStyle w:val="Text"/>
+              <w:ind w:firstLine="0"/>
+              <w:jc w:val="center"/>
+              <w:rPr>
+                <w:b/>
+                <w:bCs/>
+                <w:color w:val="000000" w:themeColor="text1"/>
+              </w:rPr>
+            </w:pPr>
+            <w:r>
+              <w:rPr>
+                <w:b/>
+                <w:bCs/>
+                <w:color w:val="000000" w:themeColor="text1"/>
+              </w:rPr>
+              <w:t>RA-</w:t>
+            </w:r>
+            <w:r>
+              <w:rPr>
+                <w:b/>
+                <w:bCs/>
+                <w:color w:val="000000" w:themeColor="text1"/>
+              </w:rPr>
+              <w:t xml:space="preserve"> </w:t>
+            </w:r>
+            <w:r>
+              <w:rPr>
+                <w:b/>
+                <w:bCs/>
+                <w:color w:val="000000" w:themeColor="text1"/>
+              </w:rPr>
+              <w:t>Equity</w:t>
+            </w:r>
+          </w:p>
+        </w:tc>
+        <w:tc>
+          <w:tcPr>
+            <w:tcW w:w="1440" w:type="dxa"/>
+          </w:tcPr>
+          <w:p>
+            <w:pPr>
+              <w:pStyle w:val="Text"/>
+              <w:ind w:firstLine="0"/>
+              <w:jc w:val="center"/>
+              <w:rPr>
+                <w:b/>
+                <w:bCs/>
+                <w:color w:val="000000" w:themeColor="text1"/>
+              </w:rPr>
+            </w:pPr>
+            <w:r>
+              <w:rPr>
+                <w:b/>
+                <w:bCs/>
+                <w:color w:val="000000" w:themeColor="text1"/>
+              </w:rPr>
+              <w:t>RA - CI</w:t>
+            </w:r>
+          </w:p>
+        </w:tc>
+        <w:tc>
+          <w:tcPr>
+            <w:tcW w:w="900" w:type="dxa"/>
+            <w:shd w:val="clear" w:color="auto" w:fill="D9D9D9" w:themeFill="background1" w:themeFillShade="D9"/>
+          </w:tcPr>
+          <w:p>
+            <w:pPr>
+              <w:pStyle w:val="Text"/>
+              <w:ind w:firstLine="0"/>
+              <w:jc w:val="center"/>
+              <w:rPr>
+                <w:b/>
+                <w:bCs/>
+                <w:color w:val="000000" w:themeColor="text1"/>
+              </w:rPr>
+            </w:pPr>
+            <w:r>
+              <w:rPr>
+                <w:b/>
+                <w:bCs/>
+                <w:color w:val="000000" w:themeColor="text1"/>
+              </w:rPr>
+              <w:t>GIA</w:t>
+            </w:r>
+            <w:r>
+              <w:rPr>
+                <w:b/>
+                <w:bCs/>
+                <w:color w:val="000000" w:themeColor="text1"/>
+              </w:rPr>
+              <w:t xml:space="preserve"> </w:t>
+            </w:r>
+            <w:r>
+              <w:rPr>
+                <w:b/>
+                <w:bCs/>
+                <w:color w:val="000000" w:themeColor="text1"/>
+              </w:rPr>
+              <w:t>-Equity</w:t>
+            </w:r>
+          </w:p>
+        </w:tc>
+        <w:tc>
+          <w:tcPr>
+            <w:tcW w:w="1471" w:type="dxa"/>
+            <w:shd w:val="clear" w:color="auto" w:fill="D9D9D9" w:themeFill="background1" w:themeFillShade="D9"/>
+          </w:tcPr>
+          <w:p>
+            <w:pPr>
+              <w:pStyle w:val="Text"/>
+              <w:ind w:firstLine="0"/>
+              <w:jc w:val="center"/>
+              <w:rPr>
+                <w:b/>
+                <w:bCs/>
+                <w:color w:val="000000" w:themeColor="text1"/>
+              </w:rPr>
+            </w:pPr>
+            <w:r>
+              <w:rPr>
+                <w:b/>
+                <w:bCs/>
+                <w:color w:val="000000" w:themeColor="text1"/>
+              </w:rPr>
+              <w:t>GIA - CI</w:t>
+            </w:r>
+          </w:p>
+        </w:tc>
+      </w:tr>
+      <w:tr>
+        <w:tc>
+          <w:tcPr>
+            <w:tcW w:w="468" w:type="dxa"/>
+            <w:shd w:val="clear" w:color="auto" w:fill="D9D9D9" w:themeFill="background1" w:themeFillShade="D9"/>
+          </w:tcPr>
+          <w:p>
+            <w:pPr>
+              <w:pStyle w:val="Text"/>
+              <w:ind w:firstLine="0"/>
+              <w:jc w:val="center"/>
+              <w:rPr>
+                <w:color w:val="000000" w:themeColor="text1"/>
+              </w:rPr>
+            </w:pPr>
+            <w:r>
+              <w:rPr>
+                <w:color w:val="000000" w:themeColor="text1"/>
+              </w:rPr>
+              <w:lastRenderedPageBreak/>
+              <w:t>1</w:t>
+            </w:r>
+          </w:p>
+        </w:tc>
+        <w:tc>
+          <w:tcPr>
+            <w:tcW w:w="810" w:type="dxa"/>
+          </w:tcPr>
+          <w:p>
+            <w:pPr>
+              <w:pStyle w:val="Text"/>
+              <w:ind w:firstLine="0"/>
+              <w:jc w:val="center"/>
+              <w:rPr>
+                <w:color w:val="000000" w:themeColor="text1"/>
+              </w:rPr>
+            </w:pPr>
+            <w:r>
+              <w:rPr>
+                <w:color w:val="000000" w:themeColor="text1"/>
+              </w:rPr>
+              <w:t>34.949</w:t>
+            </w:r>
+          </w:p>
+        </w:tc>
+        <w:tc>
+          <w:tcPr>
+            <w:tcW w:w="1440" w:type="dxa"/>
+          </w:tcPr>
+          <w:p>
+            <w:pPr>
+              <w:pStyle w:val="Text"/>
+              <w:ind w:firstLine="0"/>
+              <w:jc w:val="center"/>
+              <w:rPr>
+                <w:color w:val="000000" w:themeColor="text1"/>
+              </w:rPr>
+            </w:pPr>
+            <w:r>
+              <w:rPr>
+                <w:color w:val="000000" w:themeColor="text1"/>
+              </w:rPr>
+              <w:t>27.88 to 42.02</w:t>
+            </w:r>
+          </w:p>
+        </w:tc>
+        <w:tc>
+          <w:tcPr>
+            <w:tcW w:w="900" w:type="dxa"/>
+            <w:shd w:val="clear" w:color="auto" w:fill="D9D9D9" w:themeFill="background1" w:themeFillShade="D9"/>
+          </w:tcPr>
+          <w:p>
+            <w:pPr>
+              <w:pStyle w:val="Text"/>
+              <w:ind w:firstLine="0"/>
+              <w:jc w:val="center"/>
+              <w:rPr>
+                <w:color w:val="000000" w:themeColor="text1"/>
+              </w:rPr>
+            </w:pPr>
+            <w:r>
+              <w:rPr>
+                <w:color w:val="000000" w:themeColor="text1"/>
+              </w:rPr>
+              <w:t>30.027</w:t>
+            </w:r>
+          </w:p>
+        </w:tc>
+        <w:tc>
+          <w:tcPr>
+            <w:tcW w:w="1471" w:type="dxa"/>
+            <w:shd w:val="clear" w:color="auto" w:fill="D9D9D9" w:themeFill="background1" w:themeFillShade="D9"/>
+          </w:tcPr>
+          <w:p>
+            <w:pPr>
+              <w:pStyle w:val="Text"/>
+              <w:ind w:firstLine="0"/>
+              <w:jc w:val="center"/>
+              <w:rPr>
+                <w:color w:val="000000" w:themeColor="text1"/>
+              </w:rPr>
+            </w:pPr>
+            <w:r>
+              <w:rPr>
+                <w:color w:val="000000" w:themeColor="text1"/>
+              </w:rPr>
+              <w:t>22.25 to 37.80</w:t>
+            </w:r>
+          </w:p>
+        </w:tc>
+      </w:tr>
+      <w:tr>
+        <w:tc>
+          <w:tcPr>
+            <w:tcW w:w="468" w:type="dxa"/>
+            <w:shd w:val="clear" w:color="auto" w:fill="D9D9D9" w:themeFill="background1" w:themeFillShade="D9"/>
+          </w:tcPr>
+          <w:p>
+            <w:pPr>
+              <w:pStyle w:val="Text"/>
+              <w:ind w:firstLine="0"/>
+              <w:jc w:val="center"/>
+              <w:rPr>
+                <w:color w:val="000000" w:themeColor="text1"/>
+              </w:rPr>
+            </w:pPr>
+            <w:r>
+              <w:rPr>
+                <w:color w:val="000000" w:themeColor="text1"/>
+              </w:rPr>
+              <w:t>2</w:t>
+            </w:r>
+          </w:p>
+        </w:tc>
+        <w:tc>
+          <w:tcPr>
+            <w:tcW w:w="810" w:type="dxa"/>
+          </w:tcPr>
+          <w:p>
+            <w:pPr>
+              <w:pStyle w:val="Text"/>
+              <w:ind w:firstLine="0"/>
+              <w:jc w:val="center"/>
+              <w:rPr>
+                <w:color w:val="000000" w:themeColor="text1"/>
+              </w:rPr>
+            </w:pPr>
+            <w:r>
+              <w:rPr>
+                <w:color w:val="000000" w:themeColor="text1"/>
+              </w:rPr>
+              <w:t>67.874</w:t>
+            </w:r>
+          </w:p>
+        </w:tc>
+        <w:tc>
+          <w:tcPr>
+            <w:tcW w:w="1440" w:type="dxa"/>
+          </w:tcPr>
+          <w:p>
+            <w:pPr>
+              <w:pStyle w:val="Text"/>
+              <w:ind w:firstLine="0"/>
+              <w:jc w:val="center"/>
+              <w:rPr>
+                <w:color w:val="000000" w:themeColor="text1"/>
+              </w:rPr>
+            </w:pPr>
+            <w:r>
+              <w:rPr>
+                <w:color w:val="000000" w:themeColor="text1"/>
+              </w:rPr>
+              <w:t>56.08 to 79.66</w:t>
+            </w:r>
+          </w:p>
+        </w:tc>
+        <w:tc>
+          <w:tcPr>
+            <w:tcW w:w="900" w:type="dxa"/>
+            <w:shd w:val="clear" w:color="auto" w:fill="D9D9D9" w:themeFill="background1" w:themeFillShade="D9"/>
+          </w:tcPr>
+          <w:p>
+            <w:pPr>
+              <w:pStyle w:val="Text"/>
+              <w:ind w:firstLine="0"/>
+              <w:jc w:val="center"/>
+              <w:rPr>
+                <w:color w:val="000000" w:themeColor="text1"/>
+              </w:rPr>
+            </w:pPr>
+            <w:r>
+              <w:rPr>
+                <w:color w:val="000000" w:themeColor="text1"/>
+              </w:rPr>
+              <w:t>65.738</w:t>
+            </w:r>
+          </w:p>
+        </w:tc>
+        <w:tc>
+          <w:tcPr>
+            <w:tcW w:w="1471" w:type="dxa"/>
+            <w:shd w:val="clear" w:color="auto" w:fill="D9D9D9" w:themeFill="background1" w:themeFillShade="D9"/>
+          </w:tcPr>
+          <w:p>
+            <w:pPr>
+              <w:pStyle w:val="Text"/>
+              <w:ind w:firstLine="0"/>
+              <w:jc w:val="center"/>
+              <w:rPr>
+                <w:color w:val="000000" w:themeColor="text1"/>
+              </w:rPr>
+            </w:pPr>
+            <w:r>
+              <w:rPr>
+                <w:color w:val="000000" w:themeColor="text1"/>
+              </w:rPr>
+              <w:t>53.43 to 78.05</w:t>
+            </w:r>
+          </w:p>
+        </w:tc>
+      </w:tr>
+      <w:tr>
+        <w:tc>
+          <w:tcPr>
+            <w:tcW w:w="468" w:type="dxa"/>
+            <w:shd w:val="clear" w:color="auto" w:fill="D9D9D9" w:themeFill="background1" w:themeFillShade="D9"/>
+          </w:tcPr>
+          <w:p>
+            <w:pPr>
+              <w:pStyle w:val="Text"/>
+              <w:ind w:firstLine="0"/>
+              <w:jc w:val="center"/>
+              <w:rPr>
+                <w:color w:val="000000" w:themeColor="text1"/>
+              </w:rPr>
+            </w:pPr>
+            <w:r>
+              <w:rPr>
+                <w:color w:val="000000" w:themeColor="text1"/>
+              </w:rPr>
+              <w:t>3</w:t>
+            </w:r>
+          </w:p>
+        </w:tc>
+        <w:tc>
+          <w:tcPr>
+            <w:tcW w:w="810" w:type="dxa"/>
+          </w:tcPr>
+          <w:p>
+            <w:pPr>
+              <w:pStyle w:val="Text"/>
+              <w:ind w:firstLine="0"/>
+              <w:jc w:val="center"/>
+              <w:rPr>
+                <w:color w:val="000000" w:themeColor="text1"/>
+              </w:rPr>
+            </w:pPr>
+            <w:r>
+              <w:rPr>
+                <w:color w:val="000000" w:themeColor="text1"/>
+              </w:rPr>
+              <w:t>27.857</w:t>
+            </w:r>
+          </w:p>
+        </w:tc>
+        <w:tc>
+          <w:tcPr>
+            <w:tcW w:w="1440" w:type="dxa"/>
+          </w:tcPr>
+          <w:p>
+            <w:pPr>
+              <w:pStyle w:val="Text"/>
+              <w:ind w:firstLine="0"/>
+              <w:jc w:val="center"/>
+              <w:rPr>
+                <w:color w:val="000000" w:themeColor="text1"/>
+              </w:rPr>
+            </w:pPr>
+            <w:r>
+              <w:rPr>
+                <w:color w:val="000000" w:themeColor="text1"/>
+              </w:rPr>
+              <w:t>19.06 to 36.66</w:t>
+            </w:r>
+          </w:p>
+        </w:tc>
+        <w:tc>
+          <w:tcPr>
+            <w:tcW w:w="900" w:type="dxa"/>
+            <w:shd w:val="clear" w:color="auto" w:fill="D9D9D9" w:themeFill="background1" w:themeFillShade="D9"/>
+          </w:tcPr>
+          <w:p>
+            <w:pPr>
+              <w:pStyle w:val="Text"/>
+              <w:ind w:firstLine="0"/>
+              <w:jc w:val="center"/>
+              <w:rPr>
+                <w:color w:val="000000" w:themeColor="text1"/>
+              </w:rPr>
+            </w:pPr>
+            <w:r>
+              <w:rPr>
+                <w:color w:val="000000" w:themeColor="text1"/>
+              </w:rPr>
+              <w:t>26.675</w:t>
+            </w:r>
+          </w:p>
+        </w:tc>
+        <w:tc>
+          <w:tcPr>
+            <w:tcW w:w="1471" w:type="dxa"/>
+            <w:shd w:val="clear" w:color="auto" w:fill="D9D9D9" w:themeFill="background1" w:themeFillShade="D9"/>
+          </w:tcPr>
+          <w:p>
+            <w:pPr>
+              <w:pStyle w:val="Text"/>
+              <w:ind w:firstLine="0"/>
+              <w:jc w:val="center"/>
+              <w:rPr>
+                <w:color w:val="000000" w:themeColor="text1"/>
+              </w:rPr>
+            </w:pPr>
+            <w:r>
+              <w:rPr>
+                <w:color w:val="000000" w:themeColor="text1"/>
+              </w:rPr>
+              <w:t>19.07 to 34.27</w:t>
+            </w:r>
+          </w:p>
+        </w:tc>
+      </w:tr>
+      <w:tr>
+        <w:tc>
+          <w:tcPr>
+            <w:tcW w:w="468" w:type="dxa"/>
+            <w:shd w:val="clear" w:color="auto" w:fill="D9D9D9" w:themeFill="background1" w:themeFillShade="D9"/>
+          </w:tcPr>
+          <w:p>
+            <w:pPr>
+              <w:pStyle w:val="Text"/>
+              <w:ind w:firstLine="0"/>
+              <w:jc w:val="center"/>
+              <w:rPr>
+                <w:color w:val="000000" w:themeColor="text1"/>
+              </w:rPr>
+            </w:pPr>
+            <w:r>
+              <w:rPr>
+                <w:color w:val="000000" w:themeColor="text1"/>
+              </w:rPr>
+              <w:t>4</w:t>
+            </w:r>
+          </w:p>
+        </w:tc>
+        <w:tc>
+          <w:tcPr>
+            <w:tcW w:w="810" w:type="dxa"/>
+          </w:tcPr>
+          <w:p>
+            <w:pPr>
+              <w:pStyle w:val="Text"/>
+              <w:ind w:firstLine="0"/>
+              <w:jc w:val="center"/>
+              <w:rPr>
+                <w:color w:val="000000" w:themeColor="text1"/>
+              </w:rPr>
+            </w:pPr>
+            <w:r>
+              <w:rPr>
+                <w:color w:val="000000" w:themeColor="text1"/>
+              </w:rPr>
+              <w:t>55.567</w:t>
+            </w:r>
+          </w:p>
+        </w:tc>
+        <w:tc>
+          <w:tcPr>
+            <w:tcW w:w="1440" w:type="dxa"/>
+          </w:tcPr>
+          <w:p>
+            <w:pPr>
+              <w:pStyle w:val="Text"/>
+              <w:ind w:firstLine="0"/>
+              <w:jc w:val="center"/>
+              <w:rPr>
+                <w:color w:val="000000" w:themeColor="text1"/>
+              </w:rPr>
+            </w:pPr>
+            <w:r>
+              <w:rPr>
+                <w:color w:val="000000" w:themeColor="text1"/>
+              </w:rPr>
+              <w:t>46.26 to 64.88</w:t>
+            </w:r>
+          </w:p>
+        </w:tc>
+        <w:tc>
+          <w:tcPr>
+            <w:tcW w:w="900" w:type="dxa"/>
+            <w:shd w:val="clear" w:color="auto" w:fill="D9D9D9" w:themeFill="background1" w:themeFillShade="D9"/>
+          </w:tcPr>
+          <w:p>
+            <w:pPr>
+              <w:pStyle w:val="Text"/>
+              <w:ind w:firstLine="0"/>
+              <w:jc w:val="center"/>
+              <w:rPr>
+                <w:color w:val="000000" w:themeColor="text1"/>
+              </w:rPr>
+            </w:pPr>
+            <w:r>
+              <w:rPr>
+                <w:color w:val="000000" w:themeColor="text1"/>
+              </w:rPr>
+              <w:t>65.880</w:t>
+            </w:r>
+          </w:p>
+        </w:tc>
+        <w:tc>
+          <w:tcPr>
+            <w:tcW w:w="1471" w:type="dxa"/>
+            <w:shd w:val="clear" w:color="auto" w:fill="D9D9D9" w:themeFill="background1" w:themeFillShade="D9"/>
+          </w:tcPr>
+          <w:p>
+            <w:pPr>
+              <w:pStyle w:val="Text"/>
+              <w:ind w:firstLine="0"/>
+              <w:jc w:val="center"/>
+              <w:rPr>
+                <w:color w:val="000000" w:themeColor="text1"/>
+              </w:rPr>
+            </w:pPr>
+            <w:r>
+              <w:rPr>
+                <w:color w:val="000000" w:themeColor="text1"/>
+              </w:rPr>
+              <w:t>52.18 to 79.58</w:t>
+            </w:r>
+          </w:p>
+        </w:tc>
+      </w:tr>
+      <w:tr>
+        <w:tc>
+          <w:tcPr>
+            <w:tcW w:w="468" w:type="dxa"/>
+            <w:shd w:val="clear" w:color="auto" w:fill="D9D9D9" w:themeFill="background1" w:themeFillShade="D9"/>
+          </w:tcPr>
+          <w:p>
+            <w:pPr>
+              <w:pStyle w:val="Text"/>
+              <w:ind w:firstLine="0"/>
+              <w:jc w:val="center"/>
+              <w:rPr>
+                <w:color w:val="000000" w:themeColor="text1"/>
+              </w:rPr>
+            </w:pPr>
+            <w:r>
+              <w:rPr>
+                <w:color w:val="000000" w:themeColor="text1"/>
+              </w:rPr>
+              <w:t>5</w:t>
+            </w:r>
+          </w:p>
+        </w:tc>
+        <w:tc>
+          <w:tcPr>
+            <w:tcW w:w="810" w:type="dxa"/>
+          </w:tcPr>
+          <w:p>
+            <w:pPr>
+              <w:pStyle w:val="Text"/>
+              <w:ind w:firstLine="0"/>
+              <w:jc w:val="center"/>
+              <w:rPr>
+                <w:color w:val="000000" w:themeColor="text1"/>
+              </w:rPr>
+            </w:pPr>
+            <w:r>
+              <w:rPr>
+                <w:color w:val="000000" w:themeColor="text1"/>
+              </w:rPr>
+              <w:t>31.651</w:t>
+            </w:r>
+          </w:p>
+        </w:tc>
+        <w:tc>
+          <w:tcPr>
+            <w:tcW w:w="1440" w:type="dxa"/>
+          </w:tcPr>
+          <w:p>
+            <w:pPr>
+              <w:pStyle w:val="Text"/>
+              <w:ind w:firstLine="0"/>
+              <w:jc w:val="center"/>
+              <w:rPr>
+                <w:color w:val="000000" w:themeColor="text1"/>
+              </w:rPr>
+            </w:pPr>
+            <w:r>
+              <w:rPr>
+                <w:color w:val="000000" w:themeColor="text1"/>
+              </w:rPr>
+              <w:t>19.86 to 43.44</w:t>
+            </w:r>
+          </w:p>
+        </w:tc>
+        <w:tc>
+          <w:tcPr>
+            <w:tcW w:w="900" w:type="dxa"/>
+            <w:shd w:val="clear" w:color="auto" w:fill="D9D9D9" w:themeFill="background1" w:themeFillShade="D9"/>
+          </w:tcPr>
+          <w:p>
+            <w:pPr>
+              <w:pStyle w:val="Text"/>
+              <w:ind w:firstLine="0"/>
+              <w:jc w:val="center"/>
+              <w:rPr>
+                <w:color w:val="000000" w:themeColor="text1"/>
+              </w:rPr>
+            </w:pPr>
+            <w:r>
+              <w:rPr>
+                <w:color w:val="000000" w:themeColor="text1"/>
+              </w:rPr>
+              <w:t>29.149</w:t>
+            </w:r>
+          </w:p>
+        </w:tc>
+        <w:tc>
+          <w:tcPr>
+            <w:tcW w:w="1471" w:type="dxa"/>
+            <w:shd w:val="clear" w:color="auto" w:fill="D9D9D9" w:themeFill="background1" w:themeFillShade="D9"/>
+          </w:tcPr>
+          <w:p>
+            <w:pPr>
+              <w:pStyle w:val="Text"/>
+              <w:ind w:firstLine="0"/>
+              <w:jc w:val="center"/>
+              <w:rPr>
+                <w:color w:val="000000" w:themeColor="text1"/>
+              </w:rPr>
+            </w:pPr>
+            <w:r>
+              <w:rPr>
+                <w:color w:val="000000" w:themeColor="text1"/>
+              </w:rPr>
+              <w:t>22.17 to 36.13</w:t>
+            </w:r>
+          </w:p>
+        </w:tc>
+      </w:tr>
+      <w:tr>
+        <w:tc>
+          <w:tcPr>
+            <w:tcW w:w="468" w:type="dxa"/>
+            <w:shd w:val="clear" w:color="auto" w:fill="D9D9D9" w:themeFill="background1" w:themeFillShade="D9"/>
+          </w:tcPr>
+          <w:p>
+            <w:pPr>
+              <w:pStyle w:val="Text"/>
+              <w:ind w:firstLine="0"/>
+              <w:jc w:val="center"/>
+              <w:rPr>
+                <w:color w:val="000000" w:themeColor="text1"/>
+              </w:rPr>
+            </w:pPr>
+            <w:r>
+              <w:rPr>
+                <w:color w:val="000000" w:themeColor="text1"/>
+              </w:rPr>
+              <w:t>6</w:t>
+            </w:r>
+          </w:p>
+        </w:tc>
+        <w:tc>
+          <w:tcPr>
+            <w:tcW w:w="810" w:type="dxa"/>
+          </w:tcPr>
+          <w:p>
+            <w:pPr>
+              <w:pStyle w:val="Text"/>
+              <w:ind w:firstLine="0"/>
+              <w:jc w:val="center"/>
+              <w:rPr>
+                <w:color w:val="000000" w:themeColor="text1"/>
+              </w:rPr>
+            </w:pPr>
+            <w:r>
+              <w:rPr>
+                <w:color w:val="000000" w:themeColor="text1"/>
+              </w:rPr>
+              <w:t>28.626</w:t>
+            </w:r>
+          </w:p>
+        </w:tc>
+        <w:tc>
+          <w:tcPr>
+            <w:tcW w:w="1440" w:type="dxa"/>
+          </w:tcPr>
+          <w:p>
+            <w:pPr>
+              <w:pStyle w:val="Text"/>
+              <w:ind w:firstLine="0"/>
+              <w:jc w:val="center"/>
+              <w:rPr>
+                <w:color w:val="000000" w:themeColor="text1"/>
+              </w:rPr>
+            </w:pPr>
+            <w:r>
+              <w:rPr>
+                <w:color w:val="000000" w:themeColor="text1"/>
+              </w:rPr>
+              <w:t>16.49 to 40.77</w:t>
+            </w:r>
+          </w:p>
+        </w:tc>
+        <w:tc>
+          <w:tcPr>
+            <w:tcW w:w="900" w:type="dxa"/>
+            <w:shd w:val="clear" w:color="auto" w:fill="D9D9D9" w:themeFill="background1" w:themeFillShade="D9"/>
+          </w:tcPr>
+          <w:p>
+            <w:pPr>
+              <w:pStyle w:val="Text"/>
+              <w:ind w:firstLine="0"/>
+              <w:jc w:val="center"/>
+              <w:rPr>
+                <w:color w:val="000000" w:themeColor="text1"/>
+              </w:rPr>
+            </w:pPr>
+            <w:r>
+              <w:rPr>
+                <w:color w:val="000000" w:themeColor="text1"/>
+              </w:rPr>
+              <w:t>69.653</w:t>
+            </w:r>
+          </w:p>
+        </w:tc>
+        <w:tc>
+          <w:tcPr>
+            <w:tcW w:w="1471" w:type="dxa"/>
+            <w:shd w:val="clear" w:color="auto" w:fill="D9D9D9" w:themeFill="background1" w:themeFillShade="D9"/>
+          </w:tcPr>
+          <w:p>
+            <w:pPr>
+              <w:pStyle w:val="Text"/>
+              <w:ind w:firstLine="0"/>
+              <w:jc w:val="center"/>
+              <w:rPr>
+                <w:color w:val="000000" w:themeColor="text1"/>
+              </w:rPr>
+            </w:pPr>
+            <w:r>
+              <w:rPr>
+                <w:color w:val="000000" w:themeColor="text1"/>
+              </w:rPr>
+              <w:t>57.90 to 81.41</w:t>
+            </w:r>
+          </w:p>
+        </w:tc>
+      </w:tr>
+      <w:tr>
+        <w:tc>
+          <w:tcPr>
+            <w:tcW w:w="468" w:type="dxa"/>
+            <w:shd w:val="clear" w:color="auto" w:fill="D9D9D9" w:themeFill="background1" w:themeFillShade="D9"/>
+          </w:tcPr>
+          <w:p>
+            <w:pPr>
+              <w:pStyle w:val="Text"/>
+              <w:ind w:firstLine="0"/>
+              <w:jc w:val="center"/>
+              <w:rPr>
+                <w:color w:val="000000" w:themeColor="text1"/>
+              </w:rPr>
+            </w:pPr>
+            <w:r>
+              <w:rPr>
+                <w:color w:val="000000" w:themeColor="text1"/>
+              </w:rPr>
+              <w:t>7</w:t>
+            </w:r>
+          </w:p>
+        </w:tc>
+        <w:tc>
+          <w:tcPr>
+            <w:tcW w:w="810" w:type="dxa"/>
+          </w:tcPr>
+          <w:p>
+            <w:pPr>
+              <w:pStyle w:val="Text"/>
+              <w:ind w:firstLine="0"/>
+              <w:jc w:val="center"/>
+              <w:rPr>
+                <w:color w:val="000000" w:themeColor="text1"/>
+              </w:rPr>
+            </w:pPr>
+            <w:r>
+              <w:rPr>
+                <w:color w:val="000000" w:themeColor="text1"/>
+              </w:rPr>
+              <w:t>13.354</w:t>
+            </w:r>
+          </w:p>
+        </w:tc>
+        <w:tc>
+          <w:tcPr>
+            <w:tcW w:w="1440" w:type="dxa"/>
+          </w:tcPr>
+          <w:p>
+            <w:pPr>
+              <w:pStyle w:val="Text"/>
+              <w:ind w:firstLine="0"/>
+              <w:jc w:val="center"/>
+              <w:rPr>
+                <w:color w:val="000000" w:themeColor="text1"/>
+              </w:rPr>
+            </w:pPr>
+            <w:r>
+              <w:rPr>
+                <w:color w:val="000000" w:themeColor="text1"/>
+              </w:rPr>
+              <w:t>7.29 to 19.41</w:t>
+            </w:r>
+          </w:p>
+        </w:tc>
+        <w:tc>
+          <w:tcPr>
+            <w:tcW w:w="900" w:type="dxa"/>
+            <w:shd w:val="clear" w:color="auto" w:fill="D9D9D9" w:themeFill="background1" w:themeFillShade="D9"/>
+          </w:tcPr>
+          <w:p>
+            <w:pPr>
+              <w:pStyle w:val="Text"/>
+              <w:ind w:firstLine="0"/>
+              <w:jc w:val="center"/>
+              <w:rPr>
+                <w:color w:val="000000" w:themeColor="text1"/>
+              </w:rPr>
+            </w:pPr>
+            <w:r>
+              <w:rPr>
+                <w:color w:val="000000" w:themeColor="text1"/>
+              </w:rPr>
+              <w:t>12.0472</w:t>
+            </w:r>
+          </w:p>
+        </w:tc>
+        <w:tc>
+          <w:tcPr>
+            <w:tcW w:w="1471" w:type="dxa"/>
+            <w:shd w:val="clear" w:color="auto" w:fill="D9D9D9" w:themeFill="background1" w:themeFillShade="D9"/>
+          </w:tcPr>
+          <w:p>
+            <w:pPr>
+              <w:pStyle w:val="Text"/>
+              <w:ind w:firstLine="0"/>
+              <w:jc w:val="center"/>
+              <w:rPr>
+                <w:color w:val="000000" w:themeColor="text1"/>
+              </w:rPr>
+            </w:pPr>
+            <w:r>
+              <w:rPr>
+                <w:color w:val="000000" w:themeColor="text1"/>
+              </w:rPr>
+              <w:t>8.56 to 15.54</w:t>
+            </w:r>
+          </w:p>
+        </w:tc>
+      </w:tr>
+      <w:tr>
+        <w:tc>
+          <w:tcPr>
+            <w:tcW w:w="468" w:type="dxa"/>
+            <w:shd w:val="clear" w:color="auto" w:fill="D9D9D9" w:themeFill="background1" w:themeFillShade="D9"/>
+          </w:tcPr>
+          <w:p>
+            <w:pPr>
+              <w:pStyle w:val="Text"/>
+              <w:ind w:firstLine="0"/>
+              <w:jc w:val="center"/>
+              <w:rPr>
+                <w:color w:val="000000" w:themeColor="text1"/>
+              </w:rPr>
+            </w:pPr>
+            <w:r>
+              <w:rPr>
+                <w:color w:val="000000" w:themeColor="text1"/>
+              </w:rPr>
+              <w:t>8</w:t>
+            </w:r>
+          </w:p>
+        </w:tc>
+        <w:tc>
+          <w:tcPr>
+            <w:tcW w:w="810" w:type="dxa"/>
+          </w:tcPr>
+          <w:p>
+            <w:pPr>
+              <w:pStyle w:val="Text"/>
+              <w:ind w:firstLine="0"/>
+              <w:jc w:val="center"/>
+              <w:rPr>
+                <w:color w:val="000000" w:themeColor="text1"/>
+              </w:rPr>
+            </w:pPr>
+            <w:r>
+              <w:rPr>
+                <w:color w:val="000000" w:themeColor="text1"/>
+              </w:rPr>
+              <w:t>32.961</w:t>
+            </w:r>
+          </w:p>
+        </w:tc>
+        <w:tc>
+          <w:tcPr>
+            <w:tcW w:w="1440" w:type="dxa"/>
+          </w:tcPr>
+          <w:p>
+            <w:pPr>
+              <w:pStyle w:val="Text"/>
+              <w:ind w:firstLine="0"/>
+              <w:jc w:val="center"/>
+              <w:rPr>
+                <w:color w:val="000000" w:themeColor="text1"/>
+              </w:rPr>
+            </w:pPr>
+            <w:r>
+              <w:rPr>
+                <w:color w:val="000000" w:themeColor="text1"/>
+              </w:rPr>
+              <w:t>21.26 to 44.66</w:t>
+            </w:r>
+          </w:p>
+        </w:tc>
+        <w:tc>
+          <w:tcPr>
+            <w:tcW w:w="900" w:type="dxa"/>
+            <w:shd w:val="clear" w:color="auto" w:fill="D9D9D9" w:themeFill="background1" w:themeFillShade="D9"/>
+          </w:tcPr>
+          <w:p>
+            <w:pPr>
+              <w:pStyle w:val="Text"/>
+              <w:ind w:firstLine="0"/>
+              <w:jc w:val="center"/>
+              <w:rPr>
+                <w:color w:val="000000" w:themeColor="text1"/>
+              </w:rPr>
+            </w:pPr>
+            <w:r>
+              <w:rPr>
+                <w:color w:val="000000" w:themeColor="text1"/>
+              </w:rPr>
+              <w:t>36.377</w:t>
+            </w:r>
+          </w:p>
+        </w:tc>
+        <w:tc>
+          <w:tcPr>
+            <w:tcW w:w="1471" w:type="dxa"/>
+            <w:shd w:val="clear" w:color="auto" w:fill="D9D9D9" w:themeFill="background1" w:themeFillShade="D9"/>
+          </w:tcPr>
+          <w:p>
+            <w:pPr>
+              <w:pStyle w:val="Text"/>
+              <w:ind w:firstLine="0"/>
+              <w:jc w:val="center"/>
+              <w:rPr>
+                <w:color w:val="000000" w:themeColor="text1"/>
+              </w:rPr>
+            </w:pPr>
+            <w:r>
+              <w:rPr>
+                <w:color w:val="000000" w:themeColor="text1"/>
+              </w:rPr>
+              <w:t>27.52 to 45.24</w:t>
+            </w:r>
+          </w:p>
+        </w:tc>
+      </w:tr>
+      <w:tr>
+        <w:tc>
+          <w:tcPr>
+            <w:tcW w:w="468" w:type="dxa"/>
+            <w:shd w:val="clear" w:color="auto" w:fill="D9D9D9" w:themeFill="background1" w:themeFillShade="D9"/>
+          </w:tcPr>
+          <w:p>
+            <w:pPr>
+              <w:pStyle w:val="Text"/>
+              <w:ind w:firstLine="0"/>
+              <w:jc w:val="center"/>
+              <w:rPr>
+                <w:color w:val="000000" w:themeColor="text1"/>
+              </w:rPr>
+            </w:pPr>
+            <w:r>
+              <w:rPr>
+                <w:color w:val="000000" w:themeColor="text1"/>
+              </w:rPr>
+              <w:t>9</w:t>
+            </w:r>
+          </w:p>
+        </w:tc>
+        <w:tc>
+          <w:tcPr>
+            <w:tcW w:w="810" w:type="dxa"/>
+          </w:tcPr>
+          <w:p>
+            <w:pPr>
+              <w:pStyle w:val="Text"/>
+              <w:ind w:firstLine="0"/>
+              <w:jc w:val="center"/>
+              <w:rPr>
+                <w:color w:val="000000" w:themeColor="text1"/>
+              </w:rPr>
+            </w:pPr>
+            <w:r>
+              <w:rPr>
+                <w:color w:val="000000" w:themeColor="text1"/>
+              </w:rPr>
+              <w:t>14.867</w:t>
+            </w:r>
+          </w:p>
+        </w:tc>
+        <w:tc>
+          <w:tcPr>
+            <w:tcW w:w="1440" w:type="dxa"/>
+          </w:tcPr>
+          <w:p>
+            <w:pPr>
+              <w:pStyle w:val="Text"/>
+              <w:ind w:firstLine="0"/>
+              <w:jc w:val="center"/>
+              <w:rPr>
+                <w:color w:val="000000" w:themeColor="text1"/>
+              </w:rPr>
+            </w:pPr>
+            <w:r>
+              <w:rPr>
+                <w:color w:val="000000" w:themeColor="text1"/>
+              </w:rPr>
+              <w:t>7.19 to 22.55</w:t>
+            </w:r>
+          </w:p>
+        </w:tc>
+        <w:tc>
+          <w:tcPr>
+            <w:tcW w:w="900" w:type="dxa"/>
+            <w:shd w:val="clear" w:color="auto" w:fill="D9D9D9" w:themeFill="background1" w:themeFillShade="D9"/>
+          </w:tcPr>
+          <w:p>
+            <w:pPr>
+              <w:pStyle w:val="Text"/>
+              <w:ind w:firstLine="0"/>
+              <w:jc w:val="center"/>
+              <w:rPr>
+                <w:color w:val="000000" w:themeColor="text1"/>
+              </w:rPr>
+            </w:pPr>
+            <w:r>
+              <w:rPr>
+                <w:color w:val="000000" w:themeColor="text1"/>
+              </w:rPr>
+              <w:t>16.031</w:t>
+            </w:r>
+          </w:p>
+        </w:tc>
+        <w:tc>
+          <w:tcPr>
+            <w:tcW w:w="1471" w:type="dxa"/>
+            <w:shd w:val="clear" w:color="auto" w:fill="D9D9D9" w:themeFill="background1" w:themeFillShade="D9"/>
+          </w:tcPr>
+          <w:p>
+            <w:pPr>
+              <w:pStyle w:val="Text"/>
+              <w:ind w:firstLine="0"/>
+              <w:jc w:val="center"/>
+              <w:rPr>
+                <w:color w:val="000000" w:themeColor="text1"/>
+              </w:rPr>
+            </w:pPr>
+            <w:r>
+              <w:rPr>
+                <w:color w:val="000000" w:themeColor="text1"/>
+              </w:rPr>
+              <w:t>9.74 to 22.32</w:t>
+            </w:r>
+          </w:p>
+        </w:tc>
+      </w:tr>
+      <w:tr>
+        <w:tc>
+          <w:tcPr>
+            <w:tcW w:w="468" w:type="dxa"/>
+            <w:shd w:val="clear" w:color="auto" w:fill="D9D9D9" w:themeFill="background1" w:themeFillShade="D9"/>
+          </w:tcPr>
+          <w:p>
+            <w:pPr>
+              <w:pStyle w:val="Text"/>
+              <w:ind w:firstLine="0"/>
+              <w:jc w:val="center"/>
+              <w:rPr>
+                <w:color w:val="000000" w:themeColor="text1"/>
+              </w:rPr>
+            </w:pPr>
+            <w:r>
+              <w:rPr>
+                <w:color w:val="000000" w:themeColor="text1"/>
+              </w:rPr>
+              <w:t>10</w:t>
+            </w:r>
+          </w:p>
+        </w:tc>
+        <w:tc>
+          <w:tcPr>
+            <w:tcW w:w="810" w:type="dxa"/>
+          </w:tcPr>
+          <w:p>
+            <w:pPr>
+              <w:pStyle w:val="Text"/>
+              <w:ind w:firstLine="0"/>
+              <w:jc w:val="center"/>
+              <w:rPr>
+                <w:color w:val="000000" w:themeColor="text1"/>
+              </w:rPr>
+            </w:pPr>
+            <w:r>
+              <w:rPr>
+                <w:color w:val="000000" w:themeColor="text1"/>
+              </w:rPr>
+              <w:t>21.002</w:t>
+            </w:r>
+          </w:p>
+        </w:tc>
+        <w:tc>
+          <w:tcPr>
+            <w:tcW w:w="1440" w:type="dxa"/>
+          </w:tcPr>
+          <w:p>
+            <w:pPr>
+              <w:pStyle w:val="Text"/>
+              <w:ind w:firstLine="0"/>
+              <w:jc w:val="center"/>
+              <w:rPr>
+                <w:color w:val="000000" w:themeColor="text1"/>
+              </w:rPr>
+            </w:pPr>
+            <w:r>
+              <w:rPr>
+                <w:color w:val="000000" w:themeColor="text1"/>
+              </w:rPr>
+              <w:t>10.98 to 31.02</w:t>
+            </w:r>
+          </w:p>
+        </w:tc>
+        <w:tc>
+          <w:tcPr>
+            <w:tcW w:w="900" w:type="dxa"/>
+            <w:shd w:val="clear" w:color="auto" w:fill="D9D9D9" w:themeFill="background1" w:themeFillShade="D9"/>
+          </w:tcPr>
+          <w:p>
+            <w:pPr>
+              <w:pStyle w:val="Text"/>
+              <w:ind w:firstLine="0"/>
+              <w:jc w:val="center"/>
+              <w:rPr>
+                <w:color w:val="000000" w:themeColor="text1"/>
+              </w:rPr>
+            </w:pPr>
+            <w:r>
+              <w:rPr>
+                <w:color w:val="000000" w:themeColor="text1"/>
+              </w:rPr>
+              <w:t>45.641</w:t>
+            </w:r>
+          </w:p>
+        </w:tc>
+        <w:tc>
+          <w:tcPr>
+            <w:tcW w:w="1471" w:type="dxa"/>
+            <w:shd w:val="clear" w:color="auto" w:fill="D9D9D9" w:themeFill="background1" w:themeFillShade="D9"/>
+          </w:tcPr>
+          <w:p>
+            <w:pPr>
+              <w:pStyle w:val="Text"/>
+              <w:ind w:firstLine="0"/>
+              <w:jc w:val="center"/>
+              <w:rPr>
+                <w:color w:val="000000" w:themeColor="text1"/>
+              </w:rPr>
+            </w:pPr>
+            <w:r>
+              <w:rPr>
+                <w:color w:val="000000" w:themeColor="text1"/>
+              </w:rPr>
+              <w:t>35.45 to 55.83</w:t>
+            </w:r>
+          </w:p>
+        </w:tc>
+      </w:tr>
+      <w:tr>
+        <w:tc>
+          <w:tcPr>
+            <w:tcW w:w="468" w:type="dxa"/>
+            <w:shd w:val="clear" w:color="auto" w:fill="D9D9D9" w:themeFill="background1" w:themeFillShade="D9"/>
+          </w:tcPr>
+          <w:p>
+            <w:pPr>
+              <w:pStyle w:val="Text"/>
+              <w:ind w:firstLine="0"/>
+              <w:jc w:val="center"/>
+              <w:rPr>
+                <w:color w:val="000000" w:themeColor="text1"/>
+              </w:rPr>
+            </w:pPr>
+            <w:r>
+              <w:rPr>
+                <w:color w:val="000000" w:themeColor="text1"/>
+              </w:rPr>
+              <w:t>11</w:t>
+            </w:r>
+          </w:p>
+        </w:tc>
+        <w:tc>
+          <w:tcPr>
+            <w:tcW w:w="810" w:type="dxa"/>
+          </w:tcPr>
+          <w:p>
+            <w:pPr>
+              <w:pStyle w:val="Text"/>
+              <w:ind w:firstLine="0"/>
+              <w:jc w:val="center"/>
+              <w:rPr>
+                <w:color w:val="000000" w:themeColor="text1"/>
+              </w:rPr>
+            </w:pPr>
+            <w:r>
+              <w:rPr>
+                <w:color w:val="000000" w:themeColor="text1"/>
+              </w:rPr>
+              <w:t>6.689</w:t>
+            </w:r>
+          </w:p>
+        </w:tc>
+        <w:tc>
+          <w:tcPr>
+            <w:tcW w:w="1440" w:type="dxa"/>
+          </w:tcPr>
+          <w:p>
+            <w:pPr>
+              <w:pStyle w:val="Text"/>
+              <w:ind w:firstLine="0"/>
+              <w:jc w:val="center"/>
+              <w:rPr>
+                <w:color w:val="000000" w:themeColor="text1"/>
+              </w:rPr>
+            </w:pPr>
+            <w:r>
+              <w:rPr>
+                <w:color w:val="000000" w:themeColor="text1"/>
+              </w:rPr>
+              <w:t>0.0</w:t>
+            </w:r>
+            <w:r>
+              <w:rPr>
+                <w:color w:val="000000" w:themeColor="text1"/>
+              </w:rPr>
+              <w:t>0 to 13.47</w:t>
+            </w:r>
+          </w:p>
+        </w:tc>
+        <w:tc>
+          <w:tcPr>
+            <w:tcW w:w="900" w:type="dxa"/>
+            <w:shd w:val="clear" w:color="auto" w:fill="D9D9D9" w:themeFill="background1" w:themeFillShade="D9"/>
+          </w:tcPr>
+          <w:p>
+            <w:pPr>
+              <w:pStyle w:val="Text"/>
+              <w:ind w:firstLine="0"/>
+              <w:jc w:val="center"/>
+              <w:rPr>
+                <w:color w:val="000000" w:themeColor="text1"/>
+              </w:rPr>
+            </w:pPr>
+            <w:r>
+              <w:rPr>
+                <w:color w:val="000000" w:themeColor="text1"/>
+              </w:rPr>
+              <w:t>23.236</w:t>
+            </w:r>
+          </w:p>
+        </w:tc>
+        <w:tc>
+          <w:tcPr>
+            <w:tcW w:w="1471" w:type="dxa"/>
+            <w:shd w:val="clear" w:color="auto" w:fill="D9D9D9" w:themeFill="background1" w:themeFillShade="D9"/>
+          </w:tcPr>
+          <w:p>
+            <w:pPr>
+              <w:pStyle w:val="Text"/>
+              <w:ind w:firstLine="0"/>
+              <w:jc w:val="center"/>
+              <w:rPr>
+                <w:color w:val="000000" w:themeColor="text1"/>
+              </w:rPr>
+            </w:pPr>
+            <w:r>
+              <w:rPr>
+                <w:color w:val="000000" w:themeColor="text1"/>
+              </w:rPr>
+              <w:t>16.31 to 30.17</w:t>
+            </w:r>
+          </w:p>
+        </w:tc>
+      </w:tr>
+      <w:tr>
+        <w:tc>
+          <w:tcPr>
+            <w:tcW w:w="468" w:type="dxa"/>
+            <w:shd w:val="clear" w:color="auto" w:fill="D9D9D9" w:themeFill="background1" w:themeFillShade="D9"/>
+          </w:tcPr>
+          <w:p>
+            <w:pPr>
+              <w:pStyle w:val="Text"/>
+              <w:ind w:firstLine="0"/>
+              <w:jc w:val="center"/>
+              <w:rPr>
+                <w:color w:val="000000" w:themeColor="text1"/>
+              </w:rPr>
+            </w:pPr>
+            <w:r>
+              <w:rPr>
+                <w:color w:val="000000" w:themeColor="text1"/>
+              </w:rPr>
+              <w:t>12</w:t>
+            </w:r>
+          </w:p>
+        </w:tc>
+        <w:tc>
+          <w:tcPr>
+            <w:tcW w:w="810" w:type="dxa"/>
+          </w:tcPr>
+          <w:p>
+            <w:pPr>
+              <w:pStyle w:val="Text"/>
+              <w:ind w:firstLine="0"/>
+              <w:jc w:val="center"/>
+              <w:rPr>
+                <w:color w:val="000000" w:themeColor="text1"/>
+              </w:rPr>
+            </w:pPr>
+            <w:r>
+              <w:rPr>
+                <w:color w:val="000000" w:themeColor="text1"/>
+              </w:rPr>
+              <w:t>9.106</w:t>
+            </w:r>
+          </w:p>
+        </w:tc>
+        <w:tc>
+          <w:tcPr>
+            <w:tcW w:w="1440" w:type="dxa"/>
+          </w:tcPr>
+          <w:p>
+            <w:pPr>
+              <w:pStyle w:val="Text"/>
+              <w:ind w:firstLine="0"/>
+              <w:jc w:val="center"/>
+              <w:rPr>
+                <w:color w:val="000000" w:themeColor="text1"/>
+              </w:rPr>
+            </w:pPr>
+            <w:r>
+              <w:rPr>
+                <w:color w:val="000000" w:themeColor="text1"/>
+              </w:rPr>
+              <w:t>2.57 to 15.65</w:t>
+            </w:r>
+          </w:p>
+        </w:tc>
+        <w:tc>
+          <w:tcPr>
+            <w:tcW w:w="900" w:type="dxa"/>
+            <w:shd w:val="clear" w:color="auto" w:fill="D9D9D9" w:themeFill="background1" w:themeFillShade="D9"/>
+          </w:tcPr>
+          <w:p>
+            <w:pPr>
+              <w:pStyle w:val="Text"/>
+              <w:ind w:firstLine="0"/>
+              <w:jc w:val="center"/>
+              <w:rPr>
+                <w:color w:val="000000" w:themeColor="text1"/>
+              </w:rPr>
+            </w:pPr>
+            <w:r>
+              <w:rPr>
+                <w:color w:val="000000" w:themeColor="text1"/>
+              </w:rPr>
+              <w:t>41.936</w:t>
+            </w:r>
+          </w:p>
+        </w:tc>
+        <w:tc>
+          <w:tcPr>
+            <w:tcW w:w="1471" w:type="dxa"/>
+            <w:shd w:val="clear" w:color="auto" w:fill="D9D9D9" w:themeFill="background1" w:themeFillShade="D9"/>
+          </w:tcPr>
+          <w:p>
+            <w:pPr>
+              <w:pStyle w:val="Text"/>
+              <w:ind w:firstLine="0"/>
+              <w:jc w:val="center"/>
+              <w:rPr>
+                <w:color w:val="000000" w:themeColor="text1"/>
+              </w:rPr>
+            </w:pPr>
+            <w:r>
+              <w:rPr>
+                <w:color w:val="000000" w:themeColor="text1"/>
+              </w:rPr>
+              <w:t>32.85 to 51.03</w:t>
+            </w:r>
+          </w:p>
+        </w:tc>
+      </w:tr>
+    </w:tbl>
+    <w:p>
+      <w:pPr>
+        <w:pStyle w:val="Text"/>
+        <w:rPr>
+          <w:color w:val="FF0000"/>
+        </w:rPr>
+      </w:pPr>
+    </w:p>
+    <w:p>
+      <w:pPr>
+        <w:pStyle w:val="Text"/>
+        <w:rPr>
+          <w:color w:val="FF0000"/>
+        </w:rPr>
+      </w:pPr>
+    </w:p>
+    <w:p>
+      <w:pPr>
+        <w:pStyle w:val="Text"/>
+        <w:rPr>
+          <w:color w:val="FF0000"/>
+        </w:rPr>
+      </w:pPr>
+    </w:p>
+    <w:p>
+      <w:pPr>
+        <w:pStyle w:val="Text"/>
+        <w:rPr>
+          <w:color w:val="FF0000"/>
+        </w:rPr>
+      </w:pPr>
+    </w:p>
+    <w:p>
+      <w:pPr>
+        <w:pStyle w:val="Text"/>
+        <w:rPr>
+          <w:color w:val="FF0000"/>
+        </w:rPr>
+      </w:pPr>
+    </w:p>
+    <w:p>
+      <w:pPr>
+        <w:pStyle w:val="Text"/>
+        <w:rPr>
+          <w:color w:val="FF0000"/>
+        </w:rPr>
+      </w:pPr>
+      <w:r>
+        <w:rPr>
+          <w:color w:val="000000" w:themeColor="text1"/>
+        </w:rPr>
+        <w:t>The running of simulation for the RA and GIA methods shows that the GIA method takes very long time to run all iterations compared to RA, this is because Phase 1 of the GIA runs the simulation number of times equivalent to the number of DRE machines to be allocated in one replication. For example if we have 100 DRE Machines and 50 replications, the simulation will run for about 100*50 times in Phase 1 only which is a lot of time. So the RA outperforms the GIA in the speed of simulation.</w:t>
+      </w:r>
+    </w:p>
+    <w:p>
+      <w:pPr>
+        <w:pStyle w:val="Text"/>
+      </w:pPr>
+      <w:r>
+        <w:t>Figure 1 shows the scenario with Turnout Rate = 0.72, Scale Parameter = 1.05, Size of County = 50 precincts and</w:t>
+      </w:r>
+      <w:r>
+        <w:t xml:space="preserve"> </w:t>
+      </w:r>
+      <w:r>
+        <w:t>Ratio of the number of machines to the number of precincts = 3.6. It displays 95% confidence intervals and the range of</w:t>
+      </w:r>
+      <w:r>
+        <w:t xml:space="preserve"> </w:t>
+      </w:r>
+      <w:r>
+        <w:t>the response values against the allocations provided by the GIA and the UEM. It clearly shows that the GIA is statistically</w:t>
+      </w:r>
+      <w:r>
+        <w:t xml:space="preserve"> </w:t>
+      </w:r>
+      <w:r>
+        <w:t>significantly better in this scenario.</w:t>
+      </w:r>
+    </w:p>
+    <w:p>
+      <w:pPr>
+        <w:pStyle w:val="Text"/>
+      </w:pPr>
+      <w:r>
+        <w:t>Figure 2 case which is not better.</w:t>
+      </w:r>
+    </w:p>
+    <w:p/>
+    <w:p/>
     <w:p>
       <w:pPr>
         <w:ind w:firstLine="202"/>
@@ -2753,11 +5332,31 @@
         <w:pStyle w:val="Text"/>
       </w:pPr>
       <w:r>
-        <w:t xml:space="preserve">There are relatively few papers that apply operations-research models to the voting-machine-allocation problem. However, this problem is closely related to queuing-model applications and resource-allocation problems that are common in operations research. Here we will mention only those papers that are most closely related to our application </w:t>
+        <w:t>There are relatively few papers that apply operations-research models to the voting-machine-allocation problem. However, this problem is closely related to queuing-model applications and resource-allocation problems that are common in operations research. Here we will mention only those papers that are most closely related to our application of voting- machine allocation or that reference solution method we use directly.</w:t>
+      </w:r>
+    </w:p>
+    <w:p>
+      <w:pPr>
+        <w:pStyle w:val="Text"/>
+      </w:pPr>
+      <w:r>
+        <w:t xml:space="preserve">The only papers of which we are aware that apply operations research to the voting-machine-allocation problem are Edelstein (2006), Allen and Bernshteyn (2006a) and Allen and Bernshteyn (2006b). Edelstein (2006) and Allen and Bernshteyn (2006b) use simulation for their models. Using simulation allows these authors to consider some of the realistic complications in their models including voting-machine failures and non-stationary voter arrivals. However, neither paper explicitly considers voter equity in terms of maintaining equivalent waiting times across precincts. Allen and Bernshteyn (2006a) suggest using </w:t>
+      </w:r>
+      <w:r>
+        <w:t>queuing</w:t>
+      </w:r>
+      <w:r>
+        <w:t xml:space="preserve"> models to measure voter waiting times for given </w:t>
       </w:r>
       <w:r>
         <w:lastRenderedPageBreak/>
-        <w:t>of voting- machine allocation or that reference solution method we use directly.</w:t>
+        <w:t xml:space="preserve">machine-allocation policies and to improve allocation decisions. They use simple analytical </w:t>
+      </w:r>
+      <w:r>
+        <w:t>queuing</w:t>
+      </w:r>
+      <w:r>
+        <w:t xml:space="preserve"> models to predict average waiting times for voters. Allen and Bernshteyn then suggest an optimization model that uses a minimax objective function to allocate voting machines. Specifically, they suggest allocating machines to minimize the maximum expected voter waiting time across all precincts. The minimax objective is designed to promote voter equity as we discuss above, but there are many other objectives that could be considered. Allen and Bernshteyn (2006a) also do not consider complicating issues such as non-stationary voter arrivals, machine failures, and specific differences in voting-time requirements due to differences in ballot lengths. Furthermore, the authors propose only simple greedy-heuristic solution methods for their models, which can produce significantly suboptimal policies. </w:t>
       </w:r>
     </w:p>
     <w:p>
@@ -2765,19 +5364,7 @@
         <w:pStyle w:val="Text"/>
       </w:pPr>
       <w:r>
-        <w:t xml:space="preserve">The only papers of which we are aware that apply operations research to the voting-machine-allocation problem are Edelstein (2006), Allen and Bernshteyn (2006a) and Allen and Bernshteyn (2006b). Edelstein (2006) and Allen and Bernshteyn (2006b) use simulation for their models. Using simulation allows these authors to consider some of the realistic complications in their models including voting-machine failures and non-stationary voter arrivals. However, neither paper explicitly considers voter equity in terms of maintaining equivalent waiting times across precincts. Allen and Bernshteyn (2006a) suggest using </w:t>
-      </w:r>
-      <w:r>
-        <w:t>queuing</w:t>
-      </w:r>
-      <w:r>
-        <w:t xml:space="preserve"> models to measure voter waiting times for given machine-allocation policies and to improve allocation decisions. They use simple analytical </w:t>
-      </w:r>
-      <w:r>
-        <w:t>queuing</w:t>
-      </w:r>
-      <w:r>
-        <w:t xml:space="preserve"> models to predict average waiting times for voters. Allen and Bernshteyn then suggest an optimization model that uses a minimax objective function to allocate voting machines. Specifically, they suggest allocating machines to minimize the maximum expected voter waiting time across all precincts. The minimax objective is designed to promote voter equity as we discuss above, but there are many other objectives that could be considered. Allen and Bernshteyn (2006a) also do not consider complicating issues such as non-stationary voter arrivals, machine failures, and specific differences in voting-time requirements due to differences in ballot lengths. Furthermore, the authors propose only simple greedy-heuristic solution methods for their models, which can produce significantly suboptimal policies. </w:t>
+        <w:t>There are several simpler methods used to allocate voting machines to precincts that have been used in previous elections. An intuitive and simple method of allocating voting machines used by many election boards is to allocate machines in proportion to the expected number of voters at each precinct (Edelstein 2006). This method ignores any direct models of queuing effects and differences between precincts. At least one county in Ohio used a utilization equalization allocation policy in the 2008 presidential election to allocate voting machines. This method enforces voter equity by equalizing the utilization of voting machines rather than equalizing waiting times of voters. Moreover, the utilization rate is obtained by traditional queuing theory, which assumes stationary arrivals and steady-state operating conditions.</w:t>
       </w:r>
     </w:p>
     <w:p>
@@ -2785,7 +5372,15 @@
         <w:pStyle w:val="Text"/>
       </w:pPr>
       <w:r>
-        <w:t>There are several simpler methods used to allocate voting machines to precincts that have been used in previous elections. An intuitive and simple method of allocating voting machines used by many election boards is to allocate machines in proportion to the expected number of voters at each precinct (Edelstein 2006). This method ignores any direct models of queuing effects and differences between precincts. At least one county in Ohio used a utilization equalization allocation policy in the 2008 presidential election to allocate voting machines. This method enforces voter equity by equalizing the utilization of voting machines rather than equalizing waiting times of voters. Moreover, the utilization rate is obtained by traditional queuing theory, which assumes stationary arrivals and steady-state operating conditions.</w:t>
+        <w:t xml:space="preserve">  </w:t>
+      </w:r>
+    </w:p>
+    <w:p>
+      <w:pPr>
+        <w:pStyle w:val="Heading1"/>
+      </w:pPr>
+      <w:r>
+        <w:t xml:space="preserve">Conclusions </w:t>
       </w:r>
     </w:p>
     <w:p>
@@ -2793,15 +5388,7 @@
         <w:pStyle w:val="Text"/>
       </w:pPr>
       <w:r>
-        <w:t xml:space="preserve">  </w:t>
-      </w:r>
-    </w:p>
-    <w:p>
-      <w:pPr>
-        <w:pStyle w:val="Heading1"/>
-      </w:pPr>
-      <w:r>
-        <w:t xml:space="preserve">Conclusions </w:t>
+        <w:t>The occurrence of long lines in elections depends on many unpredictable factors and is difficult to control. One way to explore this problem is through simulation which can be useful in the election process and can result in good recommendations to the allocation of DRE machines across precincts.</w:t>
       </w:r>
     </w:p>
     <w:p>
@@ -2809,7 +5396,7 @@
         <w:pStyle w:val="Text"/>
       </w:pPr>
       <w:r>
-        <w:t>The occurrence of long lines in elections depends on many unpredictable factors and is difficult to control. One way to explore this problem is through simulation which can be useful in the election process and can result in good recommendations to the allocation of DRE machines across precincts.</w:t>
+        <w:t>In our simulation model we used non-stationary voter arrivals, transient queues, and different turnout rates across all precincts.</w:t>
       </w:r>
     </w:p>
     <w:p>
@@ -2817,19 +5404,7 @@
         <w:pStyle w:val="Text"/>
       </w:pPr>
       <w:r>
-        <w:t>In our simulation model we used non-stationary voter arrivals, transient queues, and different turnout rates across all precincts.</w:t>
-      </w:r>
-    </w:p>
-    <w:p>
-      <w:pPr>
-        <w:pStyle w:val="Text"/>
-      </w:pPr>
-      <w:r>
-        <w:t xml:space="preserve">The machine allocation RA method is proposed and illustrated using an example from the 2004 election in Franklin County, Ohio. Then it is compared to the GIA </w:t>
-      </w:r>
-      <w:r>
-        <w:lastRenderedPageBreak/>
-        <w:t>method [ ].</w:t>
+        <w:t>The machine allocation RA method is proposed and illustrated using an example from the 2004 election in Franklin County, Ohio. Then it is compared to the GIA method [ ].</w:t>
       </w:r>
     </w:p>
     <w:p>
@@ -2884,7 +5459,11 @@
         </w:numPr>
       </w:pPr>
       <w:r>
-        <w:t>Include more realistic cases such as heterogeneous precincts to the simulation model, which have different voter-arrival patterns, and different distributions of voting times due to ballot length and nature of voter. Also considering the voting-machine failures in the model which occurs in real life.</w:t>
+        <w:t xml:space="preserve">Include more realistic cases such as heterogeneous precincts to the simulation model, which have different voter-arrival patterns, and different distributions of </w:t>
+      </w:r>
+      <w:r>
+        <w:lastRenderedPageBreak/>
+        <w:t>voting times due to ballot length and nature of voter. Also considering the voting-machine failures in the model which occurs in real life.</w:t>
       </w:r>
     </w:p>
     <w:p>
@@ -3151,7 +5730,6 @@
           <w:sz w:val="16"/>
           <w:szCs w:val="16"/>
         </w:rPr>
-        <w:lastRenderedPageBreak/>
         <w:t>Houdt, B. V., and C. Blondia. 2005. Approximated transient queue length and waiting time distributions via steady state analysis. Stochastic Models 21:725–744.</w:t>
       </w:r>
     </w:p>
@@ -4128,6 +6706,7 @@
               </w:numPr>
             </w:pPr>
             <w:r>
+              <w:lastRenderedPageBreak/>
               <w:t xml:space="preserve">Draft of  Project Proposal (Target Conference, Motivation, and Potential Contribution) </w:t>
             </w:r>
           </w:p>
@@ -4233,14 +6812,14 @@
 
 <file path=word/endnotes.xml><?xml version="1.0" encoding="utf-8"?>
 <w:endnotes xmlns:ve="http://schemas.openxmlformats.org/markup-compatibility/2006" xmlns:o="urn:schemas-microsoft-com:office:office" xmlns:r="http://schemas.openxmlformats.org/officeDocument/2006/relationships" xmlns:m="http://schemas.openxmlformats.org/officeDocument/2006/math" xmlns:v="urn:schemas-microsoft-com:vml" xmlns:wp="http://schemas.openxmlformats.org/drawingml/2006/wordprocessingDrawing" xmlns:w10="urn:schemas-microsoft-com:office:word" xmlns:w="http://schemas.openxmlformats.org/wordprocessingml/2006/main" xmlns:wne="http://schemas.microsoft.com/office/word/2006/wordml">
-  <w:endnote w:type="separator" w:id="-1">
+  <w:endnote w:type="separator" w:id="0">
     <w:p>
       <w:r>
         <w:separator/>
       </w:r>
     </w:p>
   </w:endnote>
-  <w:endnote w:type="continuationSeparator" w:id="0">
+  <w:endnote w:type="continuationSeparator" w:id="1">
     <w:p>
       <w:r>
         <w:continuationSeparator/>
@@ -4290,7 +6869,7 @@
                 <w:sz w:val="32"/>
                 <w:szCs w:val="32"/>
               </w:rPr>
-              <w:t>6</w:t>
+              <w:t>1</w:t>
             </w:r>
           </w:fldSimple>
         </w:p>
@@ -4332,17 +6911,17 @@
 
 <file path=word/footnotes.xml><?xml version="1.0" encoding="utf-8"?>
 <w:footnotes xmlns:ve="http://schemas.openxmlformats.org/markup-compatibility/2006" xmlns:o="urn:schemas-microsoft-com:office:office" xmlns:r="http://schemas.openxmlformats.org/officeDocument/2006/relationships" xmlns:m="http://schemas.openxmlformats.org/officeDocument/2006/math" xmlns:v="urn:schemas-microsoft-com:vml" xmlns:wp="http://schemas.openxmlformats.org/drawingml/2006/wordprocessingDrawing" xmlns:w10="urn:schemas-microsoft-com:office:word" xmlns:w="http://schemas.openxmlformats.org/wordprocessingml/2006/main" xmlns:wne="http://schemas.microsoft.com/office/word/2006/wordml">
-  <w:footnote w:type="separator" w:id="-1">
+  <w:footnote w:type="separator" w:id="0">
     <w:p/>
   </w:footnote>
-  <w:footnote w:type="continuationSeparator" w:id="0">
+  <w:footnote w:type="continuationSeparator" w:id="1">
     <w:p>
       <w:r>
         <w:continuationSeparator/>
       </w:r>
     </w:p>
   </w:footnote>
-  <w:footnote w:id="1">
+  <w:footnote w:id="2">
     <w:p>
       <w:pPr>
         <w:pStyle w:val="FootnoteText"/>
@@ -5655,7 +8234,6 @@
   <w:style w:type="character" w:default="1" w:styleId="DefaultParagraphFont">
     <w:name w:val="Default Paragraph Font"/>
     <w:uiPriority w:val="1"/>
-    <w:semiHidden/>
     <w:unhideWhenUsed/>
   </w:style>
   <w:style w:type="table" w:default="1" w:styleId="TableNormal">
@@ -6452,7 +9030,7 @@
 </file>
 
 <file path=customXml/itemProps1.xml><?xml version="1.0" encoding="utf-8"?>
-<ds:datastoreItem xmlns:ds="http://schemas.openxmlformats.org/officeDocument/2006/customXml" ds:itemID="{A48DDD7E-5F2E-438E-A115-12709306B548}">
+<ds:datastoreItem xmlns:ds="http://schemas.openxmlformats.org/officeDocument/2006/customXml" ds:itemID="{ACDE63CD-711F-4A34-BE3B-C6CDD580567D}">
   <ds:schemaRefs>
     <ds:schemaRef ds:uri="http://schemas.openxmlformats.org/officeDocument/2006/bibliography"/>
   </ds:schemaRefs>

</xml_diff>

<commit_message>
Added in it Related Work And Random Algorithn
</commit_message>
<xml_diff>
--- a/CMP606-Group777-FinalPaper_V2.0.docx
+++ b/CMP606-Group777-FinalPaper_V2.0.docx
@@ -225,7 +225,13 @@
         <w:pStyle w:val="Text"/>
       </w:pPr>
       <w:r>
-        <w:t>Determining an optimal voting-machine allocation is challenging and difficult to solve for several reasons. (1) Voters arrive randomly and according to non-stationary processes to polling locations. There are typically surges in voter arrivals during the morning, noon and evening times due to work schedules (Edelstein 2006). Moreover it is difficult to estimate voter turnout rates prior to Election Day because it depends on many uncontrollable variables (e.g., weather, composition of the voting ballot, etc.). (2) Voter queues may not reach steady state. Ohio law requires that the polls be open 13 hours, plus however much time is needed to accommodate voters waiting to vote at 7:30 pm. Given the limited amount of time that voting precincts are open, the voting queues may still be in a transient state. Such non-stationary arrivals and non-steady-state queues violate the fundamental assumptions of traditional queueing theory. (3) Actual voting scenarios involve considerable computational complexity. There are thousands of polling stations across Ohio and the input variables are stochastic. The result is a large-scale non-linear stochastic optimization problem. Thus, both building model and developing solution methods are challenging endeavors.</w:t>
+        <w:t xml:space="preserve">Determining an optimal voting-machine allocation is challenging and difficult to solve for several reasons. (1) Voters arrive randomly and according to non-stationary processes to polling locations. There are typically surges in voter arrivals during the morning, noon and evening times due to work schedules (Edelstein 2006). Moreover it is difficult to estimate voter turnout rates prior to Election Day because it depends on many uncontrollable variables (e.g., weather, composition of the voting ballot, etc.). (2) Voter queues may not reach steady state. Ohio law requires that the polls be open 13 hours, plus however much time is needed to accommodate voters waiting to vote at 7:30 pm. Given the limited amount of time that voting precincts are open, the voting queues may still be in a transient state. Such non-stationary arrivals and non-steady-state queues violate the fundamental assumptions of traditional </w:t>
+      </w:r>
+      <w:r>
+        <w:t>queuing</w:t>
+      </w:r>
+      <w:r>
+        <w:t xml:space="preserve"> theory. (3) Actual voting scenarios involve considerable computational complexity. There are thousands of polling stations across Ohio and the input variables are stochastic. The result is a large-scale non-linear stochastic optimization problem. Thus, both building model and developing solution methods are challenging endeavors.</w:t>
       </w:r>
     </w:p>
     <w:p>
@@ -935,6 +941,15 @@
     </w:p>
     <w:p>
       <w:pPr>
+        <w:adjustRightInd w:val="0"/>
+        <w:jc w:val="both"/>
+        <w:rPr>
+          <w:rFonts w:ascii="NimbusRomNo9L-Regu" w:hAnsi="NimbusRomNo9L-Regu" w:cs="NimbusRomNo9L-Regu"/>
+        </w:rPr>
+      </w:pPr>
+    </w:p>
+    <w:p>
+      <w:pPr>
         <w:pStyle w:val="Text"/>
       </w:pPr>
     </w:p>
@@ -948,38 +963,128 @@
     </w:p>
     <w:p>
       <w:pPr>
-        <w:pStyle w:val="Heading3"/>
-      </w:pPr>
-      <w:r>
-        <w:t>Algorithm Description</w:t>
-      </w:r>
-    </w:p>
-    <w:p>
+        <w:pStyle w:val="Text"/>
+      </w:pPr>
       <w:r>
         <w:t>We use a heuristic solution method to allocate voting machines to precincts. Our method combines a simple greedy heuristic to reduce expected voter wait times with a local improvement search where we use (1) as our objective function. We refer to this solution method as the greedy improvement algorithm (GIA), which consists of two phases: Phase I is a simple greedy heuristic and Phase II is a local improvement search.</w:t>
       </w:r>
     </w:p>
     <w:p>
       <w:pPr>
-        <w:pStyle w:val="Heading3"/>
-      </w:pPr>
-      <w:r>
-        <w:t>Implementation</w:t>
-      </w:r>
-    </w:p>
-    <w:p>
-      <w:pPr>
         <w:pStyle w:val="Text"/>
       </w:pPr>
-      <w:r>
-        <w:t xml:space="preserve">It is not difficult to implement the GIA in a standard programming language (e.g., C, VBA, and C++) once the expected wait times in any precinct </w:t>
+    </w:p>
+    <w:p/>
+    <w:p>
+      <w:pPr>
+        <w:pStyle w:val="ListParagraph"/>
+        <w:keepNext/>
+        <w:numPr>
+          <w:ilvl w:val="1"/>
+          <w:numId w:val="31"/>
+        </w:numPr>
+        <w:spacing w:before="120" w:after="60"/>
+        <w:ind w:left="144"/>
+        <w:contextualSpacing w:val="0"/>
+        <w:outlineLvl w:val="1"/>
+        <w:rPr>
+          <w:i/>
+          <w:iCs/>
+          <w:vanish/>
+        </w:rPr>
+      </w:pPr>
+    </w:p>
+    <w:p>
+      <w:pPr>
+        <w:pStyle w:val="ListParagraph"/>
+        <w:keepNext/>
+        <w:numPr>
+          <w:ilvl w:val="1"/>
+          <w:numId w:val="31"/>
+        </w:numPr>
+        <w:spacing w:before="120" w:after="60"/>
+        <w:ind w:left="144"/>
+        <w:contextualSpacing w:val="0"/>
+        <w:outlineLvl w:val="1"/>
+        <w:rPr>
+          <w:i/>
+          <w:iCs/>
+          <w:vanish/>
+        </w:rPr>
+      </w:pPr>
+    </w:p>
+    <w:p>
+      <w:pPr>
+        <w:pStyle w:val="Heading2"/>
+        <w:numPr>
+          <w:ilvl w:val="1"/>
+          <w:numId w:val="31"/>
+        </w:numPr>
+      </w:pPr>
+      <w:r>
+        <w:t>The Random Algorithm</w:t>
+      </w:r>
+    </w:p>
+    <w:p>
+      <w:pPr>
+        <w:pStyle w:val="Text"/>
+        <w:rPr>
+          <w:rFonts w:asciiTheme="majorBidi" w:hAnsiTheme="majorBidi" w:cstheme="majorBidi"/>
+        </w:rPr>
+      </w:pPr>
+      <w:r>
+        <w:rPr>
+          <w:rFonts w:asciiTheme="majorBidi" w:hAnsiTheme="majorBidi" w:cstheme="majorBidi"/>
+        </w:rPr>
+        <w:t>We create 4 combinations of machine distribution in precincts by using the random method, then we choose the best distribution that result in minimizing the max waiting time in all precincts, so the equity After that we combine this random method with some local search to improve the results.</w:t>
+      </w:r>
+    </w:p>
+    <w:p>
+      <w:pPr>
+        <w:pStyle w:val="Text"/>
+        <w:ind w:left="202" w:firstLine="0"/>
+        <w:rPr>
+          <w:rFonts w:asciiTheme="majorBidi" w:hAnsiTheme="majorBidi" w:cstheme="majorBidi"/>
+        </w:rPr>
+      </w:pPr>
+      <w:r>
+        <w:rPr>
+          <w:rFonts w:asciiTheme="majorBidi" w:hAnsiTheme="majorBidi" w:cstheme="majorBidi"/>
+        </w:rPr>
+        <w:t xml:space="preserve">Phase I: </w:t>
+      </w:r>
+      <w:r>
+        <w:rPr>
+          <w:rFonts w:asciiTheme="majorBidi" w:hAnsiTheme="majorBidi" w:cstheme="majorBidi"/>
+        </w:rPr>
+        <w:t>I</w:t>
+      </w:r>
+      <w:r>
+        <w:rPr>
+          <w:rFonts w:asciiTheme="majorBidi" w:hAnsiTheme="majorBidi" w:cstheme="majorBidi"/>
+        </w:rPr>
+        <w:t>terative random method to find the best allocations in the precincts that reduce the max waiting time.</w:t>
+      </w:r>
+    </w:p>
+    <w:p>
+      <w:pPr>
+        <w:ind w:left="360"/>
+        <w:rPr>
+          <w:rFonts w:asciiTheme="majorBidi" w:eastAsiaTheme="minorEastAsia" w:hAnsiTheme="majorBidi" w:cstheme="majorBidi"/>
+        </w:rPr>
+      </w:pPr>
+      <w:r>
+        <w:rPr>
+          <w:rFonts w:asciiTheme="majorBidi" w:hAnsiTheme="majorBidi" w:cstheme="majorBidi"/>
+        </w:rPr>
+        <w:t xml:space="preserve">Step 1. Assign random values to </w:t>
       </w:r>
       <m:oMath>
         <m:sSub>
           <m:sSubPr>
             <m:ctrlPr>
               <w:rPr>
-                <w:rFonts w:ascii="Cambria Math" w:hAnsi="Cambria Math"/>
+                <w:rFonts w:ascii="Cambria Math" w:hAnsiTheme="majorBidi" w:cstheme="majorBidi"/>
                 <w:i/>
               </w:rPr>
             </m:ctrlPr>
@@ -987,7 +1092,349 @@
           <m:e>
             <m:r>
               <w:rPr>
-                <w:rFonts w:ascii="Cambria Math" w:hAnsi="Cambria Math"/>
+                <w:rFonts w:ascii="Cambria Math" w:hAnsi="Cambria Math" w:cstheme="majorBidi"/>
+              </w:rPr>
+              <m:t>x</m:t>
+            </m:r>
+          </m:e>
+          <m:sub>
+            <m:r>
+              <w:rPr>
+                <w:rFonts w:ascii="Cambria Math" w:hAnsi="Cambria Math" w:cstheme="majorBidi"/>
+              </w:rPr>
+              <m:t>i</m:t>
+            </m:r>
+          </m:sub>
+        </m:sSub>
+      </m:oMath>
+      <w:r>
+        <w:rPr>
+          <w:rFonts w:asciiTheme="majorBidi" w:eastAsiaTheme="minorEastAsia" w:hAnsiTheme="majorBidi" w:cstheme="majorBidi"/>
+        </w:rPr>
+        <w:t xml:space="preserve"> for each </w:t>
+      </w:r>
+      <m:oMath>
+        <m:r>
+          <w:rPr>
+            <w:rFonts w:ascii="Cambria Math" w:hAnsi="Cambria Math" w:cstheme="majorBidi"/>
+          </w:rPr>
+          <m:t>i</m:t>
+        </m:r>
+      </m:oMath>
+      <w:r>
+        <w:rPr>
+          <w:rFonts w:asciiTheme="majorBidi" w:eastAsiaTheme="minorEastAsia" w:hAnsiTheme="majorBidi" w:cstheme="majorBidi"/>
+        </w:rPr>
+        <w:t xml:space="preserve"> except for </w:t>
+      </w:r>
+      <m:oMath>
+        <m:r>
+          <w:rPr>
+            <w:rFonts w:ascii="Cambria Math" w:hAnsi="Cambria Math" w:cstheme="majorBidi"/>
+          </w:rPr>
+          <m:t>i</m:t>
+        </m:r>
+        <m:r>
+          <w:rPr>
+            <w:rFonts w:ascii="Cambria Math" w:hAnsiTheme="majorBidi" w:cstheme="majorBidi"/>
+          </w:rPr>
+          <m:t>=</m:t>
+        </m:r>
+        <m:r>
+          <w:rPr>
+            <w:rFonts w:ascii="Cambria Math" w:hAnsi="Cambria Math" w:cstheme="majorBidi"/>
+          </w:rPr>
+          <m:t>N</m:t>
+        </m:r>
+      </m:oMath>
+      <w:r>
+        <w:rPr>
+          <w:rFonts w:asciiTheme="majorBidi" w:eastAsiaTheme="minorEastAsia" w:hAnsiTheme="majorBidi" w:cstheme="majorBidi"/>
+        </w:rPr>
+        <w:t xml:space="preserve"> (minimum value = 1</w:t>
+      </w:r>
+      <w:r>
+        <w:rPr>
+          <w:rFonts w:asciiTheme="majorBidi" w:eastAsiaTheme="minorEastAsia" w:hAnsiTheme="majorBidi" w:cstheme="majorBidi"/>
+        </w:rPr>
+        <w:t xml:space="preserve">, maximum value </w:t>
+      </w:r>
+      <w:r>
+        <w:rPr>
+          <w:rFonts w:asciiTheme="majorBidi" w:eastAsiaTheme="minorEastAsia" w:hAnsiTheme="majorBidi" w:cstheme="majorBidi"/>
+        </w:rPr>
+        <w:t>=</w:t>
+      </w:r>
+      <m:oMath>
+        <m:r>
+          <w:rPr>
+            <w:rFonts w:ascii="Cambria Math" w:hAnsiTheme="majorBidi" w:cstheme="majorBidi"/>
+          </w:rPr>
+          <m:t xml:space="preserve"> </m:t>
+        </m:r>
+        <m:f>
+          <m:fPr>
+            <m:type m:val="skw"/>
+            <m:ctrlPr>
+              <w:rPr>
+                <w:rFonts w:ascii="Cambria Math" w:hAnsiTheme="majorBidi" w:cstheme="majorBidi"/>
+                <w:i/>
+              </w:rPr>
+            </m:ctrlPr>
+          </m:fPr>
+          <m:num>
+            <m:r>
+              <w:rPr>
+                <w:rFonts w:ascii="Cambria Math" w:hAnsi="Cambria Math" w:cstheme="majorBidi"/>
+              </w:rPr>
+              <m:t>N</m:t>
+            </m:r>
+          </m:num>
+          <m:den>
+            <m:r>
+              <w:rPr>
+                <w:rFonts w:ascii="Cambria Math" w:hAnsiTheme="majorBidi" w:cstheme="majorBidi"/>
+              </w:rPr>
+              <m:t>4</m:t>
+            </m:r>
+          </m:den>
+        </m:f>
+      </m:oMath>
+      <w:r>
+        <w:rPr>
+          <w:rFonts w:asciiTheme="majorBidi" w:eastAsiaTheme="minorEastAsia" w:hAnsiTheme="majorBidi" w:cstheme="majorBidi"/>
+        </w:rPr>
+        <w:t>)</w:t>
+      </w:r>
+    </w:p>
+    <w:p>
+      <w:pPr>
+        <w:ind w:left="360"/>
+        <w:rPr>
+          <w:rFonts w:asciiTheme="majorBidi" w:eastAsiaTheme="minorEastAsia" w:hAnsiTheme="majorBidi" w:cstheme="majorBidi"/>
+        </w:rPr>
+      </w:pPr>
+    </w:p>
+    <w:p>
+      <w:pPr>
+        <w:spacing w:line="276" w:lineRule="auto"/>
+        <w:ind w:left="360"/>
+        <w:rPr>
+          <w:rFonts w:asciiTheme="majorBidi" w:eastAsiaTheme="minorEastAsia" w:hAnsiTheme="majorBidi" w:cstheme="majorBidi"/>
+        </w:rPr>
+      </w:pPr>
+      <w:r>
+        <w:rPr>
+          <w:rFonts w:asciiTheme="majorBidi" w:eastAsiaTheme="minorEastAsia" w:hAnsiTheme="majorBidi" w:cstheme="majorBidi"/>
+        </w:rPr>
+        <w:t xml:space="preserve">Step 2. </w:t>
+      </w:r>
+      <m:oMath>
+        <m:r>
+          <w:rPr>
+            <w:rFonts w:ascii="Cambria Math" w:hAnsi="Cambria Math" w:cstheme="majorBidi"/>
+          </w:rPr>
+          <m:t>Counter</m:t>
+        </m:r>
+      </m:oMath>
+      <w:r>
+        <w:rPr>
+          <w:rFonts w:asciiTheme="majorBidi" w:eastAsiaTheme="minorEastAsia" w:hAnsiTheme="majorBidi" w:cstheme="majorBidi"/>
+        </w:rPr>
+        <w:t xml:space="preserve"> = </w:t>
+      </w:r>
+      <m:oMath>
+        <m:nary>
+          <m:naryPr>
+            <m:chr m:val="∑"/>
+            <m:limLoc m:val="undOvr"/>
+            <m:ctrlPr>
+              <w:rPr>
+                <w:rFonts w:ascii="Cambria Math" w:hAnsiTheme="majorBidi" w:cstheme="majorBidi"/>
+                <w:i/>
+              </w:rPr>
+            </m:ctrlPr>
+          </m:naryPr>
+          <m:sub>
+            <m:r>
+              <w:rPr>
+                <w:rFonts w:ascii="Cambria Math" w:hAnsi="Cambria Math" w:cstheme="majorBidi"/>
+              </w:rPr>
+              <m:t>i</m:t>
+            </m:r>
+            <m:r>
+              <w:rPr>
+                <w:rFonts w:ascii="Cambria Math" w:hAnsiTheme="majorBidi" w:cstheme="majorBidi"/>
+              </w:rPr>
+              <m:t>=1</m:t>
+            </m:r>
+          </m:sub>
+          <m:sup>
+            <m:r>
+              <w:rPr>
+                <w:rFonts w:ascii="Cambria Math" w:hAnsi="Cambria Math" w:cstheme="majorBidi"/>
+              </w:rPr>
+              <m:t>N</m:t>
+            </m:r>
+            <m:r>
+              <w:rPr>
+                <w:rFonts w:asciiTheme="majorBidi" w:hAnsiTheme="majorBidi" w:cstheme="majorBidi"/>
+              </w:rPr>
+              <m:t>-</m:t>
+            </m:r>
+            <m:r>
+              <w:rPr>
+                <w:rFonts w:ascii="Cambria Math" w:hAnsiTheme="majorBidi" w:cstheme="majorBidi"/>
+              </w:rPr>
+              <m:t>1</m:t>
+            </m:r>
+          </m:sup>
+          <m:e>
+            <m:sSub>
+              <m:sSubPr>
+                <m:ctrlPr>
+                  <w:rPr>
+                    <w:rFonts w:ascii="Cambria Math" w:hAnsiTheme="majorBidi" w:cstheme="majorBidi"/>
+                    <w:i/>
+                  </w:rPr>
+                </m:ctrlPr>
+              </m:sSubPr>
+              <m:e>
+                <m:r>
+                  <w:rPr>
+                    <w:rFonts w:ascii="Cambria Math" w:hAnsi="Cambria Math" w:cstheme="majorBidi"/>
+                  </w:rPr>
+                  <m:t>x</m:t>
+                </m:r>
+              </m:e>
+              <m:sub>
+                <m:r>
+                  <w:rPr>
+                    <w:rFonts w:ascii="Cambria Math" w:hAnsi="Cambria Math" w:cstheme="majorBidi"/>
+                  </w:rPr>
+                  <m:t>i</m:t>
+                </m:r>
+              </m:sub>
+            </m:sSub>
+          </m:e>
+        </m:nary>
+      </m:oMath>
+    </w:p>
+    <w:p>
+      <w:pPr>
+        <w:spacing w:line="276" w:lineRule="auto"/>
+        <w:ind w:left="360"/>
+        <w:rPr>
+          <w:rFonts w:asciiTheme="majorBidi" w:eastAsiaTheme="minorEastAsia" w:hAnsiTheme="majorBidi" w:cstheme="majorBidi"/>
+        </w:rPr>
+      </w:pPr>
+      <w:r>
+        <w:rPr>
+          <w:rFonts w:asciiTheme="majorBidi" w:eastAsiaTheme="minorEastAsia" w:hAnsiTheme="majorBidi" w:cstheme="majorBidi"/>
+        </w:rPr>
+        <w:t xml:space="preserve">Step 3. If </w:t>
+      </w:r>
+      <m:oMath>
+        <m:r>
+          <w:rPr>
+            <w:rFonts w:ascii="Cambria Math" w:hAnsiTheme="majorBidi" w:cstheme="majorBidi"/>
+          </w:rPr>
+          <m:t>=</m:t>
+        </m:r>
+        <m:r>
+          <w:rPr>
+            <w:rFonts w:ascii="Cambria Math" w:hAnsi="Cambria Math" w:cstheme="majorBidi"/>
+          </w:rPr>
+          <m:t>N</m:t>
+        </m:r>
+      </m:oMath>
+      <w:r>
+        <w:rPr>
+          <w:rFonts w:asciiTheme="majorBidi" w:eastAsiaTheme="minorEastAsia" w:hAnsiTheme="majorBidi" w:cstheme="majorBidi"/>
+        </w:rPr>
+        <w:t xml:space="preserve"> , then </w:t>
+      </w:r>
+      <m:oMath>
+        <m:sSub>
+          <m:sSubPr>
+            <m:ctrlPr>
+              <w:rPr>
+                <w:rFonts w:ascii="Cambria Math" w:hAnsiTheme="majorBidi" w:cstheme="majorBidi"/>
+                <w:i/>
+              </w:rPr>
+            </m:ctrlPr>
+          </m:sSubPr>
+          <m:e>
+            <m:r>
+              <w:rPr>
+                <w:rFonts w:ascii="Cambria Math" w:hAnsi="Cambria Math" w:cstheme="majorBidi"/>
+              </w:rPr>
+              <m:t>x</m:t>
+            </m:r>
+          </m:e>
+          <m:sub>
+            <m:r>
+              <w:rPr>
+                <w:rFonts w:ascii="Cambria Math" w:hAnsi="Cambria Math" w:cstheme="majorBidi"/>
+              </w:rPr>
+              <m:t>i</m:t>
+            </m:r>
+          </m:sub>
+        </m:sSub>
+        <m:r>
+          <w:rPr>
+            <w:rFonts w:ascii="Cambria Math" w:hAnsiTheme="majorBidi" w:cstheme="majorBidi"/>
+          </w:rPr>
+          <m:t>=</m:t>
+        </m:r>
+        <m:r>
+          <w:rPr>
+            <w:rFonts w:ascii="Cambria Math" w:hAnsi="Cambria Math" w:cstheme="majorBidi"/>
+          </w:rPr>
+          <m:t>N</m:t>
+        </m:r>
+        <m:r>
+          <w:rPr>
+            <w:rFonts w:asciiTheme="majorBidi" w:hAnsiTheme="majorBidi" w:cstheme="majorBidi"/>
+          </w:rPr>
+          <m:t>-</m:t>
+        </m:r>
+        <m:r>
+          <w:rPr>
+            <w:rFonts w:ascii="Cambria Math" w:hAnsi="Cambria Math" w:cstheme="majorBidi"/>
+          </w:rPr>
+          <m:t>Counter</m:t>
+        </m:r>
+      </m:oMath>
+    </w:p>
+    <w:p>
+      <w:pPr>
+        <w:spacing w:line="276" w:lineRule="auto"/>
+        <w:ind w:left="360"/>
+        <w:rPr>
+          <w:rFonts w:asciiTheme="majorBidi" w:eastAsiaTheme="minorEastAsia" w:hAnsiTheme="majorBidi" w:cstheme="majorBidi"/>
+        </w:rPr>
+      </w:pPr>
+      <w:r>
+        <w:rPr>
+          <w:rFonts w:asciiTheme="majorBidi" w:hAnsiTheme="majorBidi" w:cstheme="majorBidi"/>
+        </w:rPr>
+        <w:t xml:space="preserve">Step 4. Run the simulation and calculate the max waiting time </w:t>
+      </w:r>
+      <m:oMath>
+        <m:sSub>
+          <m:sSubPr>
+            <m:ctrlPr>
+              <w:rPr>
+                <w:rFonts w:ascii="Cambria Math" w:hAnsiTheme="majorBidi" w:cstheme="majorBidi"/>
+                <w:i/>
+              </w:rPr>
+            </m:ctrlPr>
+          </m:sSubPr>
+          <m:e>
+            <m:r>
+              <w:rPr>
+                <w:rFonts w:ascii="Cambria Math" w:hAnsi="Cambria Math" w:cstheme="majorBidi"/>
               </w:rPr>
               <m:t>W</m:t>
             </m:r>
@@ -995,13 +1442,284 @@
           <m:sub>
             <m:r>
               <w:rPr>
-                <w:rFonts w:ascii="Cambria Math" w:hAnsi="Cambria Math"/>
+                <w:rFonts w:ascii="Cambria Math" w:hAnsi="Cambria Math" w:cstheme="majorBidi"/>
+              </w:rPr>
+              <m:t>i</m:t>
+            </m:r>
+          </m:sub>
+        </m:sSub>
+        <m:d>
+          <m:dPr>
+            <m:ctrlPr>
+              <w:rPr>
+                <w:rFonts w:ascii="Cambria Math" w:hAnsiTheme="majorBidi" w:cstheme="majorBidi"/>
+                <w:i/>
+              </w:rPr>
+            </m:ctrlPr>
+          </m:dPr>
+          <m:e>
+            <m:sSub>
+              <m:sSubPr>
+                <m:ctrlPr>
+                  <w:rPr>
+                    <w:rFonts w:ascii="Cambria Math" w:hAnsiTheme="majorBidi" w:cstheme="majorBidi"/>
+                    <w:i/>
+                  </w:rPr>
+                </m:ctrlPr>
+              </m:sSubPr>
+              <m:e>
+                <m:r>
+                  <w:rPr>
+                    <w:rFonts w:ascii="Cambria Math" w:hAnsi="Cambria Math" w:cstheme="majorBidi"/>
+                  </w:rPr>
+                  <m:t>x</m:t>
+                </m:r>
+              </m:e>
+              <m:sub>
+                <m:r>
+                  <w:rPr>
+                    <w:rFonts w:ascii="Cambria Math" w:hAnsi="Cambria Math" w:cstheme="majorBidi"/>
+                  </w:rPr>
+                  <m:t>i</m:t>
+                </m:r>
+              </m:sub>
+            </m:sSub>
+          </m:e>
+        </m:d>
+      </m:oMath>
+    </w:p>
+    <w:p>
+      <w:pPr>
+        <w:spacing w:line="276" w:lineRule="auto"/>
+        <w:ind w:left="360"/>
+        <w:rPr>
+          <w:rFonts w:asciiTheme="majorBidi" w:eastAsiaTheme="minorEastAsia" w:hAnsiTheme="majorBidi" w:cstheme="majorBidi"/>
+        </w:rPr>
+      </w:pPr>
+      <w:r>
+        <w:rPr>
+          <w:rFonts w:asciiTheme="majorBidi" w:eastAsiaTheme="minorEastAsia" w:hAnsiTheme="majorBidi" w:cstheme="majorBidi"/>
+        </w:rPr>
+        <w:t xml:space="preserve">Step 5. Go to step 1 and repeat 4 times, save each combination of </w:t>
+      </w:r>
+      <m:oMath>
+        <m:sSub>
+          <m:sSubPr>
+            <m:ctrlPr>
+              <w:rPr>
+                <w:rFonts w:ascii="Cambria Math" w:hAnsiTheme="majorBidi" w:cstheme="majorBidi"/>
+                <w:i/>
+              </w:rPr>
+            </m:ctrlPr>
+          </m:sSubPr>
+          <m:e>
+            <m:r>
+              <w:rPr>
+                <w:rFonts w:ascii="Cambria Math" w:hAnsi="Cambria Math" w:cstheme="majorBidi"/>
+              </w:rPr>
+              <m:t>x</m:t>
+            </m:r>
+          </m:e>
+          <m:sub>
+            <m:r>
+              <w:rPr>
+                <w:rFonts w:ascii="Cambria Math" w:hAnsi="Cambria Math" w:cstheme="majorBidi"/>
               </w:rPr>
               <m:t>i</m:t>
             </m:r>
           </m:sub>
         </m:sSub>
       </m:oMath>
+    </w:p>
+    <w:p>
+      <w:pPr>
+        <w:spacing w:line="276" w:lineRule="auto"/>
+        <w:ind w:left="360"/>
+        <w:rPr>
+          <w:rFonts w:asciiTheme="majorBidi" w:eastAsiaTheme="minorEastAsia" w:hAnsiTheme="majorBidi" w:cstheme="majorBidi"/>
+        </w:rPr>
+      </w:pPr>
+      <w:r>
+        <w:rPr>
+          <w:rFonts w:asciiTheme="majorBidi" w:eastAsiaTheme="minorEastAsia" w:hAnsiTheme="majorBidi" w:cstheme="majorBidi"/>
+        </w:rPr>
+        <w:t>Step 6. Choose the combination with the min waiting time</w:t>
+      </w:r>
+    </w:p>
+    <w:p>
+      <w:pPr>
+        <w:spacing w:line="276" w:lineRule="auto"/>
+        <w:ind w:firstLine="202"/>
+        <w:rPr>
+          <w:rFonts w:asciiTheme="majorBidi" w:hAnsiTheme="majorBidi" w:cstheme="majorBidi"/>
+        </w:rPr>
+      </w:pPr>
+      <w:r>
+        <w:rPr>
+          <w:rFonts w:asciiTheme="majorBidi" w:hAnsiTheme="majorBidi" w:cstheme="majorBidi"/>
+        </w:rPr>
+        <w:t>Phase II: Iterative improvement that works as follow</w:t>
+      </w:r>
+    </w:p>
+    <w:p>
+      <w:pPr>
+        <w:tabs>
+          <w:tab w:val="left" w:pos="360"/>
+        </w:tabs>
+        <w:spacing w:line="276" w:lineRule="auto"/>
+        <w:ind w:left="360"/>
+        <w:rPr>
+          <w:rFonts w:asciiTheme="majorBidi" w:hAnsiTheme="majorBidi" w:cstheme="majorBidi"/>
+        </w:rPr>
+      </w:pPr>
+      <w:r>
+        <w:rPr>
+          <w:rFonts w:asciiTheme="majorBidi" w:hAnsiTheme="majorBidi" w:cstheme="majorBidi"/>
+        </w:rPr>
+        <w:t>Step 1. Add Machine to the precinct with the maximum waiting time and remove one from the precinct with the minimum waiting time</w:t>
+      </w:r>
+    </w:p>
+    <w:p>
+      <w:pPr>
+        <w:tabs>
+          <w:tab w:val="left" w:pos="360"/>
+        </w:tabs>
+        <w:spacing w:line="276" w:lineRule="auto"/>
+        <w:ind w:left="360"/>
+        <w:rPr>
+          <w:rFonts w:asciiTheme="majorBidi" w:hAnsiTheme="majorBidi" w:cstheme="majorBidi"/>
+        </w:rPr>
+      </w:pPr>
+      <w:r>
+        <w:rPr>
+          <w:rFonts w:asciiTheme="majorBidi" w:hAnsiTheme="majorBidi" w:cstheme="majorBidi"/>
+        </w:rPr>
+        <w:lastRenderedPageBreak/>
+        <w:t>Step 2. Run the simulation and calculate the equity (new equity)</w:t>
+      </w:r>
+    </w:p>
+    <w:p>
+      <w:pPr>
+        <w:pStyle w:val="Text"/>
+      </w:pPr>
+      <w:r>
+        <w:rPr>
+          <w:rFonts w:asciiTheme="majorBidi" w:hAnsiTheme="majorBidi" w:cstheme="majorBidi"/>
+        </w:rPr>
+        <w:t>Step 3. Repeat while (new equity &lt; old equity); otherwise stop.</w:t>
+      </w:r>
+    </w:p>
+    <w:p/>
+    <w:p/>
+    <w:p>
+      <w:pPr>
+        <w:pStyle w:val="ListParagraph"/>
+        <w:keepNext/>
+        <w:numPr>
+          <w:ilvl w:val="1"/>
+          <w:numId w:val="33"/>
+        </w:numPr>
+        <w:spacing w:before="120" w:after="60"/>
+        <w:ind w:left="144"/>
+        <w:contextualSpacing w:val="0"/>
+        <w:outlineLvl w:val="1"/>
+        <w:rPr>
+          <w:i/>
+          <w:iCs/>
+          <w:vanish/>
+        </w:rPr>
+      </w:pPr>
+    </w:p>
+    <w:p>
+      <w:pPr>
+        <w:pStyle w:val="ListParagraph"/>
+        <w:keepNext/>
+        <w:numPr>
+          <w:ilvl w:val="1"/>
+          <w:numId w:val="33"/>
+        </w:numPr>
+        <w:spacing w:before="120" w:after="60"/>
+        <w:ind w:left="144"/>
+        <w:contextualSpacing w:val="0"/>
+        <w:outlineLvl w:val="1"/>
+        <w:rPr>
+          <w:i/>
+          <w:iCs/>
+          <w:vanish/>
+        </w:rPr>
+      </w:pPr>
+    </w:p>
+    <w:p>
+      <w:pPr>
+        <w:pStyle w:val="ListParagraph"/>
+        <w:keepNext/>
+        <w:numPr>
+          <w:ilvl w:val="1"/>
+          <w:numId w:val="33"/>
+        </w:numPr>
+        <w:spacing w:before="120" w:after="60"/>
+        <w:ind w:left="144"/>
+        <w:contextualSpacing w:val="0"/>
+        <w:outlineLvl w:val="1"/>
+        <w:rPr>
+          <w:i/>
+          <w:iCs/>
+          <w:vanish/>
+        </w:rPr>
+      </w:pPr>
+    </w:p>
+    <w:p>
+      <w:pPr>
+        <w:pStyle w:val="Heading2"/>
+        <w:numPr>
+          <w:ilvl w:val="1"/>
+          <w:numId w:val="33"/>
+        </w:numPr>
+      </w:pPr>
+      <w:r>
+        <w:t>Implementation</w:t>
+      </w:r>
+    </w:p>
+    <w:p>
+      <w:pPr>
+        <w:pStyle w:val="Text"/>
+      </w:pPr>
+    </w:p>
+    <w:p>
+      <w:pPr>
+        <w:pStyle w:val="Text"/>
+      </w:pPr>
+      <w:r>
+        <w:t xml:space="preserve">It is not difficult to implement the GIA in a standard programming language (e.g., C, VBA, and C++) once the expected wait times in any precinct </w:t>
+      </w:r>
+      <m:oMath>
+        <m:sSub>
+          <m:sSubPr>
+            <m:ctrlPr>
+              <w:rPr>
+                <w:rFonts w:ascii="Cambria Math" w:hAnsi="Cambria Math"/>
+                <w:i/>
+              </w:rPr>
+            </m:ctrlPr>
+          </m:sSubPr>
+          <m:e>
+            <m:r>
+              <w:rPr>
+                <w:rFonts w:ascii="Cambria Math" w:hAnsi="Cambria Math"/>
+              </w:rPr>
+              <m:t>W</m:t>
+            </m:r>
+          </m:e>
+          <m:sub>
+            <m:r>
+              <w:rPr>
+                <w:rFonts w:ascii="Cambria Math" w:hAnsi="Cambria Math"/>
+              </w:rPr>
+              <m:t>i</m:t>
+            </m:r>
+          </m:sub>
+        </m:sSub>
+      </m:oMath>
       <w:r>
         <w:t>(</w:t>
       </w:r>
@@ -1106,21 +1824,21 @@
       </w:r>
     </w:p>
     <w:p>
-      <w:r>
-        <w:t>We preferred to use a general purpose programming language to implement the simulation model (namely C# .Net) with the help of open source .Net simulation library called</w:t>
-      </w:r>
+      <w:pPr>
+        <w:pStyle w:val="Text"/>
+      </w:pPr>
+      <w:r>
+        <w:t>We preferred to use a general purpose programming language to implement the simulation model (namely C# .Net) with the help of open source .Net simulation library called.</w:t>
+      </w:r>
+    </w:p>
+    <w:p>
+      <w:pPr>
+        <w:pStyle w:val="Text"/>
+      </w:pPr>
     </w:p>
     <w:p/>
     <w:p/>
     <w:p/>
-    <w:p>
-      <w:pPr>
-        <w:pStyle w:val="Heading1"/>
-      </w:pPr>
-      <w:r>
-        <w:t>[Example]</w:t>
-      </w:r>
-    </w:p>
     <w:p/>
     <w:p/>
     <w:p>
@@ -1128,6 +1846,16 @@
         <w:pStyle w:val="Heading1"/>
       </w:pPr>
       <w:r>
+        <w:t>[Example]</w:t>
+      </w:r>
+    </w:p>
+    <w:p/>
+    <w:p/>
+    <w:p>
+      <w:pPr>
+        <w:pStyle w:val="Heading1"/>
+      </w:pPr>
+      <w:r>
         <w:t>Performance Measurement and Analysis</w:t>
       </w:r>
     </w:p>
@@ -1144,11 +1872,7 @@
         <w:pStyle w:val="Text"/>
       </w:pPr>
       <w:r>
-        <w:t xml:space="preserve">Some performance metric used in simulating elections is minimizing the total expected waiting time across all precincts, but it leads to long voter waiting times in some precincts and short voter waiting time in other precincts. This is not preferred since we need to make all voters are </w:t>
-      </w:r>
-      <w:r>
-        <w:lastRenderedPageBreak/>
-        <w:t>experiencing same situations across all precincts.</w:t>
+        <w:t>Some performance metric used in simulating elections is minimizing the total expected waiting time across all precincts, but it leads to long voter waiting times in some precincts and short voter waiting time in other precincts. This is not preferred since we need to make all voters are experiencing same situations across all precincts.</w:t>
       </w:r>
     </w:p>
     <w:p>
@@ -2534,7 +3258,6 @@
               <w:jc w:val="center"/>
             </w:pPr>
             <w:r>
-              <w:lastRenderedPageBreak/>
               <w:t>Allocation Strategy</w:t>
             </w:r>
           </w:p>
@@ -2828,6 +3551,7 @@
               <w:jc w:val="center"/>
             </w:pPr>
             <w:r>
+              <w:lastRenderedPageBreak/>
               <w:t>1</w:t>
             </w:r>
           </w:p>
@@ -3657,6 +4381,11 @@
         </w:rPr>
       </w:pPr>
     </w:p>
+    <w:p/>
+    <w:p/>
+    <w:p/>
+    <w:p/>
+    <w:p/>
     <w:p/>
     <w:p/>
     <w:p/>
@@ -3909,7 +4638,6 @@
               <w:rPr>
                 <w:color w:val="000000" w:themeColor="text1"/>
               </w:rPr>
-              <w:lastRenderedPageBreak/>
               <w:t>1</w:t>
             </w:r>
           </w:p>
@@ -5330,65 +6058,151 @@
     <w:p>
       <w:pPr>
         <w:pStyle w:val="Text"/>
-      </w:pPr>
-      <w:r>
-        <w:t>There are relatively few papers that apply operations-research models to the voting-machine-allocation problem. However, this problem is closely related to queuing-model applications and resource-allocation problems that are common in operations research. Here we will mention only those papers that are most closely related to our application of voting- machine allocation or that reference solution method we use directly.</w:t>
+        <w:rPr>
+          <w:rFonts w:asciiTheme="majorBidi" w:hAnsiTheme="majorBidi" w:cstheme="majorBidi"/>
+        </w:rPr>
+      </w:pPr>
+      <w:r>
+        <w:rPr>
+          <w:rFonts w:asciiTheme="majorBidi" w:hAnsiTheme="majorBidi" w:cstheme="majorBidi"/>
+        </w:rPr>
+        <w:t>There are a few papers that deal with the voting machine allocation problem in order to avoid long lines for voters and provide equity</w:t>
+      </w:r>
+      <w:r>
+        <w:rPr>
+          <w:rFonts w:asciiTheme="majorBidi" w:hAnsiTheme="majorBidi" w:cstheme="majorBidi"/>
+        </w:rPr>
+        <w:t>.</w:t>
       </w:r>
     </w:p>
     <w:p>
       <w:pPr>
         <w:pStyle w:val="Text"/>
-      </w:pPr>
-      <w:r>
-        <w:t xml:space="preserve">The only papers of which we are aware that apply operations research to the voting-machine-allocation problem are Edelstein (2006), Allen and Bernshteyn (2006a) and Allen and Bernshteyn (2006b). Edelstein (2006) and Allen and Bernshteyn (2006b) use simulation for their models. Using simulation allows these authors to consider some of the realistic complications in their models including voting-machine failures and non-stationary voter arrivals. However, neither paper explicitly considers voter equity in terms of maintaining equivalent waiting times across precincts. Allen and Bernshteyn (2006a) suggest using </w:t>
-      </w:r>
-      <w:r>
-        <w:t>queuing</w:t>
-      </w:r>
-      <w:r>
-        <w:t xml:space="preserve"> models to measure voter waiting times for given </w:t>
+        <w:rPr>
+          <w:rFonts w:asciiTheme="majorBidi" w:hAnsiTheme="majorBidi" w:cstheme="majorBidi"/>
+        </w:rPr>
+      </w:pPr>
+      <w:r>
+        <w:rPr>
+          <w:rFonts w:asciiTheme="majorBidi" w:hAnsiTheme="majorBidi" w:cstheme="majorBidi"/>
+        </w:rPr>
+        <w:t>The first one that we developed our research using it is</w:t>
+      </w:r>
+      <w:r>
+        <w:rPr>
+          <w:rFonts w:asciiTheme="majorBidi" w:hAnsiTheme="majorBidi" w:cstheme="majorBidi"/>
+        </w:rPr>
+        <w:t xml:space="preserve"> [4], where</w:t>
+      </w:r>
+      <w:r>
+        <w:rPr>
+          <w:rFonts w:asciiTheme="majorBidi" w:hAnsiTheme="majorBidi" w:cstheme="majorBidi"/>
+        </w:rPr>
+        <w:t xml:space="preserve"> they proposed a simulation-based Greedy Improvement Algorithm (GIA) to generate machine allocations to provide equitable voting experiences to all voters so that no one particular group of voters is disadvantaged or disenfranchised, they used the average absolute differences of waiting times across all precincts as a performance metric for equity, so did we.</w:t>
+      </w:r>
+    </w:p>
+    <w:p>
+      <w:pPr>
+        <w:pStyle w:val="Text"/>
+        <w:rPr>
+          <w:rFonts w:asciiTheme="majorBidi" w:hAnsiTheme="majorBidi" w:cstheme="majorBidi"/>
+        </w:rPr>
+      </w:pPr>
+      <w:r>
+        <w:rPr>
+          <w:rFonts w:asciiTheme="majorBidi" w:hAnsiTheme="majorBidi" w:cstheme="majorBidi"/>
+        </w:rPr>
+        <w:t>One of the problems in simulating the voting system is that voters do not arrive according to a stationary arrival process, so they used data set based on statistics from the 2004 election in Franklin County, Ohio and the</w:t>
+      </w:r>
+      <w:r>
+        <w:rPr>
+          <w:rFonts w:asciiTheme="majorBidi" w:hAnsiTheme="majorBidi" w:cstheme="majorBidi"/>
+        </w:rPr>
+        <w:t>y</w:t>
+      </w:r>
+      <w:r>
+        <w:rPr>
+          <w:rFonts w:asciiTheme="majorBidi" w:hAnsiTheme="majorBidi" w:cstheme="majorBidi"/>
+        </w:rPr>
+        <w:t xml:space="preserve"> fit a normal distribution and generated a turnout rate, they also found that the election day is divided into periods and assumed that each time period the number of arriving voters follows a Poisson distribution; as for the voting time a gamma distribution fits the data acceptably.</w:t>
+      </w:r>
+      <w:r>
+        <w:rPr>
+          <w:rFonts w:asciiTheme="majorBidi" w:hAnsiTheme="majorBidi" w:cstheme="majorBidi"/>
+        </w:rPr>
+        <w:t xml:space="preserve"> </w:t>
+      </w:r>
+    </w:p>
+    <w:p>
+      <w:pPr>
+        <w:pStyle w:val="Text"/>
+        <w:rPr>
+          <w:rFonts w:asciiTheme="majorBidi" w:hAnsiTheme="majorBidi" w:cstheme="majorBidi"/>
+        </w:rPr>
+      </w:pPr>
+      <w:r>
+        <w:rPr>
+          <w:rFonts w:asciiTheme="majorBidi" w:hAnsiTheme="majorBidi" w:cstheme="majorBidi"/>
+        </w:rPr>
+        <w:t>Then there are two papers that used simulation to their models Edelstein (2006) and Allen, Bernshteyn (2006b), and this allow them to consider some realistic complications in the model like voting-machine failures and uncoordinated voter arrivals.</w:t>
+      </w:r>
+    </w:p>
+    <w:p>
+      <w:pPr>
+        <w:pStyle w:val="Text"/>
+        <w:rPr>
+          <w:rFonts w:asciiTheme="majorBidi" w:hAnsiTheme="majorBidi" w:cstheme="majorBidi"/>
+        </w:rPr>
+      </w:pPr>
+      <w:r>
+        <w:rPr>
+          <w:rFonts w:asciiTheme="majorBidi" w:hAnsiTheme="majorBidi" w:cstheme="majorBidi"/>
+        </w:rPr>
+        <w:t>Edelstein (2006) used a simple method of allocating voting is to allocate machines in proportion to the expected number of voters at each precinct</w:t>
+      </w:r>
+      <w:r>
+        <w:rPr>
+          <w:rFonts w:asciiTheme="majorBidi" w:hAnsiTheme="majorBidi" w:cstheme="majorBidi"/>
+        </w:rPr>
+        <w:t>.</w:t>
+      </w:r>
+    </w:p>
+    <w:p>
+      <w:pPr>
+        <w:pStyle w:val="Text"/>
+      </w:pPr>
+    </w:p>
+    <w:p>
+      <w:pPr>
+        <w:pStyle w:val="Text"/>
+      </w:pPr>
+    </w:p>
+    <w:p>
+      <w:pPr>
+        <w:pStyle w:val="Text"/>
+      </w:pPr>
+      <w:r>
+        <w:t xml:space="preserve">  </w:t>
+      </w:r>
+    </w:p>
+    <w:p>
+      <w:pPr>
+        <w:pStyle w:val="Heading1"/>
+      </w:pPr>
+      <w:r>
+        <w:t xml:space="preserve">Conclusions </w:t>
+      </w:r>
+    </w:p>
+    <w:p>
+      <w:pPr>
+        <w:pStyle w:val="Text"/>
+      </w:pPr>
+      <w:r>
+        <w:t xml:space="preserve">The occurrence of long lines in elections depends on </w:t>
       </w:r>
       <w:r>
         <w:lastRenderedPageBreak/>
-        <w:t xml:space="preserve">machine-allocation policies and to improve allocation decisions. They use simple analytical </w:t>
-      </w:r>
-      <w:r>
-        <w:t>queuing</w:t>
-      </w:r>
-      <w:r>
-        <w:t xml:space="preserve"> models to predict average waiting times for voters. Allen and Bernshteyn then suggest an optimization model that uses a minimax objective function to allocate voting machines. Specifically, they suggest allocating machines to minimize the maximum expected voter waiting time across all precincts. The minimax objective is designed to promote voter equity as we discuss above, but there are many other objectives that could be considered. Allen and Bernshteyn (2006a) also do not consider complicating issues such as non-stationary voter arrivals, machine failures, and specific differences in voting-time requirements due to differences in ballot lengths. Furthermore, the authors propose only simple greedy-heuristic solution methods for their models, which can produce significantly suboptimal policies. </w:t>
-      </w:r>
-    </w:p>
-    <w:p>
-      <w:pPr>
-        <w:pStyle w:val="Text"/>
-      </w:pPr>
-      <w:r>
-        <w:t>There are several simpler methods used to allocate voting machines to precincts that have been used in previous elections. An intuitive and simple method of allocating voting machines used by many election boards is to allocate machines in proportion to the expected number of voters at each precinct (Edelstein 2006). This method ignores any direct models of queuing effects and differences between precincts. At least one county in Ohio used a utilization equalization allocation policy in the 2008 presidential election to allocate voting machines. This method enforces voter equity by equalizing the utilization of voting machines rather than equalizing waiting times of voters. Moreover, the utilization rate is obtained by traditional queuing theory, which assumes stationary arrivals and steady-state operating conditions.</w:t>
-      </w:r>
-    </w:p>
-    <w:p>
-      <w:pPr>
-        <w:pStyle w:val="Text"/>
-      </w:pPr>
-      <w:r>
-        <w:t xml:space="preserve">  </w:t>
-      </w:r>
-    </w:p>
-    <w:p>
-      <w:pPr>
-        <w:pStyle w:val="Heading1"/>
-      </w:pPr>
-      <w:r>
-        <w:t xml:space="preserve">Conclusions </w:t>
-      </w:r>
-    </w:p>
-    <w:p>
-      <w:pPr>
-        <w:pStyle w:val="Text"/>
-      </w:pPr>
-      <w:r>
-        <w:t>The occurrence of long lines in elections depends on many unpredictable factors and is difficult to control. One way to explore this problem is through simulation which can be useful in the election process and can result in good recommendations to the allocation of DRE machines across precincts.</w:t>
+        <w:t>many unpredictable factors and is difficult to control. One way to explore this problem is through simulation which can be useful in the election process and can result in good recommendations to the allocation of DRE machines across precincts.</w:t>
       </w:r>
     </w:p>
     <w:p>
@@ -5459,11 +6273,7 @@
         </w:numPr>
       </w:pPr>
       <w:r>
-        <w:t xml:space="preserve">Include more realistic cases such as heterogeneous precincts to the simulation model, which have different voter-arrival patterns, and different distributions of </w:t>
-      </w:r>
-      <w:r>
-        <w:lastRenderedPageBreak/>
-        <w:t>voting times due to ballot length and nature of voter. Also considering the voting-machine failures in the model which occurs in real life.</w:t>
+        <w:t>Include more realistic cases such as heterogeneous precincts to the simulation model, which have different voter-arrival patterns, and different distributions of voting times due to ballot length and nature of voter. Also considering the voting-machine failures in the model which occurs in real life.</w:t>
       </w:r>
     </w:p>
     <w:p>
@@ -5606,7 +6416,15 @@
           <w:sz w:val="16"/>
           <w:szCs w:val="16"/>
         </w:rPr>
-        <w:t xml:space="preserve">Anthony, A. A., M. F. Colley, K. E. Marinello, and C. C. Petree. 2004. Election 2004: A report to the community. Franklin County Board of Elections Report. Available via </w:t>
+        <w:t xml:space="preserve">Anthony, A. A., M. F. Colley, K. E. Marinello, and C. C. Petree. 2004. Election 2004: A report to the community. Franklin County </w:t>
+      </w:r>
+      <w:r>
+        <w:rPr>
+          <w:sz w:val="16"/>
+          <w:szCs w:val="16"/>
+        </w:rPr>
+        <w:lastRenderedPageBreak/>
+        <w:t xml:space="preserve">Board of Elections Report. Available via </w:t>
       </w:r>
       <w:hyperlink r:id="rId9" w:history="1">
         <w:r>
@@ -6706,7 +7524,6 @@
               </w:numPr>
             </w:pPr>
             <w:r>
-              <w:lastRenderedPageBreak/>
               <w:t xml:space="preserve">Draft of  Project Proposal (Target Conference, Motivation, and Potential Contribution) </w:t>
             </w:r>
           </w:p>
@@ -6869,7 +7686,7 @@
                 <w:sz w:val="32"/>
                 <w:szCs w:val="32"/>
               </w:rPr>
-              <w:t>1</w:t>
+              <w:t>6</w:t>
             </w:r>
           </w:fldSimple>
         </w:p>
@@ -7884,6 +8701,96 @@
       <w:startOverride w:val="1"/>
     </w:lvlOverride>
     <w:lvlOverride w:ilvl="2">
+      <w:startOverride w:val="1"/>
+    </w:lvlOverride>
+  </w:num>
+  <w:num w:numId="31">
+    <w:abstractNumId w:val="0"/>
+    <w:lvlOverride w:ilvl="0">
+      <w:startOverride w:val="1"/>
+    </w:lvlOverride>
+    <w:lvlOverride w:ilvl="1">
+      <w:startOverride w:val="1"/>
+    </w:lvlOverride>
+    <w:lvlOverride w:ilvl="2">
+      <w:startOverride w:val="1"/>
+    </w:lvlOverride>
+    <w:lvlOverride w:ilvl="3">
+      <w:startOverride w:val="1"/>
+    </w:lvlOverride>
+    <w:lvlOverride w:ilvl="4">
+      <w:startOverride w:val="1"/>
+    </w:lvlOverride>
+    <w:lvlOverride w:ilvl="5">
+      <w:startOverride w:val="1"/>
+    </w:lvlOverride>
+    <w:lvlOverride w:ilvl="6">
+      <w:startOverride w:val="1"/>
+    </w:lvlOverride>
+    <w:lvlOverride w:ilvl="7">
+      <w:startOverride w:val="1"/>
+    </w:lvlOverride>
+    <w:lvlOverride w:ilvl="8">
+      <w:startOverride w:val="1"/>
+    </w:lvlOverride>
+  </w:num>
+  <w:num w:numId="32">
+    <w:abstractNumId w:val="0"/>
+    <w:lvlOverride w:ilvl="0">
+      <w:startOverride w:val="1"/>
+    </w:lvlOverride>
+    <w:lvlOverride w:ilvl="1">
+      <w:startOverride w:val="1"/>
+    </w:lvlOverride>
+    <w:lvlOverride w:ilvl="2">
+      <w:startOverride w:val="1"/>
+    </w:lvlOverride>
+    <w:lvlOverride w:ilvl="3">
+      <w:startOverride w:val="1"/>
+    </w:lvlOverride>
+    <w:lvlOverride w:ilvl="4">
+      <w:startOverride w:val="1"/>
+    </w:lvlOverride>
+    <w:lvlOverride w:ilvl="5">
+      <w:startOverride w:val="1"/>
+    </w:lvlOverride>
+    <w:lvlOverride w:ilvl="6">
+      <w:startOverride w:val="1"/>
+    </w:lvlOverride>
+    <w:lvlOverride w:ilvl="7">
+      <w:startOverride w:val="1"/>
+    </w:lvlOverride>
+    <w:lvlOverride w:ilvl="8">
+      <w:startOverride w:val="1"/>
+    </w:lvlOverride>
+  </w:num>
+  <w:num w:numId="33">
+    <w:abstractNumId w:val="0"/>
+    <w:lvlOverride w:ilvl="0">
+      <w:startOverride w:val="1"/>
+    </w:lvlOverride>
+    <w:lvlOverride w:ilvl="1">
+      <w:startOverride w:val="1"/>
+    </w:lvlOverride>
+    <w:lvlOverride w:ilvl="2">
+      <w:startOverride w:val="1"/>
+    </w:lvlOverride>
+    <w:lvlOverride w:ilvl="3">
+      <w:startOverride w:val="1"/>
+    </w:lvlOverride>
+    <w:lvlOverride w:ilvl="4">
+      <w:startOverride w:val="1"/>
+    </w:lvlOverride>
+    <w:lvlOverride w:ilvl="5">
+      <w:startOverride w:val="1"/>
+    </w:lvlOverride>
+    <w:lvlOverride w:ilvl="6">
+      <w:startOverride w:val="1"/>
+    </w:lvlOverride>
+    <w:lvlOverride w:ilvl="7">
+      <w:startOverride w:val="1"/>
+    </w:lvlOverride>
+    <w:lvlOverride w:ilvl="8">
       <w:startOverride w:val="1"/>
     </w:lvlOverride>
   </w:num>

</xml_diff>

<commit_message>
Added Confidence Interval Figures
</commit_message>
<xml_diff>
--- a/CMP606-Group777-FinalPaper_V2.0.docx
+++ b/CMP606-Group777-FinalPaper_V2.0.docx
@@ -6034,6 +6034,43 @@
         <w:t>Figure 2 case which is not better.</w:t>
       </w:r>
     </w:p>
+    <w:p>
+      <w:pPr>
+        <w:pStyle w:val="Text"/>
+      </w:pPr>
+    </w:p>
+    <w:p>
+      <w:pPr>
+        <w:pStyle w:val="Text"/>
+        <w:jc w:val="center"/>
+      </w:pPr>
+      <w:r>
+        <w:rPr>
+          <w:rFonts w:ascii="NimbusRomNo9L-Regu" w:hAnsi="NimbusRomNo9L-Regu" w:cs="NimbusRomNo9L-Regu"/>
+        </w:rPr>
+        <w:t>Figure 1: GIA vs. RA Allocation Strategies Confidence Interval of Design Point 10</w:t>
+      </w:r>
+    </w:p>
+    <w:p>
+      <w:pPr>
+        <w:pStyle w:val="Text"/>
+      </w:pPr>
+      <w:r>
+        <w:drawing>
+          <wp:inline distT="0" distB="0" distL="0" distR="0">
+            <wp:extent cx="2609850" cy="1666875"/>
+            <wp:effectExtent l="19050" t="0" r="19050" b="0"/>
+            <wp:docPr id="15" name="Chart 14"/>
+            <wp:cNvGraphicFramePr/>
+            <a:graphic xmlns:a="http://schemas.openxmlformats.org/drawingml/2006/main">
+              <a:graphicData uri="http://schemas.openxmlformats.org/drawingml/2006/chart">
+                <c:chart xmlns:c="http://schemas.openxmlformats.org/drawingml/2006/chart" xmlns:r="http://schemas.openxmlformats.org/officeDocument/2006/relationships" r:id="rId8"/>
+              </a:graphicData>
+            </a:graphic>
+          </wp:inline>
+        </w:drawing>
+      </w:r>
+    </w:p>
     <w:p/>
     <w:p/>
     <w:p>
@@ -6041,6 +6078,69 @@
         <w:ind w:firstLine="202"/>
         <w:jc w:val="both"/>
       </w:pPr>
+      <w:r>
+        <w:rPr>
+          <w:rFonts w:ascii="NimbusRomNo9L-Regu" w:hAnsi="NimbusRomNo9L-Regu" w:cs="NimbusRomNo9L-Regu"/>
+        </w:rPr>
+        <w:t>Figure 2: GIA vs. RA Allocation Strategies Confidence Interval of Design Point 1</w:t>
+      </w:r>
+    </w:p>
+    <w:p>
+      <w:pPr>
+        <w:ind w:firstLine="202"/>
+        <w:jc w:val="both"/>
+      </w:pPr>
+    </w:p>
+    <w:p>
+      <w:pPr>
+        <w:ind w:firstLine="202"/>
+        <w:jc w:val="both"/>
+      </w:pPr>
+      <w:r>
+        <w:drawing>
+          <wp:inline distT="0" distB="0" distL="0" distR="0">
+            <wp:extent cx="2609850" cy="1581150"/>
+            <wp:effectExtent l="19050" t="0" r="19050" b="0"/>
+            <wp:docPr id="6" name="Chart 14"/>
+            <wp:cNvGraphicFramePr/>
+            <a:graphic xmlns:a="http://schemas.openxmlformats.org/drawingml/2006/main">
+              <a:graphicData uri="http://schemas.openxmlformats.org/drawingml/2006/chart">
+                <c:chart xmlns:c="http://schemas.openxmlformats.org/drawingml/2006/chart" xmlns:r="http://schemas.openxmlformats.org/officeDocument/2006/relationships" r:id="rId9"/>
+              </a:graphicData>
+            </a:graphic>
+          </wp:inline>
+        </w:drawing>
+      </w:r>
+    </w:p>
+    <w:p>
+      <w:pPr>
+        <w:ind w:firstLine="202"/>
+        <w:jc w:val="both"/>
+      </w:pPr>
+    </w:p>
+    <w:p>
+      <w:pPr>
+        <w:ind w:firstLine="202"/>
+        <w:jc w:val="both"/>
+      </w:pPr>
+    </w:p>
+    <w:p>
+      <w:pPr>
+        <w:ind w:firstLine="202"/>
+        <w:jc w:val="both"/>
+      </w:pPr>
+    </w:p>
+    <w:p>
+      <w:pPr>
+        <w:ind w:firstLine="202"/>
+        <w:jc w:val="both"/>
+      </w:pPr>
+    </w:p>
+    <w:p>
+      <w:pPr>
+        <w:ind w:firstLine="202"/>
+        <w:jc w:val="both"/>
+      </w:pPr>
     </w:p>
     <w:p>
       <w:pPr>
@@ -6092,12 +6192,19 @@
         <w:rPr>
           <w:rFonts w:asciiTheme="majorBidi" w:hAnsiTheme="majorBidi" w:cstheme="majorBidi"/>
         </w:rPr>
-        <w:t xml:space="preserve"> [4], where</w:t>
+        <w:t xml:space="preserve"> </w:t>
       </w:r>
       <w:r>
         <w:rPr>
           <w:rFonts w:asciiTheme="majorBidi" w:hAnsiTheme="majorBidi" w:cstheme="majorBidi"/>
         </w:rPr>
+        <w:lastRenderedPageBreak/>
+        <w:t>[4], where</w:t>
+      </w:r>
+      <w:r>
+        <w:rPr>
+          <w:rFonts w:asciiTheme="majorBidi" w:hAnsiTheme="majorBidi" w:cstheme="majorBidi"/>
+        </w:rPr>
         <w:t xml:space="preserve"> they proposed a simulation-based Greedy Improvement Algorithm (GIA) to generate machine allocations to provide equitable voting experiences to all voters so that no one particular group of voters is disadvantaged or disenfranchised, they used the average absolute differences of waiting times across all precincts as a performance metric for equity, so did we.</w:t>
       </w:r>
     </w:p>
@@ -6198,11 +6305,7 @@
         <w:pStyle w:val="Text"/>
       </w:pPr>
       <w:r>
-        <w:t xml:space="preserve">The occurrence of long lines in elections depends on </w:t>
-      </w:r>
-      <w:r>
-        <w:lastRenderedPageBreak/>
-        <w:t>many unpredictable factors and is difficult to control. One way to explore this problem is through simulation which can be useful in the election process and can result in good recommendations to the allocation of DRE machines across precincts.</w:t>
+        <w:t>The occurrence of long lines in elections depends on many unpredictable factors and is difficult to control. One way to explore this problem is through simulation which can be useful in the election process and can result in good recommendations to the allocation of DRE machines across precincts.</w:t>
       </w:r>
     </w:p>
     <w:p>
@@ -6285,7 +6388,11 @@
         </w:numPr>
       </w:pPr>
       <w:r>
-        <w:t>Explore the elections in the developing countries such as Egypt, where the elections don’t have a technological infrastructure for voting because it is not practical or present. It uses manual technique for voting, tallying, or verification of paper-ballots. These factors lead to the lack of necessary data which can be used to simulate elections in developing countries. Studying the elections there, find a way to simulate it, and applying the methods mentioned in the literature could help in strengthening the democratic process in developing count</w:t>
+        <w:t xml:space="preserve">Explore the elections in the developing countries such as Egypt, where the elections don’t have a technological </w:t>
+      </w:r>
+      <w:r>
+        <w:lastRenderedPageBreak/>
+        <w:t>infrastructure for voting because it is not practical or present. It uses manual technique for voting, tallying, or verification of paper-ballots. These factors lead to the lack of necessary data which can be used to simulate elections in developing countries. Studying the elections there, find a way to simulate it, and applying the methods mentioned in the literature could help in strengthening the democratic process in developing count</w:t>
       </w:r>
       <w:r>
         <w:t>r</w:t>
@@ -6388,7 +6495,7 @@
         </w:rPr>
         <w:t xml:space="preserve"> voting machine allocation analysis. In Analysis of May 2006 Primary Cuyahoga County, Ohio, ed. S. Hertzberg, 71–89. Election Science Institute. Available via </w:t>
       </w:r>
-      <w:hyperlink r:id="rId8" w:history="1">
+      <w:hyperlink r:id="rId10" w:history="1">
         <w:r>
           <w:rPr>
             <w:rStyle w:val="Hyperlink"/>
@@ -6416,17 +6523,9 @@
           <w:sz w:val="16"/>
           <w:szCs w:val="16"/>
         </w:rPr>
-        <w:t xml:space="preserve">Anthony, A. A., M. F. Colley, K. E. Marinello, and C. C. Petree. 2004. Election 2004: A report to the community. Franklin County </w:t>
-      </w:r>
-      <w:r>
-        <w:rPr>
-          <w:sz w:val="16"/>
-          <w:szCs w:val="16"/>
-        </w:rPr>
-        <w:lastRenderedPageBreak/>
-        <w:t xml:space="preserve">Board of Elections Report. Available via </w:t>
-      </w:r>
-      <w:hyperlink r:id="rId9" w:history="1">
+        <w:t xml:space="preserve">Anthony, A. A., M. F. Colley, K. E. Marinello, and C. C. Petree. 2004. Election 2004: A report to the community. Franklin County Board of Elections Report. Available via </w:t>
+      </w:r>
+      <w:hyperlink r:id="rId11" w:history="1">
         <w:r>
           <w:rPr>
             <w:rStyle w:val="Hyperlink"/>
@@ -6490,7 +6589,7 @@
         </w:rPr>
         <w:t xml:space="preserve">Edelstein, W. A. 2006. New voting systems for New York - long lines and high cost. Technical report, New Yorkers for Verified Voting Report. Available via </w:t>
       </w:r>
-      <w:hyperlink r:id="rId10" w:history="1">
+      <w:hyperlink r:id="rId12" w:history="1">
         <w:r>
           <w:rPr>
             <w:rStyle w:val="Hyperlink"/>
@@ -6520,7 +6619,7 @@
         </w:rPr>
         <w:t xml:space="preserve">Feldman, D., and C. Belcher. 2005. Voting experience survey. In Democracy at Risk: The 2004 Election in Ohio. Democratic National Committee. Available via </w:t>
       </w:r>
-      <w:hyperlink r:id="rId11" w:history="1">
+      <w:hyperlink r:id="rId13" w:history="1">
         <w:r>
           <w:rPr>
             <w:rStyle w:val="Hyperlink"/>
@@ -6618,7 +6717,7 @@
         </w:rPr>
         <w:t xml:space="preserve"> </w:t>
       </w:r>
-      <w:hyperlink r:id="rId12" w:history="1">
+      <w:hyperlink r:id="rId14" w:history="1">
         <w:r>
           <w:rPr>
             <w:rStyle w:val="Hyperlink"/>
@@ -6682,7 +6781,7 @@
         </w:rPr>
         <w:t xml:space="preserve"> </w:t>
       </w:r>
-      <w:hyperlink r:id="rId13" w:history="1">
+      <w:hyperlink r:id="rId15" w:history="1">
         <w:r>
           <w:rPr>
             <w:rStyle w:val="Hyperlink"/>
@@ -7524,7 +7623,11 @@
               </w:numPr>
             </w:pPr>
             <w:r>
-              <w:t xml:space="preserve">Draft of  Project Proposal (Target Conference, Motivation, and Potential Contribution) </w:t>
+              <w:t xml:space="preserve">Draft of  Project Proposal (Target Conference, Motivation, and Potential </w:t>
+            </w:r>
+            <w:r>
+              <w:lastRenderedPageBreak/>
+              <w:t xml:space="preserve">Contribution) </w:t>
             </w:r>
           </w:p>
           <w:p>
@@ -7546,6 +7649,7 @@
           </w:tcPr>
           <w:p>
             <w:r>
+              <w:lastRenderedPageBreak/>
               <w:t>Mostafa Mohamed Izz,</w:t>
             </w:r>
           </w:p>
@@ -7617,8 +7721,8 @@
       </w:pPr>
     </w:p>
     <w:sectPr>
-      <w:headerReference w:type="default" r:id="rId14"/>
-      <w:footerReference w:type="default" r:id="rId15"/>
+      <w:headerReference w:type="default" r:id="rId16"/>
+      <w:footerReference w:type="default" r:id="rId17"/>
       <w:pgSz w:w="11907" w:h="16839" w:code="9"/>
       <w:pgMar w:top="1008" w:right="936" w:bottom="1008" w:left="936" w:header="432" w:footer="432" w:gutter="0"/>
       <w:cols w:num="2" w:space="288"/>
@@ -7686,7 +7790,7 @@
                 <w:sz w:val="32"/>
                 <w:szCs w:val="32"/>
               </w:rPr>
-              <w:t>6</w:t>
+              <w:t>5</w:t>
             </w:r>
           </w:fldSimple>
         </w:p>
@@ -9141,6 +9245,7 @@
   <w:style w:type="character" w:default="1" w:styleId="DefaultParagraphFont">
     <w:name w:val="Default Paragraph Font"/>
     <w:uiPriority w:val="1"/>
+    <w:semiHidden/>
     <w:unhideWhenUsed/>
   </w:style>
   <w:style w:type="table" w:default="1" w:styleId="TableNormal">
@@ -9649,6 +9754,538 @@
 </w:styles>
 </file>
 
+<file path=word/charts/chart1.xml><?xml version="1.0" encoding="utf-8"?>
+<c:chartSpace xmlns:c="http://schemas.openxmlformats.org/drawingml/2006/chart" xmlns:a="http://schemas.openxmlformats.org/drawingml/2006/main" xmlns:r="http://schemas.openxmlformats.org/officeDocument/2006/relationships">
+  <c:date1904 val="1"/>
+  <c:lang val="en-US"/>
+  <c:chart>
+    <c:plotArea>
+      <c:layout/>
+      <c:stockChart>
+        <c:ser>
+          <c:idx val="0"/>
+          <c:order val="0"/>
+          <c:tx>
+            <c:strRef>
+              <c:f>Sheet1!$B$1</c:f>
+              <c:strCache>
+                <c:ptCount val="1"/>
+                <c:pt idx="0">
+                  <c:v>Open</c:v>
+                </c:pt>
+              </c:strCache>
+            </c:strRef>
+          </c:tx>
+          <c:spPr>
+            <a:ln w="28575">
+              <a:noFill/>
+            </a:ln>
+          </c:spPr>
+          <c:marker>
+            <c:symbol val="none"/>
+          </c:marker>
+          <c:cat>
+            <c:strRef>
+              <c:f>Sheet1!$A$2:$A$3</c:f>
+              <c:strCache>
+                <c:ptCount val="2"/>
+                <c:pt idx="0">
+                  <c:v>RA</c:v>
+                </c:pt>
+                <c:pt idx="1">
+                  <c:v>GIA</c:v>
+                </c:pt>
+              </c:strCache>
+            </c:strRef>
+          </c:cat>
+          <c:val>
+            <c:numRef>
+              <c:f>Sheet1!$B$2:$B$3</c:f>
+              <c:numCache>
+                <c:formatCode>General</c:formatCode>
+                <c:ptCount val="2"/>
+                <c:pt idx="0">
+                  <c:v>31.02</c:v>
+                </c:pt>
+                <c:pt idx="1">
+                  <c:v>55.83</c:v>
+                </c:pt>
+              </c:numCache>
+            </c:numRef>
+          </c:val>
+        </c:ser>
+        <c:ser>
+          <c:idx val="1"/>
+          <c:order val="1"/>
+          <c:tx>
+            <c:strRef>
+              <c:f>Sheet1!$C$1</c:f>
+              <c:strCache>
+                <c:ptCount val="1"/>
+                <c:pt idx="0">
+                  <c:v>High</c:v>
+                </c:pt>
+              </c:strCache>
+            </c:strRef>
+          </c:tx>
+          <c:spPr>
+            <a:ln w="28575">
+              <a:noFill/>
+            </a:ln>
+          </c:spPr>
+          <c:marker>
+            <c:symbol val="none"/>
+          </c:marker>
+          <c:cat>
+            <c:strRef>
+              <c:f>Sheet1!$A$2:$A$3</c:f>
+              <c:strCache>
+                <c:ptCount val="2"/>
+                <c:pt idx="0">
+                  <c:v>RA</c:v>
+                </c:pt>
+                <c:pt idx="1">
+                  <c:v>GIA</c:v>
+                </c:pt>
+              </c:strCache>
+            </c:strRef>
+          </c:cat>
+          <c:val>
+            <c:numRef>
+              <c:f>Sheet1!$C$2:$C$3</c:f>
+              <c:numCache>
+                <c:formatCode>General</c:formatCode>
+                <c:ptCount val="2"/>
+                <c:pt idx="0">
+                  <c:v>79.66</c:v>
+                </c:pt>
+                <c:pt idx="1">
+                  <c:v>81.410000000000025</c:v>
+                </c:pt>
+              </c:numCache>
+            </c:numRef>
+          </c:val>
+        </c:ser>
+        <c:ser>
+          <c:idx val="2"/>
+          <c:order val="2"/>
+          <c:tx>
+            <c:strRef>
+              <c:f>Sheet1!$D$1</c:f>
+              <c:strCache>
+                <c:ptCount val="1"/>
+                <c:pt idx="0">
+                  <c:v>Low</c:v>
+                </c:pt>
+              </c:strCache>
+            </c:strRef>
+          </c:tx>
+          <c:spPr>
+            <a:ln w="28575">
+              <a:noFill/>
+            </a:ln>
+          </c:spPr>
+          <c:marker>
+            <c:symbol val="none"/>
+          </c:marker>
+          <c:cat>
+            <c:strRef>
+              <c:f>Sheet1!$A$2:$A$3</c:f>
+              <c:strCache>
+                <c:ptCount val="2"/>
+                <c:pt idx="0">
+                  <c:v>RA</c:v>
+                </c:pt>
+                <c:pt idx="1">
+                  <c:v>GIA</c:v>
+                </c:pt>
+              </c:strCache>
+            </c:strRef>
+          </c:cat>
+          <c:val>
+            <c:numRef>
+              <c:f>Sheet1!$D$2:$D$3</c:f>
+              <c:numCache>
+                <c:formatCode>General</c:formatCode>
+                <c:ptCount val="2"/>
+                <c:pt idx="0">
+                  <c:v>0</c:v>
+                </c:pt>
+                <c:pt idx="1">
+                  <c:v>8.56</c:v>
+                </c:pt>
+              </c:numCache>
+            </c:numRef>
+          </c:val>
+        </c:ser>
+        <c:ser>
+          <c:idx val="3"/>
+          <c:order val="3"/>
+          <c:tx>
+            <c:strRef>
+              <c:f>Sheet1!$E$1</c:f>
+              <c:strCache>
+                <c:ptCount val="1"/>
+                <c:pt idx="0">
+                  <c:v>Close</c:v>
+                </c:pt>
+              </c:strCache>
+            </c:strRef>
+          </c:tx>
+          <c:spPr>
+            <a:ln w="28575">
+              <a:noFill/>
+            </a:ln>
+          </c:spPr>
+          <c:marker>
+            <c:symbol val="none"/>
+          </c:marker>
+          <c:cat>
+            <c:strRef>
+              <c:f>Sheet1!$A$2:$A$3</c:f>
+              <c:strCache>
+                <c:ptCount val="2"/>
+                <c:pt idx="0">
+                  <c:v>RA</c:v>
+                </c:pt>
+                <c:pt idx="1">
+                  <c:v>GIA</c:v>
+                </c:pt>
+              </c:strCache>
+            </c:strRef>
+          </c:cat>
+          <c:val>
+            <c:numRef>
+              <c:f>Sheet1!$E$2:$E$3</c:f>
+              <c:numCache>
+                <c:formatCode>General</c:formatCode>
+                <c:ptCount val="2"/>
+                <c:pt idx="0">
+                  <c:v>10.98</c:v>
+                </c:pt>
+                <c:pt idx="1">
+                  <c:v>35.449999999999996</c:v>
+                </c:pt>
+              </c:numCache>
+            </c:numRef>
+          </c:val>
+        </c:ser>
+        <c:hiLowLines/>
+        <c:upDownBars>
+          <c:gapWidth val="150"/>
+          <c:upBars/>
+          <c:downBars/>
+        </c:upDownBars>
+        <c:axId val="123070720"/>
+        <c:axId val="123561472"/>
+      </c:stockChart>
+      <c:catAx>
+        <c:axId val="123070720"/>
+        <c:scaling>
+          <c:orientation val="minMax"/>
+        </c:scaling>
+        <c:axPos val="b"/>
+        <c:numFmt formatCode="m/d/yyyy" sourceLinked="1"/>
+        <c:tickLblPos val="nextTo"/>
+        <c:crossAx val="123561472"/>
+        <c:crosses val="autoZero"/>
+        <c:auto val="1"/>
+        <c:lblAlgn val="ctr"/>
+        <c:lblOffset val="100"/>
+      </c:catAx>
+      <c:valAx>
+        <c:axId val="123561472"/>
+        <c:scaling>
+          <c:orientation val="minMax"/>
+        </c:scaling>
+        <c:axPos val="l"/>
+        <c:majorGridlines/>
+        <c:numFmt formatCode="General" sourceLinked="1"/>
+        <c:tickLblPos val="nextTo"/>
+        <c:crossAx val="123070720"/>
+        <c:crosses val="autoZero"/>
+        <c:crossBetween val="between"/>
+      </c:valAx>
+    </c:plotArea>
+    <c:plotVisOnly val="1"/>
+  </c:chart>
+  <c:spPr>
+    <a:ln w="15875">
+      <a:solidFill>
+        <a:schemeClr val="tx1"/>
+      </a:solidFill>
+    </a:ln>
+  </c:spPr>
+  <c:externalData r:id="rId1"/>
+</c:chartSpace>
+</file>
+
+<file path=word/charts/chart2.xml><?xml version="1.0" encoding="utf-8"?>
+<c:chartSpace xmlns:c="http://schemas.openxmlformats.org/drawingml/2006/chart" xmlns:a="http://schemas.openxmlformats.org/drawingml/2006/main" xmlns:r="http://schemas.openxmlformats.org/officeDocument/2006/relationships">
+  <c:date1904 val="1"/>
+  <c:lang val="en-US"/>
+  <c:chart>
+    <c:plotArea>
+      <c:layout/>
+      <c:stockChart>
+        <c:ser>
+          <c:idx val="0"/>
+          <c:order val="0"/>
+          <c:tx>
+            <c:strRef>
+              <c:f>Sheet1!$B$1</c:f>
+              <c:strCache>
+                <c:ptCount val="1"/>
+                <c:pt idx="0">
+                  <c:v>Open</c:v>
+                </c:pt>
+              </c:strCache>
+            </c:strRef>
+          </c:tx>
+          <c:spPr>
+            <a:ln w="28575">
+              <a:noFill/>
+            </a:ln>
+          </c:spPr>
+          <c:marker>
+            <c:symbol val="none"/>
+          </c:marker>
+          <c:cat>
+            <c:strRef>
+              <c:f>Sheet1!$A$2:$A$3</c:f>
+              <c:strCache>
+                <c:ptCount val="2"/>
+                <c:pt idx="0">
+                  <c:v>RA</c:v>
+                </c:pt>
+                <c:pt idx="1">
+                  <c:v>GIA</c:v>
+                </c:pt>
+              </c:strCache>
+            </c:strRef>
+          </c:cat>
+          <c:val>
+            <c:numRef>
+              <c:f>Sheet1!$B$2:$B$3</c:f>
+              <c:numCache>
+                <c:formatCode>General</c:formatCode>
+                <c:ptCount val="2"/>
+                <c:pt idx="0">
+                  <c:v>42.02</c:v>
+                </c:pt>
+                <c:pt idx="1">
+                  <c:v>37.800000000000004</c:v>
+                </c:pt>
+              </c:numCache>
+            </c:numRef>
+          </c:val>
+        </c:ser>
+        <c:ser>
+          <c:idx val="1"/>
+          <c:order val="1"/>
+          <c:tx>
+            <c:strRef>
+              <c:f>Sheet1!$C$1</c:f>
+              <c:strCache>
+                <c:ptCount val="1"/>
+                <c:pt idx="0">
+                  <c:v>High</c:v>
+                </c:pt>
+              </c:strCache>
+            </c:strRef>
+          </c:tx>
+          <c:spPr>
+            <a:ln w="28575">
+              <a:noFill/>
+            </a:ln>
+          </c:spPr>
+          <c:marker>
+            <c:symbol val="none"/>
+          </c:marker>
+          <c:cat>
+            <c:strRef>
+              <c:f>Sheet1!$A$2:$A$3</c:f>
+              <c:strCache>
+                <c:ptCount val="2"/>
+                <c:pt idx="0">
+                  <c:v>RA</c:v>
+                </c:pt>
+                <c:pt idx="1">
+                  <c:v>GIA</c:v>
+                </c:pt>
+              </c:strCache>
+            </c:strRef>
+          </c:cat>
+          <c:val>
+            <c:numRef>
+              <c:f>Sheet1!$C$2:$C$3</c:f>
+              <c:numCache>
+                <c:formatCode>General</c:formatCode>
+                <c:ptCount val="2"/>
+                <c:pt idx="0">
+                  <c:v>79.66</c:v>
+                </c:pt>
+                <c:pt idx="1">
+                  <c:v>81.410000000000025</c:v>
+                </c:pt>
+              </c:numCache>
+            </c:numRef>
+          </c:val>
+        </c:ser>
+        <c:ser>
+          <c:idx val="2"/>
+          <c:order val="2"/>
+          <c:tx>
+            <c:strRef>
+              <c:f>Sheet1!$D$1</c:f>
+              <c:strCache>
+                <c:ptCount val="1"/>
+                <c:pt idx="0">
+                  <c:v>Low</c:v>
+                </c:pt>
+              </c:strCache>
+            </c:strRef>
+          </c:tx>
+          <c:spPr>
+            <a:ln w="28575">
+              <a:noFill/>
+            </a:ln>
+          </c:spPr>
+          <c:marker>
+            <c:symbol val="none"/>
+          </c:marker>
+          <c:cat>
+            <c:strRef>
+              <c:f>Sheet1!$A$2:$A$3</c:f>
+              <c:strCache>
+                <c:ptCount val="2"/>
+                <c:pt idx="0">
+                  <c:v>RA</c:v>
+                </c:pt>
+                <c:pt idx="1">
+                  <c:v>GIA</c:v>
+                </c:pt>
+              </c:strCache>
+            </c:strRef>
+          </c:cat>
+          <c:val>
+            <c:numRef>
+              <c:f>Sheet1!$D$2:$D$3</c:f>
+              <c:numCache>
+                <c:formatCode>General</c:formatCode>
+                <c:ptCount val="2"/>
+                <c:pt idx="0">
+                  <c:v>0</c:v>
+                </c:pt>
+                <c:pt idx="1">
+                  <c:v>8.56</c:v>
+                </c:pt>
+              </c:numCache>
+            </c:numRef>
+          </c:val>
+        </c:ser>
+        <c:ser>
+          <c:idx val="3"/>
+          <c:order val="3"/>
+          <c:tx>
+            <c:strRef>
+              <c:f>Sheet1!$E$1</c:f>
+              <c:strCache>
+                <c:ptCount val="1"/>
+                <c:pt idx="0">
+                  <c:v>Close</c:v>
+                </c:pt>
+              </c:strCache>
+            </c:strRef>
+          </c:tx>
+          <c:spPr>
+            <a:ln w="28575">
+              <a:noFill/>
+            </a:ln>
+          </c:spPr>
+          <c:marker>
+            <c:symbol val="none"/>
+          </c:marker>
+          <c:cat>
+            <c:strRef>
+              <c:f>Sheet1!$A$2:$A$3</c:f>
+              <c:strCache>
+                <c:ptCount val="2"/>
+                <c:pt idx="0">
+                  <c:v>RA</c:v>
+                </c:pt>
+                <c:pt idx="1">
+                  <c:v>GIA</c:v>
+                </c:pt>
+              </c:strCache>
+            </c:strRef>
+          </c:cat>
+          <c:val>
+            <c:numRef>
+              <c:f>Sheet1!$E$2:$E$3</c:f>
+              <c:numCache>
+                <c:formatCode>General</c:formatCode>
+                <c:ptCount val="2"/>
+                <c:pt idx="0">
+                  <c:v>27.88</c:v>
+                </c:pt>
+                <c:pt idx="1">
+                  <c:v>22.25</c:v>
+                </c:pt>
+              </c:numCache>
+            </c:numRef>
+          </c:val>
+        </c:ser>
+        <c:hiLowLines/>
+        <c:upDownBars>
+          <c:gapWidth val="150"/>
+          <c:upBars/>
+          <c:downBars/>
+        </c:upDownBars>
+        <c:axId val="116564736"/>
+        <c:axId val="116566272"/>
+      </c:stockChart>
+      <c:catAx>
+        <c:axId val="116564736"/>
+        <c:scaling>
+          <c:orientation val="minMax"/>
+        </c:scaling>
+        <c:axPos val="b"/>
+        <c:numFmt formatCode="m/d/yyyy" sourceLinked="1"/>
+        <c:tickLblPos val="nextTo"/>
+        <c:crossAx val="116566272"/>
+        <c:crosses val="autoZero"/>
+        <c:auto val="1"/>
+        <c:lblAlgn val="ctr"/>
+        <c:lblOffset val="100"/>
+      </c:catAx>
+      <c:valAx>
+        <c:axId val="116566272"/>
+        <c:scaling>
+          <c:orientation val="minMax"/>
+        </c:scaling>
+        <c:axPos val="l"/>
+        <c:majorGridlines/>
+        <c:numFmt formatCode="General" sourceLinked="1"/>
+        <c:tickLblPos val="nextTo"/>
+        <c:crossAx val="116564736"/>
+        <c:crosses val="autoZero"/>
+        <c:crossBetween val="between"/>
+      </c:valAx>
+    </c:plotArea>
+    <c:plotVisOnly val="1"/>
+  </c:chart>
+  <c:spPr>
+    <a:ln w="15875" cmpd="sng">
+      <a:solidFill>
+        <a:sysClr val="windowText" lastClr="000000"/>
+      </a:solidFill>
+    </a:ln>
+  </c:spPr>
+  <c:externalData r:id="rId1"/>
+</c:chartSpace>
+</file>
+
 <file path=word/theme/theme1.xml><?xml version="1.0" encoding="utf-8"?>
 <a:theme xmlns:a="http://schemas.openxmlformats.org/drawingml/2006/main" name="Office Theme">
   <a:themeElements>

</xml_diff>

<commit_message>
Finished The Sections : Performance Measurement and Analysis, Conclusions, and Limitations and Future Work
</commit_message>
<xml_diff>
--- a/CMP606-Group777-FinalPaper_V2.0.docx
+++ b/CMP606-Group777-FinalPaper_V2.0.docx
@@ -3288,27 +3288,24 @@
     <w:p>
       <w:pPr>
         <w:pStyle w:val="Text"/>
-        <w:rPr>
-          <w:highlight w:val="yellow"/>
-        </w:rPr>
-      </w:pPr>
-      <w:r>
-        <w:rPr>
-          <w:highlight w:val="yellow"/>
-        </w:rPr>
-        <w:t xml:space="preserve">We set </w:t>
-      </w:r>
-      <w:r>
-        <w:rPr>
-          <w:highlight w:val="yellow"/>
-        </w:rPr>
-        <w:t>the three</w:t>
-      </w:r>
-      <w:r>
-        <w:rPr>
-          <w:highlight w:val="yellow"/>
-        </w:rPr>
-        <w:t xml:space="preserve"> values of Number of Precincts to be 20 precincts, 30 precincts, and 50 precincts. </w:t>
+      </w:pPr>
+      <w:r>
+        <w:t xml:space="preserve">To obtain the allocations for each combination of </w:t>
+      </w:r>
+      <w:r>
+        <w:t>design factors</w:t>
+      </w:r>
+      <w:r>
+        <w:t xml:space="preserve">, we run the </w:t>
+      </w:r>
+      <w:r>
+        <w:t>RA and GIA using the React.Net Library</w:t>
+      </w:r>
+      <w:r>
+        <w:t xml:space="preserve"> [10]</w:t>
+      </w:r>
+      <w:r>
+        <w:t xml:space="preserve">. We use 50 replications for each scenario so that the 95% confidence-interval half width will be less than 10% of the average waiting time in a precinct. </w:t>
       </w:r>
     </w:p>
     <w:p>
@@ -3316,37 +3313,6 @@
         <w:pStyle w:val="Text"/>
       </w:pPr>
       <w:r>
-        <w:rPr>
-          <w:highlight w:val="yellow"/>
-        </w:rPr>
-        <w:t>We set the two level of Ratio of the number of machines to the number of precincts to 2 and 3.6.</w:t>
-      </w:r>
-    </w:p>
-    <w:p>
-      <w:pPr>
-        <w:pStyle w:val="Text"/>
-      </w:pPr>
-      <w:r>
-        <w:t xml:space="preserve">To obtain the allocations for each combination of </w:t>
-      </w:r>
-      <w:r>
-        <w:t>design factors</w:t>
-      </w:r>
-      <w:r>
-        <w:t xml:space="preserve">, we run the </w:t>
-      </w:r>
-      <w:r>
-        <w:t>RA and GIA using the React.Net Library</w:t>
-      </w:r>
-      <w:r>
-        <w:t xml:space="preserve">. We use 50 replications for each scenario so that the 95% confidence-interval half width will be less than 10% of the average waiting time in a precinct. </w:t>
-      </w:r>
-    </w:p>
-    <w:p>
-      <w:pPr>
-        <w:pStyle w:val="Text"/>
-      </w:pPr>
-      <w:r>
         <w:t xml:space="preserve">There are </w:t>
       </w:r>
       <w:r>
@@ -3362,16 +3328,16 @@
         <w:t xml:space="preserve"> repl</w:t>
       </w:r>
       <w:r>
-        <w:t xml:space="preserve">ications for each design point. Different random number </w:t>
-      </w:r>
-      <w:r>
-        <w:rPr>
-          <w:color w:val="FF0000"/>
-        </w:rPr>
-        <w:t>streams</w:t>
-      </w:r>
-      <w:r>
-        <w:t xml:space="preserve"> are used for different design points to ensure that the design points are independent.</w:t>
+        <w:t>ications for each design point. Different random number</w:t>
+      </w:r>
+      <w:r>
+        <w:t>s</w:t>
+      </w:r>
+      <w:r>
+        <w:t xml:space="preserve"> </w:t>
+      </w:r>
+      <w:r>
+        <w:t>are used for different design points to ensure that the design points are independent.</w:t>
       </w:r>
     </w:p>
     <w:p>
@@ -3551,7 +3517,6 @@
               <w:jc w:val="center"/>
             </w:pPr>
             <w:r>
-              <w:lastRenderedPageBreak/>
               <w:t>1</w:t>
             </w:r>
           </w:p>
@@ -3816,6 +3781,7 @@
               <w:jc w:val="center"/>
             </w:pPr>
             <w:r>
+              <w:lastRenderedPageBreak/>
               <w:t>5</w:t>
             </w:r>
           </w:p>
@@ -4347,55 +4313,95 @@
       <w:pPr>
         <w:pStyle w:val="Text"/>
         <w:rPr>
-          <w:color w:val="FF0000"/>
-        </w:rPr>
-      </w:pPr>
-      <w:r>
-        <w:rPr>
-          <w:color w:val="FF0000"/>
-        </w:rPr>
-        <w:t xml:space="preserve">The results of the experimental design (see Table </w:t>
-      </w:r>
-      <w:r>
-        <w:rPr>
-          <w:color w:val="FF0000"/>
-        </w:rPr>
-        <w:t>4</w:t>
-      </w:r>
-      <w:r>
-        <w:rPr>
-          <w:color w:val="FF0000"/>
-        </w:rPr>
-        <w:t>) show that the GIA statistically significantly outperforms the UEM in 14 out of 16 different treatment combinations of the other four factors, ties in one scenario (Turnout Rate = 0.56, Scale Parameter = 1.05, Size of County = 20 precincts and Ratio of the number of machines to the number of precincts = 3.6), and underperforms UEM in a single scenario (Turnout Rate = 0.72, Scale Parameter = 1.05, Size of County = 20 precincts and Ratio of the number of machines to the number of precincts = 3.6).</w:t>
-      </w:r>
-    </w:p>
-    <w:p>
-      <w:pPr>
-        <w:pStyle w:val="Caption"/>
-        <w:keepNext/>
-        <w:jc w:val="center"/>
-        <w:rPr>
-          <w:b w:val="0"/>
-          <w:bCs w:val="0"/>
-          <w:color w:val="auto"/>
-        </w:rPr>
-      </w:pPr>
-    </w:p>
-    <w:p/>
-    <w:p/>
-    <w:p/>
-    <w:p/>
-    <w:p/>
-    <w:p/>
-    <w:p/>
-    <w:p/>
-    <w:p/>
-    <w:p/>
-    <w:p/>
-    <w:p/>
-    <w:p/>
-    <w:p/>
-    <w:p/>
+          <w:color w:val="000000" w:themeColor="text1"/>
+        </w:rPr>
+      </w:pPr>
+      <w:r>
+        <w:rPr>
+          <w:color w:val="000000" w:themeColor="text1"/>
+        </w:rPr>
+        <w:t>The running of simulation for the RA and GIA methods shows that the GIA method takes very long time to run all iterations compared to RA, this is because Phase 1 of the GIA runs the simulation number of times equivalent to the number of DRE machines to be allocated in</w:t>
+      </w:r>
+      <w:r>
+        <w:rPr>
+          <w:color w:val="000000" w:themeColor="text1"/>
+        </w:rPr>
+        <w:t xml:space="preserve"> one replication, and the RA method allocates them random at Phase 1 of it.</w:t>
+      </w:r>
+      <w:r>
+        <w:rPr>
+          <w:color w:val="000000" w:themeColor="text1"/>
+        </w:rPr>
+        <w:t xml:space="preserve"> For example if we have 100 DRE Machines and 50 replications, the simulation will run for about 100*50 times in Phase 1 only which is a lot of time. So the RA outperforms the GIA in the speed of simulation.</w:t>
+      </w:r>
+    </w:p>
+    <w:p>
+      <w:pPr>
+        <w:pStyle w:val="Text"/>
+        <w:rPr>
+          <w:color w:val="000000" w:themeColor="text1"/>
+        </w:rPr>
+      </w:pPr>
+      <w:r>
+        <w:rPr>
+          <w:color w:val="000000" w:themeColor="text1"/>
+        </w:rPr>
+        <w:t>The results of the experimental design are shown inside Table 4 which contains the equity and confidence interval (CI) of the RA vs. GIA method through 50 replications of the simulation.</w:t>
+      </w:r>
+    </w:p>
+    <w:p>
+      <w:pPr>
+        <w:pStyle w:val="Text"/>
+      </w:pPr>
+      <w:r>
+        <w:rPr>
+          <w:color w:val="000000" w:themeColor="text1"/>
+        </w:rPr>
+        <w:t>From the results we can say that RA method is</w:t>
+      </w:r>
+      <w:r>
+        <w:rPr>
+          <w:color w:val="000000" w:themeColor="text1"/>
+        </w:rPr>
+        <w:t xml:space="preserve"> </w:t>
+      </w:r>
+      <w:r>
+        <w:rPr>
+          <w:color w:val="000000" w:themeColor="text1"/>
+        </w:rPr>
+        <w:t xml:space="preserve">significantly </w:t>
+      </w:r>
+      <w:r>
+        <w:rPr>
+          <w:color w:val="000000" w:themeColor="text1"/>
+        </w:rPr>
+        <w:t xml:space="preserve">better than </w:t>
+      </w:r>
+      <w:r>
+        <w:rPr>
+          <w:color w:val="000000" w:themeColor="text1"/>
+        </w:rPr>
+        <w:t xml:space="preserve">GIA at large numbers of DRE Machines which is 6 out of 12 combinations of design points, and in small numbers of DRE machines the GIA is </w:t>
+      </w:r>
+      <w:r>
+        <w:rPr>
+          <w:color w:val="000000" w:themeColor="text1"/>
+        </w:rPr>
+        <w:t>slightly</w:t>
+      </w:r>
+      <w:r>
+        <w:rPr>
+          <w:color w:val="000000" w:themeColor="text1"/>
+        </w:rPr>
+        <w:t xml:space="preserve"> better than RA in 6 out of 12 combinations of design points</w:t>
+      </w:r>
+      <w:r>
+        <w:rPr>
+          <w:color w:val="000000" w:themeColor="text1"/>
+        </w:rPr>
+        <w:t xml:space="preserve"> and at the best result the equity is better with about 5 minutes less than RA equity result (First Design Point).</w:t>
+      </w:r>
+    </w:p>
     <w:p/>
     <w:p>
       <w:pPr>
@@ -5965,74 +5971,93 @@
     <w:p>
       <w:pPr>
         <w:pStyle w:val="Text"/>
-        <w:rPr>
-          <w:color w:val="FF0000"/>
-        </w:rPr>
-      </w:pPr>
+      </w:pPr>
+      <w:r>
+        <w:t xml:space="preserve">Figure 1 </w:t>
+      </w:r>
+      <w:r>
+        <w:t>and Figure 2</w:t>
+      </w:r>
+      <w:r>
+        <w:t xml:space="preserve"> displays 95% confidence intervals and the range of</w:t>
+      </w:r>
+      <w:r>
+        <w:t xml:space="preserve"> </w:t>
+      </w:r>
+      <w:r>
+        <w:t xml:space="preserve">the </w:t>
+      </w:r>
+      <w:r>
+        <w:t>equity</w:t>
+      </w:r>
+      <w:r>
+        <w:t xml:space="preserve"> values against the</w:t>
+      </w:r>
+      <w:r>
+        <w:t xml:space="preserve"> allocations </w:t>
+      </w:r>
+      <w:r>
+        <w:t>set by</w:t>
+      </w:r>
+      <w:r>
+        <w:t xml:space="preserve"> the RA</w:t>
+      </w:r>
+      <w:r>
+        <w:t xml:space="preserve"> and the </w:t>
+      </w:r>
+      <w:r>
+        <w:t>GIA</w:t>
+      </w:r>
+      <w:r>
+        <w:t xml:space="preserve">. </w:t>
+      </w:r>
     </w:p>
     <w:p>
       <w:pPr>
         <w:pStyle w:val="Text"/>
-        <w:rPr>
-          <w:color w:val="FF0000"/>
-        </w:rPr>
-      </w:pPr>
+      </w:pPr>
+      <w:r>
+        <w:t xml:space="preserve">Figure 1 </w:t>
+      </w:r>
+      <w:r>
+        <w:t>show</w:t>
+      </w:r>
+      <w:r>
+        <w:t xml:space="preserve"> the scenario </w:t>
+      </w:r>
+      <w:r>
+        <w:t>for design point 10</w:t>
+      </w:r>
+      <w:r>
+        <w:t xml:space="preserve">, where RA is better than GIA and </w:t>
+      </w:r>
+      <w:r>
+        <w:t xml:space="preserve">Figure 2 </w:t>
+      </w:r>
+      <w:r>
+        <w:t xml:space="preserve">show the scenario </w:t>
+      </w:r>
+      <w:r>
+        <w:t>for design point 1, where GIA is better than RA, but the difference between the confidence interval is very small.</w:t>
+      </w:r>
+      <w:r>
+        <w:t xml:space="preserve"> </w:t>
+      </w:r>
     </w:p>
     <w:p>
       <w:pPr>
         <w:pStyle w:val="Text"/>
-        <w:rPr>
-          <w:color w:val="FF0000"/>
-        </w:rPr>
       </w:pPr>
     </w:p>
     <w:p>
       <w:pPr>
         <w:pStyle w:val="Text"/>
-        <w:rPr>
-          <w:color w:val="FF0000"/>
-        </w:rPr>
-      </w:pPr>
-      <w:r>
-        <w:rPr>
-          <w:color w:val="000000" w:themeColor="text1"/>
-        </w:rPr>
-        <w:t>The running of simulation for the RA and GIA methods shows that the GIA method takes very long time to run all iterations compared to RA, this is because Phase 1 of the GIA runs the simulation number of times equivalent to the number of DRE machines to be allocated in one replication. For example if we have 100 DRE Machines and 50 replications, the simulation will run for about 100*50 times in Phase 1 only which is a lot of time. So the RA outperforms the GIA in the speed of simulation.</w:t>
-      </w:r>
+      </w:pPr>
     </w:p>
     <w:p>
       <w:pPr>
         <w:pStyle w:val="Text"/>
       </w:pPr>
-      <w:r>
-        <w:t>Figure 1 shows the scenario with Turnout Rate = 0.72, Scale Parameter = 1.05, Size of County = 50 precincts and</w:t>
-      </w:r>
-      <w:r>
-        <w:t xml:space="preserve"> </w:t>
-      </w:r>
-      <w:r>
-        <w:t>Ratio of the number of machines to the number of precincts = 3.6. It displays 95% confidence intervals and the range of</w:t>
-      </w:r>
-      <w:r>
-        <w:t xml:space="preserve"> </w:t>
-      </w:r>
-      <w:r>
-        <w:t>the response values against the allocations provided by the GIA and the UEM. It clearly shows that the GIA is statistically</w:t>
-      </w:r>
-      <w:r>
-        <w:t xml:space="preserve"> </w:t>
-      </w:r>
-      <w:r>
-        <w:t>significantly better in this scenario.</w:t>
-      </w:r>
-    </w:p>
-    <w:p>
-      <w:pPr>
-        <w:pStyle w:val="Text"/>
-      </w:pPr>
-      <w:r>
-        <w:t>Figure 2 case which is not better.</w:t>
-      </w:r>
     </w:p>
     <w:p>
       <w:pPr>
@@ -6076,7 +6101,7 @@
     <w:p>
       <w:pPr>
         <w:ind w:firstLine="202"/>
-        <w:jc w:val="both"/>
+        <w:jc w:val="center"/>
       </w:pPr>
       <w:r>
         <w:rPr>
@@ -6084,12 +6109,6 @@
         </w:rPr>
         <w:t>Figure 2: GIA vs. RA Allocation Strategies Confidence Interval of Design Point 1</w:t>
       </w:r>
-    </w:p>
-    <w:p>
-      <w:pPr>
-        <w:ind w:firstLine="202"/>
-        <w:jc w:val="both"/>
-      </w:pPr>
     </w:p>
     <w:p>
       <w:pPr>
@@ -6192,163 +6211,186 @@
         <w:rPr>
           <w:rFonts w:asciiTheme="majorBidi" w:hAnsiTheme="majorBidi" w:cstheme="majorBidi"/>
         </w:rPr>
+        <w:t xml:space="preserve"> [4], where</w:t>
+      </w:r>
+      <w:r>
+        <w:rPr>
+          <w:rFonts w:asciiTheme="majorBidi" w:hAnsiTheme="majorBidi" w:cstheme="majorBidi"/>
+        </w:rPr>
+        <w:t xml:space="preserve"> they proposed a simulation-based Greedy Improvement Algorithm (GIA) to generate machine allocations to provide equitable voting experiences to all voters so that no one particular group of voters is disadvantaged or disenfranchised, they used the average absolute differences of waiting times across all precincts as a performance metric for equity, so did we.</w:t>
+      </w:r>
+    </w:p>
+    <w:p>
+      <w:pPr>
+        <w:pStyle w:val="Text"/>
+        <w:rPr>
+          <w:rFonts w:asciiTheme="majorBidi" w:hAnsiTheme="majorBidi" w:cstheme="majorBidi"/>
+        </w:rPr>
+      </w:pPr>
+      <w:r>
+        <w:rPr>
+          <w:rFonts w:asciiTheme="majorBidi" w:hAnsiTheme="majorBidi" w:cstheme="majorBidi"/>
+        </w:rPr>
+        <w:t>One of the problems in simulating the voting system is that voters do not arrive according to a stationary arrival process, so they used data set based on statistics from the 2004 election in Franklin County, Ohio and the</w:t>
+      </w:r>
+      <w:r>
+        <w:rPr>
+          <w:rFonts w:asciiTheme="majorBidi" w:hAnsiTheme="majorBidi" w:cstheme="majorBidi"/>
+        </w:rPr>
+        <w:t>y</w:t>
+      </w:r>
+      <w:r>
+        <w:rPr>
+          <w:rFonts w:asciiTheme="majorBidi" w:hAnsiTheme="majorBidi" w:cstheme="majorBidi"/>
+        </w:rPr>
+        <w:t xml:space="preserve"> fit a normal distribution and generated a turnout rate, they also found that the election day is divided into periods and assumed that each time period the number of arriving voters follows a Poisson distribution; as for the voting time a gamma distribution fits the data acceptably.</w:t>
+      </w:r>
+      <w:r>
+        <w:rPr>
+          <w:rFonts w:asciiTheme="majorBidi" w:hAnsiTheme="majorBidi" w:cstheme="majorBidi"/>
+        </w:rPr>
         <w:t xml:space="preserve"> </w:t>
       </w:r>
-      <w:r>
+    </w:p>
+    <w:p>
+      <w:pPr>
+        <w:pStyle w:val="Text"/>
         <w:rPr>
           <w:rFonts w:asciiTheme="majorBidi" w:hAnsiTheme="majorBidi" w:cstheme="majorBidi"/>
         </w:rPr>
+      </w:pPr>
+      <w:r>
+        <w:rPr>
+          <w:rFonts w:asciiTheme="majorBidi" w:hAnsiTheme="majorBidi" w:cstheme="majorBidi"/>
+        </w:rPr>
+        <w:t xml:space="preserve">Then there are two papers that used simulation to their models Edelstein (2006) and Allen, Bernshteyn (2006b), and this allow them to consider some realistic complications in the model like voting-machine failures and uncoordinated </w:t>
+      </w:r>
+      <w:r>
+        <w:rPr>
+          <w:rFonts w:asciiTheme="majorBidi" w:hAnsiTheme="majorBidi" w:cstheme="majorBidi"/>
+        </w:rPr>
         <w:lastRenderedPageBreak/>
-        <w:t>[4], where</w:t>
-      </w:r>
-      <w:r>
+        <w:t>voter arrivals.</w:t>
+      </w:r>
+    </w:p>
+    <w:p>
+      <w:pPr>
+        <w:pStyle w:val="Text"/>
         <w:rPr>
           <w:rFonts w:asciiTheme="majorBidi" w:hAnsiTheme="majorBidi" w:cstheme="majorBidi"/>
         </w:rPr>
-        <w:t xml:space="preserve"> they proposed a simulation-based Greedy Improvement Algorithm (GIA) to generate machine allocations to provide equitable voting experiences to all voters so that no one particular group of voters is disadvantaged or disenfranchised, they used the average absolute differences of waiting times across all precincts as a performance metric for equity, so did we.</w:t>
+      </w:pPr>
+      <w:r>
+        <w:rPr>
+          <w:rFonts w:asciiTheme="majorBidi" w:hAnsiTheme="majorBidi" w:cstheme="majorBidi"/>
+        </w:rPr>
+        <w:t>Edelstein (2006) used a simple method of allocating voting is to allocate machines in proportion to the expected number of voters at each precinct</w:t>
+      </w:r>
+      <w:r>
+        <w:rPr>
+          <w:rFonts w:asciiTheme="majorBidi" w:hAnsiTheme="majorBidi" w:cstheme="majorBidi"/>
+        </w:rPr>
+        <w:t>.</w:t>
       </w:r>
     </w:p>
     <w:p>
       <w:pPr>
         <w:pStyle w:val="Text"/>
-        <w:rPr>
-          <w:rFonts w:asciiTheme="majorBidi" w:hAnsiTheme="majorBidi" w:cstheme="majorBidi"/>
-        </w:rPr>
-      </w:pPr>
-      <w:r>
-        <w:rPr>
-          <w:rFonts w:asciiTheme="majorBidi" w:hAnsiTheme="majorBidi" w:cstheme="majorBidi"/>
-        </w:rPr>
-        <w:t>One of the problems in simulating the voting system is that voters do not arrive according to a stationary arrival process, so they used data set based on statistics from the 2004 election in Franklin County, Ohio and the</w:t>
-      </w:r>
-      <w:r>
-        <w:rPr>
-          <w:rFonts w:asciiTheme="majorBidi" w:hAnsiTheme="majorBidi" w:cstheme="majorBidi"/>
-        </w:rPr>
-        <w:t>y</w:t>
-      </w:r>
-      <w:r>
-        <w:rPr>
-          <w:rFonts w:asciiTheme="majorBidi" w:hAnsiTheme="majorBidi" w:cstheme="majorBidi"/>
-        </w:rPr>
-        <w:t xml:space="preserve"> fit a normal distribution and generated a turnout rate, they also found that the election day is divided into periods and assumed that each time period the number of arriving voters follows a Poisson distribution; as for the voting time a gamma distribution fits the data acceptably.</w:t>
-      </w:r>
-      <w:r>
-        <w:rPr>
-          <w:rFonts w:asciiTheme="majorBidi" w:hAnsiTheme="majorBidi" w:cstheme="majorBidi"/>
-        </w:rPr>
-        <w:t xml:space="preserve"> </w:t>
-      </w:r>
+      </w:pPr>
     </w:p>
     <w:p>
       <w:pPr>
         <w:pStyle w:val="Text"/>
-        <w:rPr>
-          <w:rFonts w:asciiTheme="majorBidi" w:hAnsiTheme="majorBidi" w:cstheme="majorBidi"/>
-        </w:rPr>
-      </w:pPr>
-      <w:r>
-        <w:rPr>
-          <w:rFonts w:asciiTheme="majorBidi" w:hAnsiTheme="majorBidi" w:cstheme="majorBidi"/>
-        </w:rPr>
-        <w:t>Then there are two papers that used simulation to their models Edelstein (2006) and Allen, Bernshteyn (2006b), and this allow them to consider some realistic complications in the model like voting-machine failures and uncoordinated voter arrivals.</w:t>
-      </w:r>
+      </w:pPr>
     </w:p>
     <w:p>
       <w:pPr>
         <w:pStyle w:val="Text"/>
-        <w:rPr>
-          <w:rFonts w:asciiTheme="majorBidi" w:hAnsiTheme="majorBidi" w:cstheme="majorBidi"/>
-        </w:rPr>
-      </w:pPr>
-      <w:r>
-        <w:rPr>
-          <w:rFonts w:asciiTheme="majorBidi" w:hAnsiTheme="majorBidi" w:cstheme="majorBidi"/>
-        </w:rPr>
-        <w:t>Edelstein (2006) used a simple method of allocating voting is to allocate machines in proportion to the expected number of voters at each precinct</w:t>
-      </w:r>
-      <w:r>
-        <w:rPr>
-          <w:rFonts w:asciiTheme="majorBidi" w:hAnsiTheme="majorBidi" w:cstheme="majorBidi"/>
-        </w:rPr>
-        <w:t>.</w:t>
+      </w:pPr>
+      <w:r>
+        <w:t xml:space="preserve">  </w:t>
+      </w:r>
+    </w:p>
+    <w:p>
+      <w:pPr>
+        <w:pStyle w:val="Heading1"/>
+      </w:pPr>
+      <w:r>
+        <w:t xml:space="preserve">Conclusions </w:t>
       </w:r>
     </w:p>
     <w:p>
       <w:pPr>
         <w:pStyle w:val="Text"/>
       </w:pPr>
+      <w:r>
+        <w:t>The occurrence of long lines in elections depends on many unpredictable factors and is difficult to control. One way to explore this problem is through simulation which can be useful in the election process and can result in good recommendations to the allocation of DRE machines across precincts.</w:t>
+      </w:r>
     </w:p>
     <w:p>
       <w:pPr>
         <w:pStyle w:val="Text"/>
       </w:pPr>
+      <w:r>
+        <w:t>In our simulation model we used non-stationary voter arrivals, transient queues, and different turnout rates across all precincts.</w:t>
+      </w:r>
     </w:p>
     <w:p>
       <w:pPr>
         <w:pStyle w:val="Text"/>
       </w:pPr>
       <w:r>
-        <w:t xml:space="preserve">  </w:t>
-      </w:r>
+        <w:t xml:space="preserve">The machine allocation RA method is proposed and illustrated using an example from the 2004 election in Franklin County, Ohio. Then it </w:t>
+      </w:r>
+      <w:r>
+        <w:t>is compared to the GIA method [4</w:t>
+      </w:r>
+      <w:r>
+        <w:t>].</w:t>
+      </w:r>
+    </w:p>
+    <w:p>
+      <w:pPr>
+        <w:pStyle w:val="Text"/>
+      </w:pPr>
+      <w:r>
+        <w:t>The RA method is shown to offer potential advantages, both through the reduction of equity me</w:t>
+      </w:r>
+      <w:r>
+        <w:t>t</w:t>
+      </w:r>
+      <w:r>
+        <w:t>ric (the average absolute differences of waiting times across all precincts) and it takes smaller time in simulation compared to the GIA.</w:t>
+      </w:r>
+    </w:p>
+    <w:p>
+      <w:pPr>
+        <w:pStyle w:val="Text"/>
+      </w:pPr>
+      <w:r>
+        <w:t xml:space="preserve">The GIA is better slightly in the case of small number of DRE machines, but the RA is significantly better than GIA in large numbers of DRE machines, which </w:t>
+      </w:r>
+      <w:r>
+        <w:rPr>
+          <w:rFonts w:ascii="NimbusRomNo9L-Regu" w:hAnsi="NimbusRomNo9L-Regu" w:cs="NimbusRomNo9L-Regu"/>
+        </w:rPr>
+        <w:t>indicate that the number of machines affects the performance of machine allocation policies.</w:t>
+      </w:r>
+    </w:p>
+    <w:p>
+      <w:pPr>
+        <w:pStyle w:val="Text"/>
+      </w:pPr>
     </w:p>
     <w:p>
       <w:pPr>
         <w:pStyle w:val="Heading1"/>
       </w:pPr>
       <w:r>
-        <w:t xml:space="preserve">Conclusions </w:t>
-      </w:r>
-    </w:p>
-    <w:p>
-      <w:pPr>
-        <w:pStyle w:val="Text"/>
-      </w:pPr>
-      <w:r>
-        <w:t>The occurrence of long lines in elections depends on many unpredictable factors and is difficult to control. One way to explore this problem is through simulation which can be useful in the election process and can result in good recommendations to the allocation of DRE machines across precincts.</w:t>
-      </w:r>
-    </w:p>
-    <w:p>
-      <w:pPr>
-        <w:pStyle w:val="Text"/>
-      </w:pPr>
-      <w:r>
-        <w:t>In our simulation model we used non-stationary voter arrivals, transient queues, and different turnout rates across all precincts.</w:t>
-      </w:r>
-    </w:p>
-    <w:p>
-      <w:pPr>
-        <w:pStyle w:val="Text"/>
-      </w:pPr>
-      <w:r>
-        <w:t>The machine allocation RA method is proposed and illustrated using an example from the 2004 election in Franklin County, Ohio. Then it is compared to the GIA method [ ].</w:t>
-      </w:r>
-    </w:p>
-    <w:p>
-      <w:pPr>
-        <w:pStyle w:val="Text"/>
-      </w:pPr>
-      <w:r>
-        <w:t>The RA method is shown to offer potential advantages, both through the reduction of equity me</w:t>
-      </w:r>
-      <w:r>
-        <w:t>t</w:t>
-      </w:r>
-      <w:r>
-        <w:t>ric (the average absolute differences of waiting times across all precincts) and it takes smaller time in simulation compared to the GIA.</w:t>
-      </w:r>
-    </w:p>
-    <w:p>
-      <w:pPr>
-        <w:pStyle w:val="Text"/>
-      </w:pPr>
-    </w:p>
-    <w:p>
-      <w:pPr>
-        <w:pStyle w:val="Heading1"/>
-      </w:pPr>
-      <w:r>
-        <w:t xml:space="preserve"> [Limitations and] Future Work</w:t>
+        <w:t xml:space="preserve"> Limitations and</w:t>
+      </w:r>
+      <w:r>
+        <w:t xml:space="preserve"> Future Work</w:t>
       </w:r>
       <w:r>
         <w:t xml:space="preserve"> </w:t>
@@ -6376,7 +6418,13 @@
         </w:numPr>
       </w:pPr>
       <w:r>
-        <w:t>Include more realistic cases such as heterogeneous precincts to the simulation model, which have different voter-arrival patterns, and different distributions of voting times due to ballot length and nature of voter. Also considering the voting-machine failures in the model which occurs in real life.</w:t>
+        <w:t>Include more realistic cases such as heterogeneous precincts to the simulation model, which have different voter</w:t>
+      </w:r>
+      <w:r>
+        <w:t>s</w:t>
+      </w:r>
+      <w:r>
+        <w:t>-arrival patterns, and different distributions of voting times due to ballot length and nature of voter. Also considering the voting-machine failures in the model which occurs in real life.</w:t>
       </w:r>
     </w:p>
     <w:p>
@@ -6388,11 +6436,7 @@
         </w:numPr>
       </w:pPr>
       <w:r>
-        <w:t xml:space="preserve">Explore the elections in the developing countries such as Egypt, where the elections don’t have a technological </w:t>
-      </w:r>
-      <w:r>
-        <w:lastRenderedPageBreak/>
-        <w:t>infrastructure for voting because it is not practical or present. It uses manual technique for voting, tallying, or verification of paper-ballots. These factors lead to the lack of necessary data which can be used to simulate elections in developing countries. Studying the elections there, find a way to simulate it, and applying the methods mentioned in the literature could help in strengthening the democratic process in developing count</w:t>
+        <w:t>Explore the elections in the developing countries such as Egypt, where the elections don’t have a technological infrastructure for voting because it is not practical or present. It uses manual technique for voting, tallying, or verification of paper-ballots. These factors lead to the lack of necessary data which can be used to simulate elections in developing countries. Studying the elections there, find a way to simulate it, and applying the methods mentioned in the literature could help in strengthening the democratic process in developing count</w:t>
       </w:r>
       <w:r>
         <w:t>r</w:t>
@@ -6794,6 +6838,49 @@
     </w:p>
     <w:p>
       <w:pPr>
+        <w:numPr>
+          <w:ilvl w:val="0"/>
+          <w:numId w:val="19"/>
+        </w:numPr>
+        <w:rPr>
+          <w:sz w:val="16"/>
+          <w:szCs w:val="16"/>
+        </w:rPr>
+      </w:pPr>
+      <w:r>
+        <w:rPr>
+          <w:sz w:val="16"/>
+          <w:szCs w:val="16"/>
+        </w:rPr>
+        <w:t>React.NET Discrete Event Simulation Framework</w:t>
+      </w:r>
+      <w:r>
+        <w:rPr>
+          <w:sz w:val="16"/>
+          <w:szCs w:val="16"/>
+        </w:rPr>
+        <w:t xml:space="preserve">, Avilable via: </w:t>
+      </w:r>
+      <w:hyperlink r:id="rId16" w:history="1">
+        <w:r>
+          <w:rPr>
+            <w:rStyle w:val="Hyperlink"/>
+            <w:sz w:val="16"/>
+            <w:szCs w:val="16"/>
+          </w:rPr>
+          <w:t>http://reactnet.sourceforge.net/</w:t>
+        </w:r>
+      </w:hyperlink>
+      <w:r>
+        <w:rPr>
+          <w:sz w:val="16"/>
+          <w:szCs w:val="16"/>
+        </w:rPr>
+        <w:t xml:space="preserve"> </w:t>
+      </w:r>
+    </w:p>
+    <w:p>
+      <w:pPr>
         <w:ind w:left="360"/>
         <w:rPr>
           <w:sz w:val="16"/>
@@ -6807,6 +6894,42 @@
         </w:rPr>
         <w:t xml:space="preserve"> </w:t>
       </w:r>
+    </w:p>
+    <w:p>
+      <w:pPr>
+        <w:jc w:val="both"/>
+        <w:rPr>
+          <w:sz w:val="16"/>
+          <w:szCs w:val="16"/>
+        </w:rPr>
+      </w:pPr>
+    </w:p>
+    <w:p>
+      <w:pPr>
+        <w:jc w:val="both"/>
+        <w:rPr>
+          <w:sz w:val="16"/>
+          <w:szCs w:val="16"/>
+        </w:rPr>
+      </w:pPr>
+    </w:p>
+    <w:p>
+      <w:pPr>
+        <w:jc w:val="both"/>
+        <w:rPr>
+          <w:sz w:val="16"/>
+          <w:szCs w:val="16"/>
+        </w:rPr>
+      </w:pPr>
+    </w:p>
+    <w:p>
+      <w:pPr>
+        <w:jc w:val="both"/>
+        <w:rPr>
+          <w:sz w:val="16"/>
+          <w:szCs w:val="16"/>
+        </w:rPr>
+      </w:pPr>
     </w:p>
     <w:p>
       <w:pPr>
@@ -7623,11 +7746,7 @@
               </w:numPr>
             </w:pPr>
             <w:r>
-              <w:t xml:space="preserve">Draft of  Project Proposal (Target Conference, Motivation, and Potential </w:t>
-            </w:r>
-            <w:r>
-              <w:lastRenderedPageBreak/>
-              <w:t xml:space="preserve">Contribution) </w:t>
+              <w:t xml:space="preserve">Draft of  Project Proposal (Target Conference, Motivation, and Potential Contribution) </w:t>
             </w:r>
           </w:p>
           <w:p>
@@ -7649,7 +7768,6 @@
           </w:tcPr>
           <w:p>
             <w:r>
-              <w:lastRenderedPageBreak/>
               <w:t>Mostafa Mohamed Izz,</w:t>
             </w:r>
           </w:p>
@@ -7721,8 +7839,8 @@
       </w:pPr>
     </w:p>
     <w:sectPr>
-      <w:headerReference w:type="default" r:id="rId16"/>
-      <w:footerReference w:type="default" r:id="rId17"/>
+      <w:headerReference w:type="default" r:id="rId17"/>
+      <w:footerReference w:type="default" r:id="rId18"/>
       <w:pgSz w:w="11907" w:h="16839" w:code="9"/>
       <w:pgMar w:top="1008" w:right="936" w:bottom="1008" w:left="936" w:header="432" w:footer="432" w:gutter="0"/>
       <w:cols w:num="2" w:space="288"/>
@@ -7848,19 +7966,7 @@
         <w:pStyle w:val="FootnoteText"/>
       </w:pPr>
       <w:r>
-        <w:t>Man</w:t>
-      </w:r>
-      <w:r>
-        <w:t xml:space="preserve">uscript received </w:t>
-      </w:r>
-      <w:r>
-        <w:t>June</w:t>
-      </w:r>
-      <w:r>
-        <w:t xml:space="preserve"> XX, 20XX; revised July XX, 20XX.</w:t>
-      </w:r>
-      <w:r>
-        <w:t xml:space="preserve"> (Write the date on which you submitted your paper for review.) This work was supported in part by the U.S. Depart</w:t>
+        <w:t>Manuscript received June XX, 20XX; revised July XX, 20XX. (Write the date on which you submitted your paper for review.) This work was supported in part by the U.S. Depart</w:t>
       </w:r>
       <w:r>
         <w:softHyphen/>
@@ -9245,7 +9351,6 @@
   <w:style w:type="character" w:default="1" w:styleId="DefaultParagraphFont">
     <w:name w:val="Default Paragraph Font"/>
     <w:uiPriority w:val="1"/>
-    <w:semiHidden/>
     <w:unhideWhenUsed/>
   </w:style>
   <w:style w:type="table" w:default="1" w:styleId="TableNormal">
@@ -9976,25 +10081,25 @@
           <c:upBars/>
           <c:downBars/>
         </c:upDownBars>
-        <c:axId val="123070720"/>
-        <c:axId val="123561472"/>
+        <c:axId val="83991936"/>
+        <c:axId val="83998976"/>
       </c:stockChart>
       <c:catAx>
-        <c:axId val="123070720"/>
+        <c:axId val="83991936"/>
         <c:scaling>
           <c:orientation val="minMax"/>
         </c:scaling>
         <c:axPos val="b"/>
         <c:numFmt formatCode="m/d/yyyy" sourceLinked="1"/>
         <c:tickLblPos val="nextTo"/>
-        <c:crossAx val="123561472"/>
+        <c:crossAx val="83998976"/>
         <c:crosses val="autoZero"/>
         <c:auto val="1"/>
         <c:lblAlgn val="ctr"/>
         <c:lblOffset val="100"/>
       </c:catAx>
       <c:valAx>
-        <c:axId val="123561472"/>
+        <c:axId val="83998976"/>
         <c:scaling>
           <c:orientation val="minMax"/>
         </c:scaling>
@@ -10002,7 +10107,7 @@
         <c:majorGridlines/>
         <c:numFmt formatCode="General" sourceLinked="1"/>
         <c:tickLblPos val="nextTo"/>
-        <c:crossAx val="123070720"/>
+        <c:crossAx val="83991936"/>
         <c:crosses val="autoZero"/>
         <c:crossBetween val="between"/>
       </c:valAx>
@@ -10242,25 +10347,25 @@
           <c:upBars/>
           <c:downBars/>
         </c:upDownBars>
-        <c:axId val="116564736"/>
-        <c:axId val="116566272"/>
+        <c:axId val="85641088"/>
+        <c:axId val="85660800"/>
       </c:stockChart>
       <c:catAx>
-        <c:axId val="116564736"/>
+        <c:axId val="85641088"/>
         <c:scaling>
           <c:orientation val="minMax"/>
         </c:scaling>
         <c:axPos val="b"/>
         <c:numFmt formatCode="m/d/yyyy" sourceLinked="1"/>
         <c:tickLblPos val="nextTo"/>
-        <c:crossAx val="116566272"/>
+        <c:crossAx val="85660800"/>
         <c:crosses val="autoZero"/>
         <c:auto val="1"/>
         <c:lblAlgn val="ctr"/>
         <c:lblOffset val="100"/>
       </c:catAx>
       <c:valAx>
-        <c:axId val="116566272"/>
+        <c:axId val="85660800"/>
         <c:scaling>
           <c:orientation val="minMax"/>
         </c:scaling>
@@ -10268,7 +10373,7 @@
         <c:majorGridlines/>
         <c:numFmt formatCode="General" sourceLinked="1"/>
         <c:tickLblPos val="nextTo"/>
-        <c:crossAx val="116564736"/>
+        <c:crossAx val="85641088"/>
         <c:crosses val="autoZero"/>
         <c:crossBetween val="between"/>
       </c:valAx>

</xml_diff>

<commit_message>
Update Work Division in Last Page of Paper
</commit_message>
<xml_diff>
--- a/CMP606-Group777-FinalPaper_V2.0.docx
+++ b/CMP606-Group777-FinalPaper_V2.0.docx
@@ -1828,7 +1828,13 @@
         <w:pStyle w:val="Text"/>
       </w:pPr>
       <w:r>
-        <w:t>We preferred to use a general purpose programming language to implement the simulation model (namely C# .Net) with the help of open source .Net simulation library called.</w:t>
+        <w:t>We preferred to use a general purpose programming language to implement the simulation model (namely C# .Net) with the help of open source .Net simulation library called</w:t>
+      </w:r>
+      <w:r>
+        <w:t xml:space="preserve"> React..NET [10]</w:t>
+      </w:r>
+      <w:r>
+        <w:t>.</w:t>
       </w:r>
     </w:p>
     <w:p>
@@ -6462,6 +6468,22 @@
     </w:p>
     <w:p>
       <w:pPr>
+        <w:pStyle w:val="Text"/>
+        <w:numPr>
+          <w:ilvl w:val="0"/>
+          <w:numId w:val="18"/>
+        </w:numPr>
+      </w:pPr>
+      <w:r>
+        <w:lastRenderedPageBreak/>
+        <w:t xml:space="preserve">Compare proposed method to other methods in the literature such as </w:t>
+      </w:r>
+      <w:r>
+        <w:t>Allocating machines to minimize the maximum expected voter waiting time across all precincts.</w:t>
+      </w:r>
+    </w:p>
+    <w:p>
+      <w:pPr>
         <w:pStyle w:val="ReferenceHead"/>
       </w:pPr>
     </w:p>
@@ -7590,9 +7612,280 @@
     </w:p>
     <w:p>
       <w:pPr>
+        <w:jc w:val="both"/>
+        <w:rPr>
+          <w:sz w:val="16"/>
+          <w:szCs w:val="16"/>
+        </w:rPr>
+      </w:pPr>
+    </w:p>
+    <w:p>
+      <w:pPr>
+        <w:jc w:val="both"/>
+        <w:rPr>
+          <w:sz w:val="16"/>
+          <w:szCs w:val="16"/>
+        </w:rPr>
+      </w:pPr>
+    </w:p>
+    <w:p>
+      <w:pPr>
+        <w:jc w:val="both"/>
+        <w:rPr>
+          <w:sz w:val="16"/>
+          <w:szCs w:val="16"/>
+        </w:rPr>
+      </w:pPr>
+    </w:p>
+    <w:p>
+      <w:pPr>
+        <w:jc w:val="both"/>
+        <w:rPr>
+          <w:sz w:val="16"/>
+          <w:szCs w:val="16"/>
+        </w:rPr>
+      </w:pPr>
+    </w:p>
+    <w:p>
+      <w:pPr>
+        <w:jc w:val="both"/>
+        <w:rPr>
+          <w:sz w:val="16"/>
+          <w:szCs w:val="16"/>
+        </w:rPr>
+      </w:pPr>
+    </w:p>
+    <w:p>
+      <w:pPr>
+        <w:jc w:val="both"/>
+        <w:rPr>
+          <w:sz w:val="16"/>
+          <w:szCs w:val="16"/>
+        </w:rPr>
+      </w:pPr>
+    </w:p>
+    <w:p>
+      <w:pPr>
+        <w:jc w:val="both"/>
+        <w:rPr>
+          <w:sz w:val="16"/>
+          <w:szCs w:val="16"/>
+        </w:rPr>
+      </w:pPr>
+    </w:p>
+    <w:p>
+      <w:pPr>
+        <w:jc w:val="both"/>
+        <w:rPr>
+          <w:sz w:val="16"/>
+          <w:szCs w:val="16"/>
+        </w:rPr>
+      </w:pPr>
+    </w:p>
+    <w:p>
+      <w:pPr>
+        <w:jc w:val="both"/>
+        <w:rPr>
+          <w:sz w:val="16"/>
+          <w:szCs w:val="16"/>
+        </w:rPr>
+      </w:pPr>
+    </w:p>
+    <w:p>
+      <w:pPr>
+        <w:jc w:val="both"/>
+        <w:rPr>
+          <w:sz w:val="16"/>
+          <w:szCs w:val="16"/>
+        </w:rPr>
+      </w:pPr>
+    </w:p>
+    <w:p>
+      <w:pPr>
+        <w:jc w:val="both"/>
+        <w:rPr>
+          <w:sz w:val="16"/>
+          <w:szCs w:val="16"/>
+        </w:rPr>
+      </w:pPr>
+    </w:p>
+    <w:p>
+      <w:pPr>
+        <w:jc w:val="both"/>
+        <w:rPr>
+          <w:sz w:val="16"/>
+          <w:szCs w:val="16"/>
+        </w:rPr>
+      </w:pPr>
+    </w:p>
+    <w:p>
+      <w:pPr>
+        <w:jc w:val="both"/>
+        <w:rPr>
+          <w:sz w:val="16"/>
+          <w:szCs w:val="16"/>
+        </w:rPr>
+      </w:pPr>
+    </w:p>
+    <w:p>
+      <w:pPr>
+        <w:jc w:val="both"/>
+        <w:rPr>
+          <w:sz w:val="16"/>
+          <w:szCs w:val="16"/>
+        </w:rPr>
+      </w:pPr>
+    </w:p>
+    <w:p>
+      <w:pPr>
+        <w:jc w:val="both"/>
+        <w:rPr>
+          <w:sz w:val="16"/>
+          <w:szCs w:val="16"/>
+        </w:rPr>
+      </w:pPr>
+    </w:p>
+    <w:p>
+      <w:pPr>
+        <w:jc w:val="both"/>
+        <w:rPr>
+          <w:sz w:val="16"/>
+          <w:szCs w:val="16"/>
+        </w:rPr>
+      </w:pPr>
+    </w:p>
+    <w:p>
+      <w:pPr>
+        <w:jc w:val="both"/>
+        <w:rPr>
+          <w:sz w:val="16"/>
+          <w:szCs w:val="16"/>
+        </w:rPr>
+      </w:pPr>
+    </w:p>
+    <w:p>
+      <w:pPr>
+        <w:jc w:val="both"/>
+        <w:rPr>
+          <w:sz w:val="16"/>
+          <w:szCs w:val="16"/>
+        </w:rPr>
+      </w:pPr>
+    </w:p>
+    <w:p>
+      <w:pPr>
+        <w:jc w:val="both"/>
+        <w:rPr>
+          <w:sz w:val="16"/>
+          <w:szCs w:val="16"/>
+        </w:rPr>
+      </w:pPr>
+    </w:p>
+    <w:p>
+      <w:pPr>
+        <w:jc w:val="both"/>
+        <w:rPr>
+          <w:sz w:val="16"/>
+          <w:szCs w:val="16"/>
+        </w:rPr>
+      </w:pPr>
+    </w:p>
+    <w:p>
+      <w:pPr>
+        <w:jc w:val="both"/>
+        <w:rPr>
+          <w:sz w:val="16"/>
+          <w:szCs w:val="16"/>
+        </w:rPr>
+      </w:pPr>
+    </w:p>
+    <w:p>
+      <w:pPr>
+        <w:jc w:val="both"/>
+        <w:rPr>
+          <w:sz w:val="16"/>
+          <w:szCs w:val="16"/>
+        </w:rPr>
+      </w:pPr>
+    </w:p>
+    <w:p>
+      <w:pPr>
+        <w:jc w:val="both"/>
+        <w:rPr>
+          <w:sz w:val="16"/>
+          <w:szCs w:val="16"/>
+        </w:rPr>
+      </w:pPr>
+    </w:p>
+    <w:p>
+      <w:pPr>
+        <w:jc w:val="both"/>
+        <w:rPr>
+          <w:sz w:val="16"/>
+          <w:szCs w:val="16"/>
+        </w:rPr>
+      </w:pPr>
+    </w:p>
+    <w:p>
+      <w:pPr>
+        <w:jc w:val="both"/>
+        <w:rPr>
+          <w:sz w:val="16"/>
+          <w:szCs w:val="16"/>
+        </w:rPr>
+      </w:pPr>
+    </w:p>
+    <w:p>
+      <w:pPr>
+        <w:jc w:val="both"/>
+        <w:rPr>
+          <w:sz w:val="16"/>
+          <w:szCs w:val="16"/>
+        </w:rPr>
+      </w:pPr>
+    </w:p>
+    <w:p>
+      <w:pPr>
+        <w:jc w:val="both"/>
+        <w:rPr>
+          <w:sz w:val="16"/>
+          <w:szCs w:val="16"/>
+        </w:rPr>
+      </w:pPr>
+    </w:p>
+    <w:p>
+      <w:pPr>
+        <w:jc w:val="both"/>
+        <w:rPr>
+          <w:sz w:val="16"/>
+          <w:szCs w:val="16"/>
+        </w:rPr>
+      </w:pPr>
+    </w:p>
+    <w:p>
+      <w:pPr>
+        <w:jc w:val="both"/>
+        <w:rPr>
+          <w:sz w:val="16"/>
+          <w:szCs w:val="16"/>
+        </w:rPr>
+      </w:pPr>
+    </w:p>
+    <w:p>
+      <w:pPr>
+        <w:jc w:val="both"/>
+        <w:rPr>
+          <w:sz w:val="16"/>
+          <w:szCs w:val="16"/>
+        </w:rPr>
+      </w:pPr>
+    </w:p>
+    <w:p>
+      <w:pPr>
         <w:pStyle w:val="Heading1"/>
       </w:pPr>
       <w:r>
+        <w:lastRenderedPageBreak/>
         <w:t>Work Division</w:t>
       </w:r>
     </w:p>
@@ -7608,8 +7901,8 @@
         <w:tblLook w:val="04A0"/>
       </w:tblPr>
       <w:tblGrid>
-        <w:gridCol w:w="2544"/>
-        <w:gridCol w:w="2545"/>
+        <w:gridCol w:w="2526"/>
+        <w:gridCol w:w="2563"/>
       </w:tblGrid>
       <w:tr>
         <w:tc>
@@ -7699,6 +7992,86 @@
                 <w:numId w:val="22"/>
               </w:numPr>
             </w:pPr>
+            <w:r>
+              <w:t xml:space="preserve">Search for Simulation Library </w:t>
+            </w:r>
+          </w:p>
+          <w:p>
+            <w:pPr>
+              <w:pStyle w:val="ListParagraph"/>
+              <w:numPr>
+                <w:ilvl w:val="0"/>
+                <w:numId w:val="22"/>
+              </w:numPr>
+            </w:pPr>
+            <w:r>
+              <w:t>Understand the React.Net Library used.</w:t>
+            </w:r>
+          </w:p>
+          <w:p>
+            <w:pPr>
+              <w:pStyle w:val="ListParagraph"/>
+              <w:numPr>
+                <w:ilvl w:val="0"/>
+                <w:numId w:val="22"/>
+              </w:numPr>
+            </w:pPr>
+            <w:r>
+              <w:t>Building the main components of the simulation model.</w:t>
+            </w:r>
+          </w:p>
+          <w:p>
+            <w:pPr>
+              <w:pStyle w:val="ListParagraph"/>
+              <w:numPr>
+                <w:ilvl w:val="0"/>
+                <w:numId w:val="22"/>
+              </w:numPr>
+            </w:pPr>
+            <w:r>
+              <w:t>Implementation of the RA method.</w:t>
+            </w:r>
+          </w:p>
+          <w:p>
+            <w:pPr>
+              <w:pStyle w:val="ListParagraph"/>
+              <w:numPr>
+                <w:ilvl w:val="0"/>
+                <w:numId w:val="22"/>
+              </w:numPr>
+            </w:pPr>
+            <w:r>
+              <w:t>Run different iterations of the simulation and collect output</w:t>
+            </w:r>
+          </w:p>
+          <w:p>
+            <w:pPr>
+              <w:pStyle w:val="ListParagraph"/>
+              <w:numPr>
+                <w:ilvl w:val="0"/>
+                <w:numId w:val="22"/>
+              </w:numPr>
+            </w:pPr>
+            <w:r>
+              <w:t>Write the Final Paper (Related Work, Suggested Solution)</w:t>
+            </w:r>
+          </w:p>
+          <w:p>
+            <w:pPr>
+              <w:pStyle w:val="ListParagraph"/>
+              <w:numPr>
+                <w:ilvl w:val="0"/>
+                <w:numId w:val="22"/>
+              </w:numPr>
+            </w:pPr>
+            <w:r>
+              <w:t>Write Poster Presentation</w:t>
+            </w:r>
+          </w:p>
+          <w:p>
+            <w:pPr>
+              <w:pStyle w:val="ListParagraph"/>
+            </w:pPr>
           </w:p>
           <w:p/>
         </w:tc>
@@ -7748,6 +8121,9 @@
             <w:r>
               <w:t xml:space="preserve">Draft of  Project Proposal (Target Conference, Motivation, and Potential Contribution) </w:t>
             </w:r>
+            <w:r>
+              <w:t>.</w:t>
+            </w:r>
           </w:p>
           <w:p>
             <w:pPr>
@@ -7757,6 +8133,89 @@
                 <w:numId w:val="23"/>
               </w:numPr>
             </w:pPr>
+            <w:r>
+              <w:t>Search for Simulation Library</w:t>
+            </w:r>
+          </w:p>
+          <w:p>
+            <w:pPr>
+              <w:pStyle w:val="ListParagraph"/>
+              <w:numPr>
+                <w:ilvl w:val="0"/>
+                <w:numId w:val="23"/>
+              </w:numPr>
+            </w:pPr>
+            <w:r>
+              <w:t>Understand the React.Net Library</w:t>
+            </w:r>
+          </w:p>
+          <w:p>
+            <w:pPr>
+              <w:pStyle w:val="ListParagraph"/>
+              <w:numPr>
+                <w:ilvl w:val="0"/>
+                <w:numId w:val="23"/>
+              </w:numPr>
+            </w:pPr>
+            <w:r>
+              <w:t>Search for Data to be used in simulation</w:t>
+            </w:r>
+            <w:r>
+              <w:t>.</w:t>
+            </w:r>
+          </w:p>
+          <w:p>
+            <w:pPr>
+              <w:pStyle w:val="ListParagraph"/>
+              <w:numPr>
+                <w:ilvl w:val="0"/>
+                <w:numId w:val="23"/>
+              </w:numPr>
+            </w:pPr>
+            <w:r>
+              <w:t>Implementation of the GIA method.</w:t>
+            </w:r>
+          </w:p>
+          <w:p>
+            <w:pPr>
+              <w:pStyle w:val="ListParagraph"/>
+              <w:numPr>
+                <w:ilvl w:val="0"/>
+                <w:numId w:val="23"/>
+              </w:numPr>
+            </w:pPr>
+            <w:r>
+              <w:t>Run different iterations of the simulation and collect output</w:t>
+            </w:r>
+          </w:p>
+          <w:p>
+            <w:pPr>
+              <w:pStyle w:val="ListParagraph"/>
+              <w:numPr>
+                <w:ilvl w:val="0"/>
+                <w:numId w:val="23"/>
+              </w:numPr>
+            </w:pPr>
+            <w:r>
+              <w:t xml:space="preserve">Write the Final Paper (Performance Measurement and Analysis, Conclusions, Limitations and Future Work) </w:t>
+            </w:r>
+          </w:p>
+          <w:p>
+            <w:pPr>
+              <w:pStyle w:val="ListParagraph"/>
+              <w:numPr>
+                <w:ilvl w:val="0"/>
+                <w:numId w:val="23"/>
+              </w:numPr>
+            </w:pPr>
+            <w:r>
+              <w:t>Write Poster Presentation</w:t>
+            </w:r>
+          </w:p>
+          <w:p>
+            <w:pPr>
+              <w:pStyle w:val="ListParagraph"/>
+            </w:pPr>
           </w:p>
           <w:p/>
         </w:tc>
@@ -7768,6 +8227,7 @@
           </w:tcPr>
           <w:p>
             <w:r>
+              <w:lastRenderedPageBreak/>
               <w:t>Mostafa Mohamed Izz,</w:t>
             </w:r>
           </w:p>
@@ -7802,7 +8262,7 @@
               </w:numPr>
             </w:pPr>
             <w:r>
-              <w:t xml:space="preserve">Draft of  Project Proposal (Problem Statement, and Proposed work and plan) </w:t>
+              <w:t>Draft of  Project Proposal (Problem Statement, and Proposed work and plan)</w:t>
             </w:r>
           </w:p>
           <w:p>
@@ -7813,6 +8273,108 @@
                 <w:numId w:val="24"/>
               </w:numPr>
             </w:pPr>
+            <w:r>
+              <w:t xml:space="preserve">Study Arena (Simulation </w:t>
+            </w:r>
+            <w:r>
+              <w:t>modeling software</w:t>
+            </w:r>
+            <w:r>
+              <w:t xml:space="preserve">) </w:t>
+            </w:r>
+          </w:p>
+          <w:p>
+            <w:pPr>
+              <w:pStyle w:val="ListParagraph"/>
+              <w:numPr>
+                <w:ilvl w:val="0"/>
+                <w:numId w:val="24"/>
+              </w:numPr>
+            </w:pPr>
+            <w:r>
+              <w:t>Understand the React.Net Library</w:t>
+            </w:r>
+            <w:r>
+              <w:t xml:space="preserve"> </w:t>
+            </w:r>
+          </w:p>
+          <w:p>
+            <w:pPr>
+              <w:pStyle w:val="ListParagraph"/>
+              <w:numPr>
+                <w:ilvl w:val="0"/>
+                <w:numId w:val="24"/>
+              </w:numPr>
+            </w:pPr>
+            <w:r>
+              <w:t>Responsible for using svn through google code</w:t>
+            </w:r>
+            <w:r>
+              <w:t>.</w:t>
+            </w:r>
+          </w:p>
+          <w:p>
+            <w:pPr>
+              <w:pStyle w:val="ListParagraph"/>
+              <w:numPr>
+                <w:ilvl w:val="0"/>
+                <w:numId w:val="24"/>
+              </w:numPr>
+            </w:pPr>
+            <w:r>
+              <w:t>Responsible for creating data using distributions by the library.</w:t>
+            </w:r>
+          </w:p>
+          <w:p>
+            <w:pPr>
+              <w:pStyle w:val="ListParagraph"/>
+              <w:numPr>
+                <w:ilvl w:val="0"/>
+                <w:numId w:val="24"/>
+              </w:numPr>
+            </w:pPr>
+            <w:r>
+              <w:t>Run different iterations of the simulation and collect output</w:t>
+            </w:r>
+          </w:p>
+          <w:p>
+            <w:pPr>
+              <w:pStyle w:val="ListParagraph"/>
+              <w:numPr>
+                <w:ilvl w:val="0"/>
+                <w:numId w:val="24"/>
+              </w:numPr>
+            </w:pPr>
+            <w:r>
+              <w:t>Preparing the document template of the conference.</w:t>
+            </w:r>
+          </w:p>
+          <w:p>
+            <w:pPr>
+              <w:pStyle w:val="ListParagraph"/>
+              <w:numPr>
+                <w:ilvl w:val="0"/>
+                <w:numId w:val="24"/>
+              </w:numPr>
+            </w:pPr>
+            <w:r>
+              <w:t>Write the Final Paper (Abstract,</w:t>
+            </w:r>
+            <w:r>
+              <w:t xml:space="preserve"> Introduction,Motivation, Problem Definition)</w:t>
+            </w:r>
+          </w:p>
+          <w:p>
+            <w:pPr>
+              <w:pStyle w:val="ListParagraph"/>
+              <w:numPr>
+                <w:ilvl w:val="0"/>
+                <w:numId w:val="24"/>
+              </w:numPr>
+            </w:pPr>
+            <w:r>
+              <w:t>Present Poster Presentation</w:t>
+            </w:r>
           </w:p>
           <w:p/>
         </w:tc>
@@ -7908,7 +8470,7 @@
                 <w:sz w:val="32"/>
                 <w:szCs w:val="32"/>
               </w:rPr>
-              <w:t>5</w:t>
+              <w:t>2</w:t>
             </w:r>
           </w:fldSimple>
         </w:p>
@@ -8342,8 +8904,8 @@
   <w:abstractNum w:abstractNumId="7">
     <w:nsid w:val="31C50F69"/>
     <w:multiLevelType w:val="hybridMultilevel"/>
-    <w:tmpl w:val="6998461C"/>
-    <w:lvl w:ilvl="0" w:tplc="0409000F">
+    <w:tmpl w:val="5380A862"/>
+    <w:lvl w:ilvl="0" w:tplc="2AB0FCFE">
       <w:start w:val="1"/>
       <w:numFmt w:val="decimal"/>
       <w:lvlText w:val="%1."/>
@@ -8429,6 +8991,146 @@
     </w:lvl>
   </w:abstractNum>
   <w:abstractNum w:abstractNumId="8">
+    <w:nsid w:val="37451A43"/>
+    <w:multiLevelType w:val="hybridMultilevel"/>
+    <w:tmpl w:val="73CCBDCE"/>
+    <w:lvl w:ilvl="0" w:tplc="14043742">
+      <w:start w:val="1"/>
+      <w:numFmt w:val="bullet"/>
+      <w:lvlText w:val=""/>
+      <w:lvlJc w:val="left"/>
+      <w:pPr>
+        <w:tabs>
+          <w:tab w:val="num" w:pos="720"/>
+        </w:tabs>
+        <w:ind w:left="720" w:hanging="360"/>
+      </w:pPr>
+      <w:rPr>
+        <w:rFonts w:ascii="Wingdings 2" w:hAnsi="Wingdings 2" w:hint="default"/>
+      </w:rPr>
+    </w:lvl>
+    <w:lvl w:ilvl="1" w:tplc="3EC2E1E0" w:tentative="1">
+      <w:start w:val="1"/>
+      <w:numFmt w:val="bullet"/>
+      <w:lvlText w:val=""/>
+      <w:lvlJc w:val="left"/>
+      <w:pPr>
+        <w:tabs>
+          <w:tab w:val="num" w:pos="1440"/>
+        </w:tabs>
+        <w:ind w:left="1440" w:hanging="360"/>
+      </w:pPr>
+      <w:rPr>
+        <w:rFonts w:ascii="Wingdings 2" w:hAnsi="Wingdings 2" w:hint="default"/>
+      </w:rPr>
+    </w:lvl>
+    <w:lvl w:ilvl="2" w:tplc="F70E9FEC" w:tentative="1">
+      <w:start w:val="1"/>
+      <w:numFmt w:val="bullet"/>
+      <w:lvlText w:val=""/>
+      <w:lvlJc w:val="left"/>
+      <w:pPr>
+        <w:tabs>
+          <w:tab w:val="num" w:pos="2160"/>
+        </w:tabs>
+        <w:ind w:left="2160" w:hanging="360"/>
+      </w:pPr>
+      <w:rPr>
+        <w:rFonts w:ascii="Wingdings 2" w:hAnsi="Wingdings 2" w:hint="default"/>
+      </w:rPr>
+    </w:lvl>
+    <w:lvl w:ilvl="3" w:tplc="A730692C" w:tentative="1">
+      <w:start w:val="1"/>
+      <w:numFmt w:val="bullet"/>
+      <w:lvlText w:val=""/>
+      <w:lvlJc w:val="left"/>
+      <w:pPr>
+        <w:tabs>
+          <w:tab w:val="num" w:pos="2880"/>
+        </w:tabs>
+        <w:ind w:left="2880" w:hanging="360"/>
+      </w:pPr>
+      <w:rPr>
+        <w:rFonts w:ascii="Wingdings 2" w:hAnsi="Wingdings 2" w:hint="default"/>
+      </w:rPr>
+    </w:lvl>
+    <w:lvl w:ilvl="4" w:tplc="43CC745E" w:tentative="1">
+      <w:start w:val="1"/>
+      <w:numFmt w:val="bullet"/>
+      <w:lvlText w:val=""/>
+      <w:lvlJc w:val="left"/>
+      <w:pPr>
+        <w:tabs>
+          <w:tab w:val="num" w:pos="3600"/>
+        </w:tabs>
+        <w:ind w:left="3600" w:hanging="360"/>
+      </w:pPr>
+      <w:rPr>
+        <w:rFonts w:ascii="Wingdings 2" w:hAnsi="Wingdings 2" w:hint="default"/>
+      </w:rPr>
+    </w:lvl>
+    <w:lvl w:ilvl="5" w:tplc="DEAE5B12" w:tentative="1">
+      <w:start w:val="1"/>
+      <w:numFmt w:val="bullet"/>
+      <w:lvlText w:val=""/>
+      <w:lvlJc w:val="left"/>
+      <w:pPr>
+        <w:tabs>
+          <w:tab w:val="num" w:pos="4320"/>
+        </w:tabs>
+        <w:ind w:left="4320" w:hanging="360"/>
+      </w:pPr>
+      <w:rPr>
+        <w:rFonts w:ascii="Wingdings 2" w:hAnsi="Wingdings 2" w:hint="default"/>
+      </w:rPr>
+    </w:lvl>
+    <w:lvl w:ilvl="6" w:tplc="43F8E68E" w:tentative="1">
+      <w:start w:val="1"/>
+      <w:numFmt w:val="bullet"/>
+      <w:lvlText w:val=""/>
+      <w:lvlJc w:val="left"/>
+      <w:pPr>
+        <w:tabs>
+          <w:tab w:val="num" w:pos="5040"/>
+        </w:tabs>
+        <w:ind w:left="5040" w:hanging="360"/>
+      </w:pPr>
+      <w:rPr>
+        <w:rFonts w:ascii="Wingdings 2" w:hAnsi="Wingdings 2" w:hint="default"/>
+      </w:rPr>
+    </w:lvl>
+    <w:lvl w:ilvl="7" w:tplc="5E043AC4" w:tentative="1">
+      <w:start w:val="1"/>
+      <w:numFmt w:val="bullet"/>
+      <w:lvlText w:val=""/>
+      <w:lvlJc w:val="left"/>
+      <w:pPr>
+        <w:tabs>
+          <w:tab w:val="num" w:pos="5760"/>
+        </w:tabs>
+        <w:ind w:left="5760" w:hanging="360"/>
+      </w:pPr>
+      <w:rPr>
+        <w:rFonts w:ascii="Wingdings 2" w:hAnsi="Wingdings 2" w:hint="default"/>
+      </w:rPr>
+    </w:lvl>
+    <w:lvl w:ilvl="8" w:tplc="E22EA3BA" w:tentative="1">
+      <w:start w:val="1"/>
+      <w:numFmt w:val="bullet"/>
+      <w:lvlText w:val=""/>
+      <w:lvlJc w:val="left"/>
+      <w:pPr>
+        <w:tabs>
+          <w:tab w:val="num" w:pos="6480"/>
+        </w:tabs>
+        <w:ind w:left="6480" w:hanging="360"/>
+      </w:pPr>
+      <w:rPr>
+        <w:rFonts w:ascii="Wingdings 2" w:hAnsi="Wingdings 2" w:hint="default"/>
+      </w:rPr>
+    </w:lvl>
+  </w:abstractNum>
+  <w:abstractNum w:abstractNumId="9">
     <w:nsid w:val="3A877D64"/>
     <w:multiLevelType w:val="singleLevel"/>
     <w:tmpl w:val="5DA6FC16"/>
@@ -8446,7 +9148,7 @@
       </w:pPr>
     </w:lvl>
   </w:abstractNum>
-  <w:abstractNum w:abstractNumId="9">
+  <w:abstractNum w:abstractNumId="10">
     <w:nsid w:val="3AAC1CFC"/>
     <w:multiLevelType w:val="singleLevel"/>
     <w:tmpl w:val="3A8EC28E"/>
@@ -8463,7 +9165,7 @@
       </w:pPr>
     </w:lvl>
   </w:abstractNum>
-  <w:abstractNum w:abstractNumId="10">
+  <w:abstractNum w:abstractNumId="11">
     <w:nsid w:val="47332F9F"/>
     <w:multiLevelType w:val="singleLevel"/>
     <w:tmpl w:val="488EC81A"/>
@@ -8478,7 +9180,7 @@
       </w:pPr>
     </w:lvl>
   </w:abstractNum>
-  <w:abstractNum w:abstractNumId="11">
+  <w:abstractNum w:abstractNumId="12">
     <w:nsid w:val="4D0B59CF"/>
     <w:multiLevelType w:val="singleLevel"/>
     <w:tmpl w:val="4A4223A6"/>
@@ -8493,7 +9195,7 @@
       </w:pPr>
     </w:lvl>
   </w:abstractNum>
-  <w:abstractNum w:abstractNumId="12">
+  <w:abstractNum w:abstractNumId="13">
     <w:nsid w:val="55630736"/>
     <w:multiLevelType w:val="singleLevel"/>
     <w:tmpl w:val="0BEC9FB0"/>
@@ -8508,7 +9210,7 @@
       </w:pPr>
     </w:lvl>
   </w:abstractNum>
-  <w:abstractNum w:abstractNumId="13">
+  <w:abstractNum w:abstractNumId="14">
     <w:nsid w:val="59A01A82"/>
     <w:multiLevelType w:val="hybridMultilevel"/>
     <w:tmpl w:val="6998461C"/>
@@ -8597,7 +9299,7 @@
       </w:pPr>
     </w:lvl>
   </w:abstractNum>
-  <w:abstractNum w:abstractNumId="14">
+  <w:abstractNum w:abstractNumId="15">
     <w:nsid w:val="6DC3293B"/>
     <w:multiLevelType w:val="singleLevel"/>
     <w:tmpl w:val="3A8EC28E"/>
@@ -8614,7 +9316,7 @@
       </w:pPr>
     </w:lvl>
   </w:abstractNum>
-  <w:abstractNum w:abstractNumId="15">
+  <w:abstractNum w:abstractNumId="16">
     <w:nsid w:val="77E315E9"/>
     <w:multiLevelType w:val="singleLevel"/>
     <w:tmpl w:val="0BEC9FB0"/>
@@ -8681,10 +9383,10 @@
     </w:lvlOverride>
   </w:num>
   <w:num w:numId="6">
-    <w:abstractNumId w:val="10"/>
+    <w:abstractNumId w:val="11"/>
   </w:num>
   <w:num w:numId="7">
-    <w:abstractNumId w:val="10"/>
+    <w:abstractNumId w:val="11"/>
     <w:lvlOverride w:ilvl="0">
       <w:lvl w:ilvl="0">
         <w:start w:val="1"/>
@@ -8699,7 +9401,7 @@
     </w:lvlOverride>
   </w:num>
   <w:num w:numId="8">
-    <w:abstractNumId w:val="10"/>
+    <w:abstractNumId w:val="11"/>
     <w:lvlOverride w:ilvl="0">
       <w:lvl w:ilvl="0">
         <w:start w:val="1"/>
@@ -8714,7 +9416,7 @@
     </w:lvlOverride>
   </w:num>
   <w:num w:numId="9">
-    <w:abstractNumId w:val="10"/>
+    <w:abstractNumId w:val="11"/>
     <w:lvlOverride w:ilvl="0">
       <w:lvl w:ilvl="0">
         <w:start w:val="1"/>
@@ -8729,7 +9431,7 @@
     </w:lvlOverride>
   </w:num>
   <w:num w:numId="10">
-    <w:abstractNumId w:val="10"/>
+    <w:abstractNumId w:val="11"/>
     <w:lvlOverride w:ilvl="0">
       <w:lvl w:ilvl="0">
         <w:start w:val="1"/>
@@ -8744,7 +9446,7 @@
     </w:lvlOverride>
   </w:num>
   <w:num w:numId="11">
-    <w:abstractNumId w:val="10"/>
+    <w:abstractNumId w:val="11"/>
     <w:lvlOverride w:ilvl="0">
       <w:lvl w:ilvl="0">
         <w:start w:val="1"/>
@@ -8759,19 +9461,19 @@
     </w:lvlOverride>
   </w:num>
   <w:num w:numId="12">
-    <w:abstractNumId w:val="8"/>
+    <w:abstractNumId w:val="9"/>
   </w:num>
   <w:num w:numId="13">
     <w:abstractNumId w:val="3"/>
   </w:num>
   <w:num w:numId="14">
+    <w:abstractNumId w:val="13"/>
+  </w:num>
+  <w:num w:numId="15">
     <w:abstractNumId w:val="12"/>
   </w:num>
-  <w:num w:numId="15">
-    <w:abstractNumId w:val="11"/>
-  </w:num>
   <w:num w:numId="16">
-    <w:abstractNumId w:val="15"/>
+    <w:abstractNumId w:val="16"/>
   </w:num>
   <w:num w:numId="17">
     <w:abstractNumId w:val="5"/>
@@ -8780,10 +9482,10 @@
     <w:abstractNumId w:val="4"/>
   </w:num>
   <w:num w:numId="19">
-    <w:abstractNumId w:val="14"/>
+    <w:abstractNumId w:val="15"/>
   </w:num>
   <w:num w:numId="20">
-    <w:abstractNumId w:val="9"/>
+    <w:abstractNumId w:val="10"/>
   </w:num>
   <w:num w:numId="21">
     <w:abstractNumId w:val="1"/>
@@ -8792,7 +9494,7 @@
     <w:abstractNumId w:val="2"/>
   </w:num>
   <w:num w:numId="23">
-    <w:abstractNumId w:val="13"/>
+    <w:abstractNumId w:val="14"/>
   </w:num>
   <w:num w:numId="24">
     <w:abstractNumId w:val="7"/>
@@ -9003,6 +9705,9 @@
     <w:lvlOverride w:ilvl="8">
       <w:startOverride w:val="1"/>
     </w:lvlOverride>
+  </w:num>
+  <w:num w:numId="34">
+    <w:abstractNumId w:val="8"/>
   </w:num>
 </w:numbering>
 </file>
@@ -10081,25 +10786,25 @@
           <c:upBars/>
           <c:downBars/>
         </c:upDownBars>
-        <c:axId val="83991936"/>
-        <c:axId val="83998976"/>
+        <c:axId val="79780480"/>
+        <c:axId val="79787136"/>
       </c:stockChart>
       <c:catAx>
-        <c:axId val="83991936"/>
+        <c:axId val="79780480"/>
         <c:scaling>
           <c:orientation val="minMax"/>
         </c:scaling>
         <c:axPos val="b"/>
         <c:numFmt formatCode="m/d/yyyy" sourceLinked="1"/>
         <c:tickLblPos val="nextTo"/>
-        <c:crossAx val="83998976"/>
+        <c:crossAx val="79787136"/>
         <c:crosses val="autoZero"/>
         <c:auto val="1"/>
         <c:lblAlgn val="ctr"/>
         <c:lblOffset val="100"/>
       </c:catAx>
       <c:valAx>
-        <c:axId val="83998976"/>
+        <c:axId val="79787136"/>
         <c:scaling>
           <c:orientation val="minMax"/>
         </c:scaling>
@@ -10107,7 +10812,7 @@
         <c:majorGridlines/>
         <c:numFmt formatCode="General" sourceLinked="1"/>
         <c:tickLblPos val="nextTo"/>
-        <c:crossAx val="83991936"/>
+        <c:crossAx val="79780480"/>
         <c:crosses val="autoZero"/>
         <c:crossBetween val="between"/>
       </c:valAx>
@@ -10347,25 +11052,25 @@
           <c:upBars/>
           <c:downBars/>
         </c:upDownBars>
-        <c:axId val="85641088"/>
-        <c:axId val="85660800"/>
+        <c:axId val="81203200"/>
+        <c:axId val="81205504"/>
       </c:stockChart>
       <c:catAx>
-        <c:axId val="85641088"/>
+        <c:axId val="81203200"/>
         <c:scaling>
           <c:orientation val="minMax"/>
         </c:scaling>
         <c:axPos val="b"/>
         <c:numFmt formatCode="m/d/yyyy" sourceLinked="1"/>
         <c:tickLblPos val="nextTo"/>
-        <c:crossAx val="85660800"/>
+        <c:crossAx val="81205504"/>
         <c:crosses val="autoZero"/>
         <c:auto val="1"/>
         <c:lblAlgn val="ctr"/>
         <c:lblOffset val="100"/>
       </c:catAx>
       <c:valAx>
-        <c:axId val="85660800"/>
+        <c:axId val="81205504"/>
         <c:scaling>
           <c:orientation val="minMax"/>
         </c:scaling>
@@ -10373,7 +11078,7 @@
         <c:majorGridlines/>
         <c:numFmt formatCode="General" sourceLinked="1"/>
         <c:tickLblPos val="nextTo"/>
-        <c:crossAx val="85641088"/>
+        <c:crossAx val="81203200"/>
         <c:crosses val="autoZero"/>
         <c:crossBetween val="between"/>
       </c:valAx>

</xml_diff>

<commit_message>
Finish A.Queuing Model in Suggested Solution
</commit_message>
<xml_diff>
--- a/CMP606-Group777-FinalPaper_V2.0.docx
+++ b/CMP606-Group777-FinalPaper_V2.0.docx
@@ -371,7 +371,7 @@
         <w:pStyle w:val="Heading2"/>
       </w:pPr>
       <w:r>
-        <w:t>Description of Basic Polls Queuing Model</w:t>
+        <w:t>Queuing Model</w:t>
       </w:r>
     </w:p>
     <w:p>
@@ -382,13 +382,20 @@
         <w:t>Model Logic</w:t>
       </w:r>
     </w:p>
+    <w:p/>
     <w:p>
       <w:pPr>
         <w:ind w:firstLine="202"/>
         <w:jc w:val="both"/>
       </w:pPr>
       <w:r>
-        <w:t>Our simulation model provides the expected waiting time in each precinct for a given number of assigned voting machines. The numbers of DRE voting machines assigned to each precinct are our decision variables.</w:t>
+        <w:t>On the Election Day, all precincts in Ohio open at 6:30 am and close at 7:30 pm.</w:t>
+      </w:r>
+      <w:r>
+        <w:t xml:space="preserve"> Once a voter arrives at a precinct, the voter enters a single queue waiting for a DRE machine to be free. If time to close reached and there are voters waiting in queue, then the precinct must be open until all voters finishes and not allowing any new voter to enter queue during that time.</w:t>
+      </w:r>
+      <w:r>
+        <w:t xml:space="preserve"> </w:t>
       </w:r>
     </w:p>
     <w:p>
@@ -397,8 +404,59 @@
         <w:jc w:val="both"/>
       </w:pPr>
       <w:r>
-        <w:t>On Election Day, all polling stations in Ohio open at 6:30 am and close at 7:30 pm. Once a voter arrives to his or her designated precinct, the voter joins a single queue until there is a DRE voting machine available. There are multiple DRE voting machines per precinct. We assume that all DRE voting machines are identical and shared by all voters within a polling station.</w:t>
-      </w:r>
+        <w:t>There can be one or more</w:t>
+      </w:r>
+      <w:r>
+        <w:t xml:space="preserve"> DRE voting machines </w:t>
+      </w:r>
+      <w:r>
+        <w:t>inside each</w:t>
+      </w:r>
+      <w:r>
+        <w:t xml:space="preserve"> precinct. We assume that all DRE voting machines are identical and shared by all</w:t>
+      </w:r>
+      <w:r>
+        <w:t xml:space="preserve"> voters within a precinct and assume</w:t>
+      </w:r>
+      <w:r>
+        <w:rPr>
+          <w:rFonts w:ascii="NimbusRomNo9L-Regu" w:hAnsi="NimbusRomNo9L-Regu" w:cs="NimbusRomNo9L-Regu"/>
+        </w:rPr>
+        <w:t xml:space="preserve"> that voting machines are working all the time without failure.</w:t>
+      </w:r>
+    </w:p>
+    <w:p>
+      <w:pPr>
+        <w:ind w:firstLine="202"/>
+        <w:jc w:val="both"/>
+      </w:pPr>
+      <w:r>
+        <w:t>Our simulation model provides the expected waiting time in each precinct for a given number of a</w:t>
+      </w:r>
+      <w:r>
+        <w:t>llocated</w:t>
+      </w:r>
+      <w:r>
+        <w:t xml:space="preserve"> voting machines. The numbers</w:t>
+      </w:r>
+      <w:r>
+        <w:t xml:space="preserve"> of DRE voting machines allocated</w:t>
+      </w:r>
+      <w:r>
+        <w:t xml:space="preserve"> to each precinct are our decision variables.</w:t>
+      </w:r>
+    </w:p>
+    <w:p>
+      <w:pPr>
+        <w:ind w:firstLine="202"/>
+        <w:jc w:val="both"/>
+      </w:pPr>
+    </w:p>
+    <w:p>
+      <w:pPr>
+        <w:ind w:firstLine="202"/>
+        <w:jc w:val="both"/>
+      </w:pPr>
     </w:p>
     <w:p>
       <w:pPr>
@@ -410,59 +468,18 @@
         <w:pStyle w:val="Heading3"/>
       </w:pPr>
       <w:r>
-        <w:t>Input Distribution Assumptions and Data Sources</w:t>
-      </w:r>
-    </w:p>
+        <w:lastRenderedPageBreak/>
+        <w:t>Input Distribution Assumptions</w:t>
+      </w:r>
+    </w:p>
+    <w:p/>
     <w:p>
       <w:pPr>
         <w:ind w:firstLine="202"/>
         <w:jc w:val="both"/>
       </w:pPr>
       <w:r>
-        <w:t xml:space="preserve">We use a data set based on statistics from the 2004 election in Franklin County, Ohio (available at &lt;http://copperas.com/fcelection/&gt;). Specifically, we fit a normal distribution with mean 1070 and standard deviation 319 to the number of registered voters in each precinct in the 2004 election. For a given number N of precincts (N will be set as a factor in our experimental design below), we </w:t>
-      </w:r>
-      <w:r>
-        <w:lastRenderedPageBreak/>
-        <w:t xml:space="preserve">generate the number of eligible voters for each precinct independently from this fitted normal distribution. </w:t>
-      </w:r>
-    </w:p>
-    <w:p>
-      <w:pPr>
-        <w:pStyle w:val="Text"/>
-        <w:rPr>
-          <w:color w:val="FF0000"/>
-        </w:rPr>
-      </w:pPr>
-      <w:r>
-        <w:rPr>
-          <w:color w:val="FF0000"/>
-        </w:rPr>
-        <w:t>To get the voter turnout rate we used the data based on statistics from the 2004 election in Franklin County, Ohio.</w:t>
-      </w:r>
-    </w:p>
-    <w:p>
-      <w:pPr>
-        <w:pStyle w:val="Text"/>
-        <w:rPr>
-          <w:color w:val="FF0000"/>
-        </w:rPr>
-      </w:pPr>
-      <w:r>
-        <w:rPr>
-          <w:color w:val="FF0000"/>
-        </w:rPr>
-        <w:t xml:space="preserve"> We fit a Weibull distribution with Shape Parameter α=6.9514 and Scale Parameter β=60.884 to turnout percentage in each precinct in the 2004 election.</w:t>
-      </w:r>
-    </w:p>
-    <w:p>
-      <w:pPr>
-        <w:pStyle w:val="Text"/>
-      </w:pPr>
-      <w:r>
-        <w:rPr>
-          <w:color w:val="FF0000"/>
-        </w:rPr>
-        <w:t>We assume that the voting service time in every precinct follows a gamma distribution with shape parameter of 5.71. One level for this factor is set using data from the 2006 Ohio gubernatorial election by setting the gamma distribution scale parameter to 1.05. Allen and Bernshteyn (2006a) use a mean service time of voting of 3.33 minutes. We use this as the mean for the other level of our Voting Time factor. We do not have data for the voting times with mean of 3.33 minutes, but we assume such voting times also follow a gamma distribution with shape parameter 5.71 and set the distribution’s scale parameter to 0.58 to match this mean voting time.</w:t>
+        <w:t xml:space="preserve">We use a data set based on statistics from the 2004 election in Franklin County, Ohio (available at &lt;http://copperas.com/fcelection/&gt;). </w:t>
       </w:r>
     </w:p>
     <w:p>
@@ -471,38 +488,131 @@
         <w:jc w:val="both"/>
       </w:pPr>
       <w:r>
-        <w:t>The turnout rate is applied to this, and then the non-stationary arrival pattern is used to distribute these voters’ appearance at the polling station, as described below. We assume that each precinct has the same voter turnout rate.</w:t>
+        <w:t>For the number of voter,</w:t>
+      </w:r>
+      <w:r>
+        <w:t xml:space="preserve"> we fit a normal distribution with mean 1070 and standard deviation 319 to the number of registered voters in each precinct</w:t>
+      </w:r>
+      <w:r>
+        <w:t>, then generate the number of voters at</w:t>
+      </w:r>
+      <w:r>
+        <w:t xml:space="preserve"> each precinct independently from this fitted normal distribution. </w:t>
       </w:r>
     </w:p>
     <w:p>
       <w:pPr>
         <w:ind w:firstLine="202"/>
         <w:jc w:val="both"/>
-      </w:pPr>
-      <w:r>
-        <w:t>Ohio Revised</w:t>
-      </w:r>
-      <w:r>
-        <w:t xml:space="preserve"> Code (O.R.C.) §</w:t>
-      </w:r>
-      <w:r>
-        <w:t>3501.32 states that on Election Day the polls shall be opened at 6:30 am and shall be closed at 7:30 pm “unless there are voters waiting in line to cast their ballots, in which case the poll shall be kept open until such waiting voters have voted.” Ohio law thus requires that the polls be open 13 hours, plus however much time is needed to accommodate voters waiting to vote at 7:30 pm. Therefore, we allow all queues to clear, but we do not allow any additional voter arrivals after 7:30 pm in our simulations.</w:t>
+        <w:rPr>
+          <w:color w:val="000000" w:themeColor="text1"/>
+        </w:rPr>
+      </w:pPr>
+      <w:r>
+        <w:rPr>
+          <w:color w:val="000000" w:themeColor="text1"/>
+        </w:rPr>
+        <w:t xml:space="preserve">For the voter turnout rate, we fit </w:t>
+      </w:r>
+      <w:r>
+        <w:rPr>
+          <w:color w:val="000000" w:themeColor="text1"/>
+        </w:rPr>
+        <w:t>a Weibull distribution with Shape Parameter α=6.9514 and Scale Parameter β=60.884 to turn</w:t>
+      </w:r>
+      <w:r>
+        <w:rPr>
+          <w:color w:val="000000" w:themeColor="text1"/>
+        </w:rPr>
+        <w:t>out percentage in each precinct.</w:t>
       </w:r>
     </w:p>
     <w:p>
       <w:pPr>
         <w:ind w:firstLine="202"/>
         <w:jc w:val="both"/>
-      </w:pPr>
-      <w:r>
-        <w:t>On election day, there are “peaks and valleys” of usage by voters depending upon the time of day, the weather, traffic and other variables outside of the control of election staff. Voters do not arrive according to a stationary arrival stochastic process. There are typically surges in voter arrivals during the morning, noon, and evening due to work schedules (Edelstein 2006). Precinct poll workers at the Hamilton County, Ohio, Board of Elections reported an early morning voter rush and lines shorter by day’s end on Election Day 2008. The Voting Experience Survey (Feldman and Belcher 2005; Mebane 2005), which is based on a sample of voters throughout Ohio, provides the percentages of turnout voter arrivals by the time of day (see Table 1). We assume that in each time period the number of arriving voters follows a Poisson distribution. The timing and size of these surges may not be the same across all precincts due to differences in voters’ socioeconomic status, but here we assume that all precincts experience similar arrival patterns.</w:t>
+        <w:rPr>
+          <w:color w:val="000000" w:themeColor="text1"/>
+        </w:rPr>
+      </w:pPr>
+      <w:r>
+        <w:rPr>
+          <w:color w:val="000000" w:themeColor="text1"/>
+        </w:rPr>
+        <w:t xml:space="preserve">For the voting service time in every precinct we use a gamma distribution with shape parameter of 5.71 and scale parameter of </w:t>
+      </w:r>
+      <w:r>
+        <w:rPr>
+          <w:color w:val="000000" w:themeColor="text1"/>
+        </w:rPr>
+        <w:t xml:space="preserve">1.05 and 0.58 according to </w:t>
+      </w:r>
+      <w:r>
+        <w:t>data from the 2006 Ohio gubernatorial electio</w:t>
+      </w:r>
+      <w:r>
+        <w:t xml:space="preserve">n from </w:t>
+      </w:r>
+      <w:r>
+        <w:t>sample of Election System</w:t>
+      </w:r>
+      <w:r>
+        <w:t xml:space="preserve">s &amp; Software machines. </w:t>
+      </w:r>
+      <w:r>
+        <w:t xml:space="preserve">Actual voter service times will depend on the length of the ballot </w:t>
+      </w:r>
+      <w:r>
+        <w:t>which requires the voter to read and take decision of his vote, but in our simulation w</w:t>
+      </w:r>
+      <w:r>
+        <w:t>e assume that voting times in every precinct follow this same gamma distribution.</w:t>
       </w:r>
     </w:p>
     <w:p>
       <w:pPr>
         <w:ind w:firstLine="202"/>
         <w:jc w:val="both"/>
-      </w:pPr>
+        <w:rPr>
+          <w:color w:val="000000" w:themeColor="text1"/>
+        </w:rPr>
+      </w:pPr>
+      <w:r>
+        <w:rPr>
+          <w:color w:val="000000" w:themeColor="text1"/>
+        </w:rPr>
+        <w:t>The arrival of the voters to each precinct is a non-stationary arrival process since it is not predicted due to some variables such as time of day, traffic and working hours for voters. There is difference in arrivals during the time of the day.</w:t>
+      </w:r>
+    </w:p>
+    <w:p>
+      <w:pPr>
+        <w:ind w:firstLine="202"/>
+        <w:jc w:val="both"/>
+      </w:pPr>
+      <w:r>
+        <w:t xml:space="preserve">The Voting Experience Survey (Feldman and Belcher 2005; Mebane 2005), which is based on a sample of voters throughout Ohio, provides the percentages of turnout voter arrivals by the time of day (see Table 1). </w:t>
+      </w:r>
+    </w:p>
+    <w:p>
+      <w:pPr>
+        <w:ind w:firstLine="202"/>
+        <w:jc w:val="both"/>
+      </w:pPr>
+      <w:r>
+        <w:t xml:space="preserve">We assume that in each time period the number of arriving voters follows a Poisson distribution. The timing and size of these </w:t>
+      </w:r>
+      <w:r>
+        <w:t>times of day</w:t>
+      </w:r>
+      <w:r>
+        <w:t xml:space="preserve"> may not be the same across all precinct</w:t>
+      </w:r>
+      <w:r>
+        <w:t>s due to differences in voters’ differences</w:t>
+      </w:r>
+      <w:r>
+        <w:t>, but here we assume that all precincts experience similar arrival patterns.</w:t>
+      </w:r>
     </w:p>
     <w:p>
       <w:pPr>
@@ -898,63 +1008,6 @@
     </w:p>
     <w:p>
       <w:pPr>
-        <w:pStyle w:val="Text"/>
-      </w:pPr>
-      <w:r>
-        <w:t xml:space="preserve">Ohio law states that voters are allowed up to five minutes </w:t>
-      </w:r>
-      <w:r>
-        <w:lastRenderedPageBreak/>
-        <w:t>to place their vote (Anthony et al. 2004). However, anecdotal evidence suggests that this law is rarely, if ever, enforced. Actual voter service times will depend on the length of the ballot - in particular, the number of issues on the ballot, which generally require the most time for voters to read and on which to make a choice. To determine approximate voter service times we use data from the 2006 Ohio gubernatorial election with six issues on the ballot. We fit a distribution to the data of voting times read from a sample of Election Systems &amp; Software machines in this election and found that a gamma distribution with the scale parameter of 1.05 and the shape parameter of 5.71 fits the data acceptably. We assume that voting times in every precinct follow this same gamma distribution.</w:t>
-      </w:r>
-    </w:p>
-    <w:p>
-      <w:pPr>
-        <w:adjustRightInd w:val="0"/>
-        <w:ind w:firstLine="202"/>
-        <w:jc w:val="both"/>
-        <w:rPr>
-          <w:rFonts w:ascii="NimbusRomNo9L-Regu" w:hAnsi="NimbusRomNo9L-Regu" w:cs="NimbusRomNo9L-Regu"/>
-        </w:rPr>
-      </w:pPr>
-      <w:r>
-        <w:rPr>
-          <w:rFonts w:ascii="NimbusRomNo9L-Regu" w:hAnsi="NimbusRomNo9L-Regu" w:cs="NimbusRomNo9L-Regu"/>
-        </w:rPr>
-        <w:t>For now, we assume that voting machines are perfectly reliable (i.e., there are no voting-machine failures). We also</w:t>
-      </w:r>
-    </w:p>
-    <w:p>
-      <w:pPr>
-        <w:adjustRightInd w:val="0"/>
-        <w:jc w:val="both"/>
-        <w:rPr>
-          <w:rFonts w:ascii="NimbusRomNo9L-Regu" w:hAnsi="NimbusRomNo9L-Regu" w:cs="NimbusRomNo9L-Regu"/>
-        </w:rPr>
-      </w:pPr>
-      <w:r>
-        <w:rPr>
-          <w:rFonts w:ascii="NimbusRomNo9L-Regu" w:hAnsi="NimbusRomNo9L-Regu" w:cs="NimbusRomNo9L-Regu"/>
-        </w:rPr>
-        <w:t>assume that all available voting machines must be allocated to precincts as this is often the policy used in practice, and will reduce the system-wide voter wait time.</w:t>
-      </w:r>
-    </w:p>
-    <w:p>
-      <w:pPr>
-        <w:adjustRightInd w:val="0"/>
-        <w:jc w:val="both"/>
-        <w:rPr>
-          <w:rFonts w:ascii="NimbusRomNo9L-Regu" w:hAnsi="NimbusRomNo9L-Regu" w:cs="NimbusRomNo9L-Regu"/>
-        </w:rPr>
-      </w:pPr>
-    </w:p>
-    <w:p>
-      <w:pPr>
-        <w:pStyle w:val="Text"/>
-      </w:pPr>
-    </w:p>
-    <w:p>
-      <w:pPr>
         <w:pStyle w:val="Heading2"/>
       </w:pPr>
       <w:r>
@@ -1036,7 +1089,14 @@
         <w:rPr>
           <w:rFonts w:asciiTheme="majorBidi" w:hAnsiTheme="majorBidi" w:cstheme="majorBidi"/>
         </w:rPr>
-        <w:t>We create 4 combinations of machine distribution in precincts by using the random method, then we choose the best distribution that result in minimizing the max waiting time in all precincts, so the equity After that we combine this random method with some local search to improve the results.</w:t>
+        <w:t xml:space="preserve">We create 4 combinations of machine distribution in precincts by using the random method, then we choose the best distribution that result in minimizing the max waiting </w:t>
+      </w:r>
+      <w:r>
+        <w:rPr>
+          <w:rFonts w:asciiTheme="majorBidi" w:hAnsiTheme="majorBidi" w:cstheme="majorBidi"/>
+        </w:rPr>
+        <w:lastRenderedPageBreak/>
+        <w:t>time in all precincts, so the equity After that we combine this random method with some local search to improve the results.</w:t>
       </w:r>
     </w:p>
     <w:p>
@@ -1594,7 +1654,6 @@
         <w:rPr>
           <w:rFonts w:asciiTheme="majorBidi" w:hAnsiTheme="majorBidi" w:cstheme="majorBidi"/>
         </w:rPr>
-        <w:lastRenderedPageBreak/>
         <w:t>Step 2. Run the simulation and calculate the equity (new equity)</w:t>
       </w:r>
     </w:p>
@@ -1878,7 +1937,11 @@
         <w:pStyle w:val="Text"/>
       </w:pPr>
       <w:r>
-        <w:t>Some performance metric used in simulating elections is minimizing the total expected waiting time across all precincts, but it leads to long voter waiting times in some precincts and short voter waiting time in other precincts. This is not preferred since we need to make all voters are experiencing same situations across all precincts.</w:t>
+        <w:t xml:space="preserve">Some performance metric used in simulating elections is minimizing the total expected waiting time across all </w:t>
+      </w:r>
+      <w:r>
+        <w:lastRenderedPageBreak/>
+        <w:t>precincts, but it leads to long voter waiting times in some precincts and short voter waiting time in other precincts. This is not preferred since we need to make all voters are experiencing same situations across all precincts.</w:t>
       </w:r>
     </w:p>
     <w:p>
@@ -3181,6 +3244,7 @@
               <w:jc w:val="center"/>
             </w:pPr>
             <w:r>
+              <w:lastRenderedPageBreak/>
               <w:t>(Scale Parameter of Gamma Distribution)</w:t>
             </w:r>
           </w:p>
@@ -3205,6 +3269,7 @@
               <w:cnfStyle w:val="000000000000"/>
             </w:pPr>
             <w:r>
+              <w:lastRenderedPageBreak/>
               <w:t>0.58 - 1.05</w:t>
             </w:r>
           </w:p>
@@ -3227,6 +3292,7 @@
               <w:jc w:val="center"/>
             </w:pPr>
             <w:r>
+              <w:lastRenderedPageBreak/>
               <w:t>#Machines/#Precincts</w:t>
             </w:r>
           </w:p>
@@ -3787,7 +3853,6 @@
               <w:jc w:val="center"/>
             </w:pPr>
             <w:r>
-              <w:lastRenderedPageBreak/>
               <w:t>5</w:t>
             </w:r>
           </w:p>
@@ -4760,6 +4825,7 @@
               <w:rPr>
                 <w:color w:val="000000" w:themeColor="text1"/>
               </w:rPr>
+              <w:lastRenderedPageBreak/>
               <w:t>2</w:t>
             </w:r>
           </w:p>
@@ -6191,12 +6257,19 @@
         <w:rPr>
           <w:rFonts w:asciiTheme="majorBidi" w:hAnsiTheme="majorBidi" w:cstheme="majorBidi"/>
         </w:rPr>
-        <w:t>There are a few papers that deal with the voting machine allocation problem in order to avoid long lines for voters and provide equity</w:t>
+        <w:t xml:space="preserve">There are a few papers that deal with the voting machine </w:t>
       </w:r>
       <w:r>
         <w:rPr>
           <w:rFonts w:asciiTheme="majorBidi" w:hAnsiTheme="majorBidi" w:cstheme="majorBidi"/>
         </w:rPr>
+        <w:lastRenderedPageBreak/>
+        <w:t>allocation problem in order to avoid long lines for voters and provide equity</w:t>
+      </w:r>
+      <w:r>
+        <w:rPr>
+          <w:rFonts w:asciiTheme="majorBidi" w:hAnsiTheme="majorBidi" w:cstheme="majorBidi"/>
+        </w:rPr>
         <w:t>.</w:t>
       </w:r>
     </w:p>
@@ -6269,14 +6342,7 @@
         <w:rPr>
           <w:rFonts w:asciiTheme="majorBidi" w:hAnsiTheme="majorBidi" w:cstheme="majorBidi"/>
         </w:rPr>
-        <w:t xml:space="preserve">Then there are two papers that used simulation to their models Edelstein (2006) and Allen, Bernshteyn (2006b), and this allow them to consider some realistic complications in the model like voting-machine failures and uncoordinated </w:t>
-      </w:r>
-      <w:r>
-        <w:rPr>
-          <w:rFonts w:asciiTheme="majorBidi" w:hAnsiTheme="majorBidi" w:cstheme="majorBidi"/>
-        </w:rPr>
-        <w:lastRenderedPageBreak/>
-        <w:t>voter arrivals.</w:t>
+        <w:t>Then there are two papers that used simulation to their models Edelstein (2006) and Allen, Bernshteyn (2006b), and this allow them to consider some realistic complications in the model like voting-machine failures and uncoordinated voter arrivals.</w:t>
       </w:r>
     </w:p>
     <w:p>
@@ -6424,6 +6490,7 @@
         </w:numPr>
       </w:pPr>
       <w:r>
+        <w:lastRenderedPageBreak/>
         <w:t>Include more realistic cases such as heterogeneous precincts to the simulation model, which have different voter</w:t>
       </w:r>
       <w:r>
@@ -6475,7 +6542,6 @@
         </w:numPr>
       </w:pPr>
       <w:r>
-        <w:lastRenderedPageBreak/>
         <w:t xml:space="preserve">Compare proposed method to other methods in the literature such as </w:t>
       </w:r>
       <w:r>
@@ -7885,7 +7951,6 @@
         <w:pStyle w:val="Heading1"/>
       </w:pPr>
       <w:r>
-        <w:lastRenderedPageBreak/>
         <w:t>Work Division</w:t>
       </w:r>
     </w:p>
@@ -8146,6 +8211,7 @@
               </w:numPr>
             </w:pPr>
             <w:r>
+              <w:lastRenderedPageBreak/>
               <w:t>Understand the React.Net Library</w:t>
             </w:r>
           </w:p>
@@ -10786,25 +10852,25 @@
           <c:upBars/>
           <c:downBars/>
         </c:upDownBars>
-        <c:axId val="79780480"/>
-        <c:axId val="79787136"/>
+        <c:axId val="79778560"/>
+        <c:axId val="79780864"/>
       </c:stockChart>
       <c:catAx>
-        <c:axId val="79780480"/>
+        <c:axId val="79778560"/>
         <c:scaling>
           <c:orientation val="minMax"/>
         </c:scaling>
         <c:axPos val="b"/>
         <c:numFmt formatCode="m/d/yyyy" sourceLinked="1"/>
         <c:tickLblPos val="nextTo"/>
-        <c:crossAx val="79787136"/>
+        <c:crossAx val="79780864"/>
         <c:crosses val="autoZero"/>
         <c:auto val="1"/>
         <c:lblAlgn val="ctr"/>
         <c:lblOffset val="100"/>
       </c:catAx>
       <c:valAx>
-        <c:axId val="79787136"/>
+        <c:axId val="79780864"/>
         <c:scaling>
           <c:orientation val="minMax"/>
         </c:scaling>
@@ -10812,7 +10878,7 @@
         <c:majorGridlines/>
         <c:numFmt formatCode="General" sourceLinked="1"/>
         <c:tickLblPos val="nextTo"/>
-        <c:crossAx val="79780480"/>
+        <c:crossAx val="79778560"/>
         <c:crosses val="autoZero"/>
         <c:crossBetween val="between"/>
       </c:valAx>
@@ -11052,25 +11118,25 @@
           <c:upBars/>
           <c:downBars/>
         </c:upDownBars>
-        <c:axId val="81203200"/>
-        <c:axId val="81205504"/>
+        <c:axId val="80705024"/>
+        <c:axId val="81204352"/>
       </c:stockChart>
       <c:catAx>
-        <c:axId val="81203200"/>
+        <c:axId val="80705024"/>
         <c:scaling>
           <c:orientation val="minMax"/>
         </c:scaling>
         <c:axPos val="b"/>
         <c:numFmt formatCode="m/d/yyyy" sourceLinked="1"/>
         <c:tickLblPos val="nextTo"/>
-        <c:crossAx val="81205504"/>
+        <c:crossAx val="81204352"/>
         <c:crosses val="autoZero"/>
         <c:auto val="1"/>
         <c:lblAlgn val="ctr"/>
         <c:lblOffset val="100"/>
       </c:catAx>
       <c:valAx>
-        <c:axId val="81205504"/>
+        <c:axId val="81204352"/>
         <c:scaling>
           <c:orientation val="minMax"/>
         </c:scaling>
@@ -11078,7 +11144,7 @@
         <c:majorGridlines/>
         <c:numFmt formatCode="General" sourceLinked="1"/>
         <c:tickLblPos val="nextTo"/>
-        <c:crossAx val="81203200"/>
+        <c:crossAx val="80705024"/>
         <c:crosses val="autoZero"/>
         <c:crossBetween val="between"/>
       </c:valAx>

</xml_diff>

<commit_message>
Updated Graph and Related Work
</commit_message>
<xml_diff>
--- a/CMP606-Group777-FinalPaper_V2.0.docx
+++ b/CMP606-Group777-FinalPaper_V2.0.docx
@@ -16,7 +16,7 @@
           <w:sz w:val="18"/>
           <w:szCs w:val="18"/>
         </w:rPr>
-        <w:footnoteReference w:customMarkFollows="1" w:id="1"/>
+        <w:footnoteReference w:customMarkFollows="1" w:id="2"/>
         <w:sym w:font="Symbol" w:char="F020"/>
       </w:r>
     </w:p>
@@ -35,18 +35,12 @@
         <w:framePr w:wrap="notBeside"/>
         <w:spacing w:after="0"/>
       </w:pPr>
-      <w:proofErr w:type="spellStart"/>
-      <w:r>
-        <w:t>Enas</w:t>
-      </w:r>
-      <w:proofErr w:type="spellEnd"/>
-      <w:r>
-        <w:t xml:space="preserve"> Mohamed</w:t>
+      <w:r>
+        <w:t>Enas Mohamed</w:t>
       </w:r>
       <w:r>
         <w:t xml:space="preserve">, </w:t>
       </w:r>
-      <w:proofErr w:type="spellStart"/>
       <w:r>
         <w:t>H</w:t>
       </w:r>
@@ -54,33 +48,14 @@
         <w:t>e</w:t>
       </w:r>
       <w:r>
-        <w:t>sham</w:t>
-      </w:r>
-      <w:proofErr w:type="spellEnd"/>
-      <w:r>
-        <w:t xml:space="preserve"> </w:t>
-      </w:r>
-      <w:proofErr w:type="spellStart"/>
-      <w:r>
-        <w:t>Naiem</w:t>
-      </w:r>
-      <w:proofErr w:type="spellEnd"/>
+        <w:t>sham Naiem</w:t>
+      </w:r>
       <w:r>
         <w:t xml:space="preserve">, and </w:t>
       </w:r>
-      <w:proofErr w:type="spellStart"/>
-      <w:r>
-        <w:t>Mostafa</w:t>
-      </w:r>
-      <w:proofErr w:type="spellEnd"/>
-      <w:r>
-        <w:t xml:space="preserve"> </w:t>
-      </w:r>
-      <w:proofErr w:type="spellStart"/>
-      <w:r>
-        <w:t>Izz</w:t>
-      </w:r>
-      <w:proofErr w:type="spellEnd"/>
+      <w:r>
+        <w:t>Mostafa Izz</w:t>
+      </w:r>
       <w:r>
         <w:t xml:space="preserve">, </w:t>
       </w:r>
@@ -98,75 +73,31 @@
         <w:rPr>
           <w:rStyle w:val="MemberType"/>
         </w:rPr>
-        <w:t>(</w:t>
-      </w:r>
-      <w:proofErr w:type="spellStart"/>
+        <w:t xml:space="preserve">(em_cmp_eng </w:t>
+      </w:r>
       <w:r>
         <w:rPr>
           <w:rStyle w:val="MemberType"/>
         </w:rPr>
-        <w:t>em_cmp_</w:t>
-      </w:r>
-      <w:proofErr w:type="gramStart"/>
+        <w:t>,</w:t>
+      </w:r>
       <w:r>
         <w:rPr>
           <w:rStyle w:val="MemberType"/>
         </w:rPr>
-        <w:t>eng</w:t>
-      </w:r>
-      <w:proofErr w:type="spellEnd"/>
+        <w:t xml:space="preserve"> </w:t>
+      </w:r>
       <w:r>
         <w:rPr>
           <w:rStyle w:val="MemberType"/>
         </w:rPr>
-        <w:t xml:space="preserve"> </w:t>
+        <w:t>he</w:t>
       </w:r>
       <w:r>
         <w:rPr>
           <w:rStyle w:val="MemberType"/>
         </w:rPr>
-        <w:t>,</w:t>
-      </w:r>
-      <w:proofErr w:type="gramEnd"/>
-      <w:r>
-        <w:rPr>
-          <w:rStyle w:val="MemberType"/>
-        </w:rPr>
-        <w:t xml:space="preserve"> </w:t>
-      </w:r>
-      <w:proofErr w:type="spellStart"/>
-      <w:r>
-        <w:rPr>
-          <w:rStyle w:val="MemberType"/>
-        </w:rPr>
-        <w:t>he</w:t>
-      </w:r>
-      <w:r>
-        <w:rPr>
-          <w:rStyle w:val="MemberType"/>
-        </w:rPr>
-        <w:t>sham.naiem</w:t>
-      </w:r>
-      <w:proofErr w:type="spellEnd"/>
-      <w:r>
-        <w:rPr>
-          <w:rStyle w:val="MemberType"/>
-        </w:rPr>
-        <w:t>)@yahoo.com)</w:t>
-      </w:r>
-      <w:proofErr w:type="gramStart"/>
-      <w:r>
-        <w:rPr>
-          <w:rStyle w:val="MemberType"/>
-        </w:rPr>
-        <w:t>,mostafa.3ez@gmail.com</w:t>
-      </w:r>
-      <w:proofErr w:type="gramEnd"/>
-      <w:r>
-        <w:rPr>
-          <w:rStyle w:val="MemberType"/>
-        </w:rPr>
-        <w:t>,</w:t>
+        <w:t>sham.naiem)@yahoo.com),mostafa.3ez@gmail.com,</w:t>
       </w:r>
     </w:p>
     <w:p>
@@ -220,13 +151,16 @@
         <w:t>—</w:t>
       </w:r>
       <w:r>
-        <w:t xml:space="preserve"> Voting </w:t>
-      </w:r>
-      <w:r>
-        <w:t>Queues</w:t>
-      </w:r>
-      <w:r>
-        <w:t>, Simulation</w:t>
+        <w:t xml:space="preserve"> </w:t>
+      </w:r>
+      <w:r>
+        <w:t>Simulation</w:t>
+      </w:r>
+      <w:r>
+        <w:t xml:space="preserve">, </w:t>
+      </w:r>
+      <w:r>
+        <w:t>Voting Queues</w:t>
       </w:r>
     </w:p>
     <w:p/>
@@ -294,7 +228,6 @@
       <w:r>
         <w:fldChar w:fldCharType="separate"/>
       </w:r>
-      <w:proofErr w:type="gramStart"/>
       <w:r>
         <w:rPr>
           <w:cs/>
@@ -302,11 +235,7 @@
         <w:t>‎</w:t>
       </w:r>
       <w:r>
-        <w:t>[</w:t>
-      </w:r>
-      <w:proofErr w:type="gramEnd"/>
-      <w:r>
-        <w:t>12]</w:t>
+        <w:t>[12]</w:t>
       </w:r>
       <w:r>
         <w:fldChar w:fldCharType="end"/>
@@ -334,7 +263,6 @@
       <w:r>
         <w:fldChar w:fldCharType="separate"/>
       </w:r>
-      <w:proofErr w:type="gramStart"/>
       <w:r>
         <w:rPr>
           <w:cs/>
@@ -342,11 +270,7 @@
         <w:t>‎</w:t>
       </w:r>
       <w:r>
-        <w:t>[</w:t>
-      </w:r>
-      <w:proofErr w:type="gramEnd"/>
-      <w:r>
-        <w:t>5]</w:t>
+        <w:t>[5]</w:t>
       </w:r>
       <w:r>
         <w:fldChar w:fldCharType="end"/>
@@ -398,7 +322,6 @@
       <w:r>
         <w:fldChar w:fldCharType="separate"/>
       </w:r>
-      <w:proofErr w:type="gramStart"/>
       <w:r>
         <w:rPr>
           <w:cs/>
@@ -406,11 +329,7 @@
         <w:t>‎</w:t>
       </w:r>
       <w:r>
-        <w:t>[</w:t>
-      </w:r>
-      <w:proofErr w:type="gramEnd"/>
-      <w:r>
-        <w:t>4]</w:t>
+        <w:t>[4]</w:t>
       </w:r>
       <w:r>
         <w:fldChar w:fldCharType="end"/>
@@ -685,17 +604,21 @@
         <w:fldChar w:fldCharType="separate"/>
       </w:r>
       <w:r>
-        <w:t>[4]</w:t>
+        <w:rPr>
+          <w:b/>
+          <w:bCs/>
+        </w:rPr>
+        <w:t>Error! Reference source not found.</w:t>
       </w:r>
       <w:r>
         <w:fldChar w:fldCharType="end"/>
       </w:r>
       <w:r>
-        <w:t xml:space="preserve"> – namely GIA - outperforms </w:t>
+        <w:t xml:space="preserve"> </w:t>
       </w:r>
       <w:r>
         <w:lastRenderedPageBreak/>
-        <w:t xml:space="preserve">UEM (Utilization Equalization Method) which have been used in US 2004 presidential election in many counties. In this paper we are extending the simulation model used in </w:t>
+        <w:t xml:space="preserve">– namely GIA - outperforms UEM (Utilization Equalization Method) which have been used in US 2004 presidential election in many counties. In this paper we are extending the simulation model used in </w:t>
       </w:r>
       <w:r>
         <w:fldChar w:fldCharType="begin"/>
@@ -706,19 +629,12 @@
       <w:r>
         <w:fldChar w:fldCharType="separate"/>
       </w:r>
-      <w:proofErr w:type="gramStart"/>
-      <w:r>
-        <w:rPr>
-          <w:cs/>
-        </w:rPr>
-        <w:t>‎</w:t>
-      </w:r>
-      <w:r>
-        <w:t>[</w:t>
-      </w:r>
-      <w:proofErr w:type="gramEnd"/>
-      <w:r>
-        <w:t>4]</w:t>
+      <w:r>
+        <w:rPr>
+          <w:b/>
+          <w:bCs/>
+        </w:rPr>
+        <w:t>Error! Reference source not found.</w:t>
       </w:r>
       <w:r>
         <w:fldChar w:fldCharType="end"/>
@@ -737,12 +653,10 @@
       </w:r>
       <w:r>
         <w:rPr>
-          <w:cs/>
-        </w:rPr>
-        <w:t>‎</w:t>
-      </w:r>
-      <w:r>
-        <w:t>[4]</w:t>
+          <w:b/>
+          <w:bCs/>
+        </w:rPr>
+        <w:t>Error! Reference source not found.</w:t>
       </w:r>
       <w:r>
         <w:fldChar w:fldCharType="end"/>
@@ -751,52 +665,73 @@
         <w:t xml:space="preserve"> GIA.</w:t>
       </w:r>
     </w:p>
+    <w:p>
+      <w:pPr>
+        <w:pStyle w:val="Heading1"/>
+      </w:pPr>
+      <w:bookmarkStart w:id="3" w:name="_Ref294516374"/>
+      <w:r>
+        <w:t>Suggested Solution</w:t>
+      </w:r>
+      <w:bookmarkEnd w:id="3"/>
+    </w:p>
+    <w:p>
+      <w:pPr>
+        <w:pStyle w:val="Heading2"/>
+      </w:pPr>
+      <w:r>
+        <w:t>Queuing Model</w:t>
+      </w:r>
+    </w:p>
+    <w:p>
+      <w:pPr>
+        <w:pStyle w:val="Heading3"/>
+      </w:pPr>
+      <w:r>
+        <w:t>Model Logic</w:t>
+      </w:r>
+    </w:p>
+    <w:p/>
     <w:p>
       <w:pPr>
         <w:ind w:firstLine="202"/>
         <w:jc w:val="both"/>
       </w:pPr>
-    </w:p>
-    <w:p>
-      <w:pPr>
-        <w:pStyle w:val="Heading1"/>
-      </w:pPr>
-      <w:bookmarkStart w:id="3" w:name="_Ref294516374"/>
-      <w:r>
-        <w:t>Suggested Solution</w:t>
-      </w:r>
-      <w:bookmarkEnd w:id="3"/>
-    </w:p>
-    <w:p>
-      <w:pPr>
-        <w:pStyle w:val="Heading2"/>
-      </w:pPr>
-      <w:r>
-        <w:t>Queuing Model</w:t>
-      </w:r>
-    </w:p>
-    <w:p>
-      <w:pPr>
-        <w:pStyle w:val="Heading3"/>
-      </w:pPr>
-      <w:r>
-        <w:t>Model Logic</w:t>
-      </w:r>
-    </w:p>
-    <w:p/>
+      <w:r>
+        <w:t>On the Election Day, all precincts in Ohio open at 6:30 am and close at 7:30 pm.</w:t>
+      </w:r>
+      <w:r>
+        <w:t xml:space="preserve"> Once a voter arrives at a precinct, the voter enters a single queue waiting for a DRE machine to be free. If time to close reached and there are voters waiting in queue, then the precinct must be open until all voters finishes and not allowing any new voter to enter queue during that time.</w:t>
+      </w:r>
+      <w:r>
+        <w:t xml:space="preserve"> </w:t>
+      </w:r>
+    </w:p>
     <w:p>
       <w:pPr>
         <w:ind w:firstLine="202"/>
         <w:jc w:val="both"/>
       </w:pPr>
       <w:r>
-        <w:t>On the Election Day, all precincts in Ohio open at 6:30 am and close at 7:30 pm.</w:t>
-      </w:r>
-      <w:r>
-        <w:t xml:space="preserve"> Once a voter arrives at a precinct, the voter enters a single queue waiting for a DRE machine to be free. If time to close reached and there are voters waiting in queue, then the precinct must be open until all voters finishes and not allowing any new voter to enter queue during that time.</w:t>
-      </w:r>
-      <w:r>
-        <w:t xml:space="preserve"> </w:t>
+        <w:t>There can be one or more</w:t>
+      </w:r>
+      <w:r>
+        <w:t xml:space="preserve"> DRE voting machines </w:t>
+      </w:r>
+      <w:r>
+        <w:t>inside each</w:t>
+      </w:r>
+      <w:r>
+        <w:t xml:space="preserve"> precinct. We assume that all DRE voting machines are identical and shared by all</w:t>
+      </w:r>
+      <w:r>
+        <w:t xml:space="preserve"> voters within a precinct and assume</w:t>
+      </w:r>
+      <w:r>
+        <w:rPr>
+          <w:rFonts w:ascii="NimbusRomNo9L-Regu" w:hAnsi="NimbusRomNo9L-Regu" w:cs="NimbusRomNo9L-Regu"/>
+        </w:rPr>
+        <w:t xml:space="preserve"> that voting machines are working all the time without failure.</w:t>
       </w:r>
     </w:p>
     <w:p>
@@ -805,25 +740,19 @@
         <w:jc w:val="both"/>
       </w:pPr>
       <w:r>
-        <w:t>There can be one or more</w:t>
-      </w:r>
-      <w:r>
-        <w:t xml:space="preserve"> DRE voting machines </w:t>
-      </w:r>
-      <w:r>
-        <w:t>inside each</w:t>
-      </w:r>
-      <w:r>
-        <w:t xml:space="preserve"> precinct. We assume that all DRE voting machines are identical and shared by all</w:t>
-      </w:r>
-      <w:r>
-        <w:t xml:space="preserve"> voters within a precinct and assume</w:t>
-      </w:r>
-      <w:r>
-        <w:rPr>
-          <w:rFonts w:ascii="NimbusRomNo9L-Regu" w:hAnsi="NimbusRomNo9L-Regu" w:cs="NimbusRomNo9L-Regu"/>
-        </w:rPr>
-        <w:t xml:space="preserve"> that voting machines are working all the time without failure.</w:t>
+        <w:t>Our simulation model provides the expected waiting time in each precinct for a given number of a</w:t>
+      </w:r>
+      <w:r>
+        <w:t>llocated</w:t>
+      </w:r>
+      <w:r>
+        <w:t xml:space="preserve"> voting machines. The numbers</w:t>
+      </w:r>
+      <w:r>
+        <w:t xml:space="preserve"> of DRE voting machines allocated</w:t>
+      </w:r>
+      <w:r>
+        <w:t xml:space="preserve"> to each precinct are our decision variables.</w:t>
       </w:r>
     </w:p>
     <w:p>
@@ -831,21 +760,6 @@
         <w:ind w:firstLine="202"/>
         <w:jc w:val="both"/>
       </w:pPr>
-      <w:r>
-        <w:t>Our simulation model provides the expected waiting time in each precinct for a given number of a</w:t>
-      </w:r>
-      <w:r>
-        <w:t>llocated</w:t>
-      </w:r>
-      <w:r>
-        <w:t xml:space="preserve"> voting machines. The numbers</w:t>
-      </w:r>
-      <w:r>
-        <w:t xml:space="preserve"> of DRE voting machines allocated</w:t>
-      </w:r>
-      <w:r>
-        <w:t xml:space="preserve"> to each precinct are our decision variables.</w:t>
-      </w:r>
     </w:p>
     <w:p>
       <w:pPr>
@@ -855,63 +769,44 @@
     </w:p>
     <w:p>
       <w:pPr>
+        <w:pStyle w:val="Heading3"/>
+      </w:pPr>
+      <w:r>
+        <w:t>Input Distribution Assumptions</w:t>
+      </w:r>
+    </w:p>
+    <w:p/>
+    <w:p>
+      <w:pPr>
         <w:ind w:firstLine="202"/>
         <w:jc w:val="both"/>
       </w:pPr>
-    </w:p>
-    <w:p>
-      <w:pPr>
-        <w:pStyle w:val="Text"/>
-      </w:pPr>
-    </w:p>
-    <w:p>
-      <w:pPr>
-        <w:pStyle w:val="Heading3"/>
-      </w:pPr>
-      <w:r>
-        <w:t>Input Distribution Assumptions</w:t>
-      </w:r>
-    </w:p>
-    <w:p/>
+      <w:r>
+        <w:t xml:space="preserve">We use a data set based on statistics from the 2004 election in Franklin County, Ohio (available at &lt;http://copperas.com/fcelection/&gt;). </w:t>
+      </w:r>
+    </w:p>
     <w:p>
       <w:pPr>
         <w:ind w:firstLine="202"/>
         <w:jc w:val="both"/>
       </w:pPr>
       <w:r>
-        <w:t xml:space="preserve">We use a data set based on statistics from the 2004 election in Franklin County, Ohio (available at &lt;http://copperas.com/fcelection/&gt;). </w:t>
+        <w:t>For the number of voter,</w:t>
+      </w:r>
+      <w:r>
+        <w:t xml:space="preserve"> we fit a normal distribution with mean 1070 and standard deviation 319 to the number of registered voters in each precinct</w:t>
+      </w:r>
+      <w:r>
+        <w:t>, then generate the number of voters at</w:t>
+      </w:r>
+      <w:r>
+        <w:t xml:space="preserve"> each precinct independently from this fitted normal distribution. </w:t>
       </w:r>
     </w:p>
     <w:p>
       <w:pPr>
         <w:ind w:firstLine="202"/>
         <w:jc w:val="both"/>
-      </w:pPr>
-      <w:r>
-        <w:t>For the number of voter,</w:t>
-      </w:r>
-      <w:r>
-        <w:t xml:space="preserve"> we fit a normal distribution with mean 1070 and standard deviation 319 to the number of registered voters in each precinct</w:t>
-      </w:r>
-      <w:r>
-        <w:t xml:space="preserve">, </w:t>
-      </w:r>
-      <w:proofErr w:type="gramStart"/>
-      <w:r>
-        <w:t>then</w:t>
-      </w:r>
-      <w:proofErr w:type="gramEnd"/>
-      <w:r>
-        <w:t xml:space="preserve"> generate the number of voters at</w:t>
-      </w:r>
-      <w:r>
-        <w:t xml:space="preserve"> each precinct independently from this fitted normal distribution. </w:t>
-      </w:r>
-    </w:p>
-    <w:p>
-      <w:pPr>
-        <w:ind w:firstLine="202"/>
-        <w:jc w:val="both"/>
         <w:rPr>
           <w:color w:val="000000" w:themeColor="text1"/>
         </w:rPr>
@@ -926,21 +821,7 @@
         <w:rPr>
           <w:color w:val="000000" w:themeColor="text1"/>
         </w:rPr>
-        <w:t xml:space="preserve">a </w:t>
-      </w:r>
-      <w:proofErr w:type="spellStart"/>
-      <w:r>
-        <w:rPr>
-          <w:color w:val="000000" w:themeColor="text1"/>
-        </w:rPr>
-        <w:t>Weibull</w:t>
-      </w:r>
-      <w:proofErr w:type="spellEnd"/>
-      <w:r>
-        <w:rPr>
-          <w:color w:val="000000" w:themeColor="text1"/>
-        </w:rPr>
-        <w:t xml:space="preserve"> distribution with Shape Parameter α=6.9514 and Scale Parameter β=60.884 to turn</w:t>
+        <w:t>a Weibull distribution with Shape Parameter α=6.9514 and Scale Parameter β=60.884 to turn</w:t>
       </w:r>
       <w:r>
         <w:rPr>
@@ -1599,55 +1480,33 @@
         <w:rPr>
           <w:rFonts w:asciiTheme="majorBidi" w:hAnsiTheme="majorBidi" w:cstheme="majorBidi"/>
         </w:rPr>
-        <w:t xml:space="preserve">Phase </w:t>
-      </w:r>
-      <w:proofErr w:type="gramStart"/>
+        <w:t xml:space="preserve">Phase I: </w:t>
+      </w:r>
       <w:r>
         <w:rPr>
           <w:rFonts w:asciiTheme="majorBidi" w:hAnsiTheme="majorBidi" w:cstheme="majorBidi"/>
         </w:rPr>
         <w:t>I</w:t>
       </w:r>
-      <w:proofErr w:type="gramEnd"/>
       <w:r>
         <w:rPr>
           <w:rFonts w:asciiTheme="majorBidi" w:hAnsiTheme="majorBidi" w:cstheme="majorBidi"/>
         </w:rPr>
-        <w:t xml:space="preserve">: </w:t>
-      </w:r>
+        <w:t>terative random method to find the best allocations in the precincts that reduce the max waiting time.</w:t>
+      </w:r>
+    </w:p>
+    <w:p>
+      <w:pPr>
+        <w:ind w:left="360"/>
+        <w:rPr>
+          <w:rFonts w:asciiTheme="majorBidi" w:eastAsiaTheme="minorEastAsia" w:hAnsiTheme="majorBidi" w:cstheme="majorBidi"/>
+        </w:rPr>
+      </w:pPr>
       <w:r>
         <w:rPr>
           <w:rFonts w:asciiTheme="majorBidi" w:hAnsiTheme="majorBidi" w:cstheme="majorBidi"/>
         </w:rPr>
-        <w:t>I</w:t>
-      </w:r>
-      <w:r>
-        <w:rPr>
-          <w:rFonts w:asciiTheme="majorBidi" w:hAnsiTheme="majorBidi" w:cstheme="majorBidi"/>
-        </w:rPr>
-        <w:t>terative random method to find the best allocations in the precincts that reduce the max waiting time.</w:t>
-      </w:r>
-    </w:p>
-    <w:p>
-      <w:pPr>
-        <w:ind w:left="360"/>
-        <w:rPr>
-          <w:rFonts w:asciiTheme="majorBidi" w:eastAsiaTheme="minorEastAsia" w:hAnsiTheme="majorBidi" w:cstheme="majorBidi"/>
-        </w:rPr>
-      </w:pPr>
-      <w:proofErr w:type="gramStart"/>
-      <w:r>
-        <w:rPr>
-          <w:rFonts w:asciiTheme="majorBidi" w:hAnsiTheme="majorBidi" w:cstheme="majorBidi"/>
-        </w:rPr>
-        <w:t>Step 1.</w:t>
-      </w:r>
-      <w:proofErr w:type="gramEnd"/>
-      <w:r>
-        <w:rPr>
-          <w:rFonts w:asciiTheme="majorBidi" w:hAnsiTheme="majorBidi" w:cstheme="majorBidi"/>
-        </w:rPr>
-        <w:t xml:space="preserve"> Assign random values to </w:t>
+        <w:t xml:space="preserve">Step 1. Assign random values to </w:t>
       </w:r>
       <m:oMath>
         <m:sSub>
@@ -1785,19 +1644,11 @@
           <w:rFonts w:asciiTheme="majorBidi" w:eastAsiaTheme="minorEastAsia" w:hAnsiTheme="majorBidi" w:cstheme="majorBidi"/>
         </w:rPr>
       </w:pPr>
-      <w:proofErr w:type="gramStart"/>
       <w:r>
         <w:rPr>
           <w:rFonts w:asciiTheme="majorBidi" w:eastAsiaTheme="minorEastAsia" w:hAnsiTheme="majorBidi" w:cstheme="majorBidi"/>
         </w:rPr>
-        <w:t>Step 2.</w:t>
-      </w:r>
-      <w:proofErr w:type="gramEnd"/>
-      <w:r>
-        <w:rPr>
-          <w:rFonts w:asciiTheme="majorBidi" w:eastAsiaTheme="minorEastAsia" w:hAnsiTheme="majorBidi" w:cstheme="majorBidi"/>
-        </w:rPr>
-        <w:t xml:space="preserve"> </w:t>
+        <w:t xml:space="preserve">Step 2. </w:t>
       </w:r>
       <m:oMath>
         <m:r>
@@ -1898,26 +1749,11 @@
           <w:rFonts w:asciiTheme="majorBidi" w:eastAsiaTheme="minorEastAsia" w:hAnsiTheme="majorBidi" w:cstheme="majorBidi"/>
         </w:rPr>
       </w:pPr>
-      <w:proofErr w:type="gramStart"/>
       <w:r>
         <w:rPr>
           <w:rFonts w:asciiTheme="majorBidi" w:eastAsiaTheme="minorEastAsia" w:hAnsiTheme="majorBidi" w:cstheme="majorBidi"/>
         </w:rPr>
-        <w:t>Step 3.</w:t>
-      </w:r>
-      <w:proofErr w:type="gramEnd"/>
-      <w:r>
-        <w:rPr>
-          <w:rFonts w:asciiTheme="majorBidi" w:eastAsiaTheme="minorEastAsia" w:hAnsiTheme="majorBidi" w:cstheme="majorBidi"/>
-        </w:rPr>
-        <w:t xml:space="preserve"> </w:t>
-      </w:r>
-      <w:proofErr w:type="gramStart"/>
-      <w:r>
-        <w:rPr>
-          <w:rFonts w:asciiTheme="majorBidi" w:eastAsiaTheme="minorEastAsia" w:hAnsiTheme="majorBidi" w:cstheme="majorBidi"/>
-        </w:rPr>
-        <w:t xml:space="preserve">If </w:t>
+        <w:t xml:space="preserve">Step 3. If </w:t>
       </w:r>
       <m:oMath>
         <m:r>
@@ -1926,7 +1762,6 @@
           </w:rPr>
           <m:t>=</m:t>
         </m:r>
-        <w:proofErr w:type="gramEnd"/>
         <m:r>
           <w:rPr>
             <w:rFonts w:ascii="Cambria Math" w:hAnsi="Cambria Math" w:cstheme="majorBidi"/>
@@ -2001,19 +1836,11 @@
           <w:rFonts w:asciiTheme="majorBidi" w:eastAsiaTheme="minorEastAsia" w:hAnsiTheme="majorBidi" w:cstheme="majorBidi"/>
         </w:rPr>
       </w:pPr>
-      <w:proofErr w:type="gramStart"/>
       <w:r>
         <w:rPr>
           <w:rFonts w:asciiTheme="majorBidi" w:hAnsiTheme="majorBidi" w:cstheme="majorBidi"/>
         </w:rPr>
-        <w:t>Step 4.</w:t>
-      </w:r>
-      <w:proofErr w:type="gramEnd"/>
-      <w:r>
-        <w:rPr>
-          <w:rFonts w:asciiTheme="majorBidi" w:hAnsiTheme="majorBidi" w:cstheme="majorBidi"/>
-        </w:rPr>
-        <w:t xml:space="preserve"> Run the simulation and calculate the max waiting time </w:t>
+        <w:t xml:space="preserve">Step 4. Run the simulation and calculate the max waiting time </w:t>
       </w:r>
       <m:oMath>
         <m:sSub>
@@ -2090,19 +1917,11 @@
           <w:rFonts w:asciiTheme="majorBidi" w:eastAsiaTheme="minorEastAsia" w:hAnsiTheme="majorBidi" w:cstheme="majorBidi"/>
         </w:rPr>
       </w:pPr>
-      <w:proofErr w:type="gramStart"/>
       <w:r>
         <w:rPr>
           <w:rFonts w:asciiTheme="majorBidi" w:eastAsiaTheme="minorEastAsia" w:hAnsiTheme="majorBidi" w:cstheme="majorBidi"/>
         </w:rPr>
-        <w:t>Step 5.</w:t>
-      </w:r>
-      <w:proofErr w:type="gramEnd"/>
-      <w:r>
-        <w:rPr>
-          <w:rFonts w:asciiTheme="majorBidi" w:eastAsiaTheme="minorEastAsia" w:hAnsiTheme="majorBidi" w:cstheme="majorBidi"/>
-        </w:rPr>
-        <w:t xml:space="preserve"> Go to step 1 and repeat 4 times, save each combination of </w:t>
+        <w:t xml:space="preserve">Step 5. Go to step 1 and repeat 4 times, save each combination of </w:t>
       </w:r>
       <m:oMath>
         <m:sSub>
@@ -2141,19 +1960,11 @@
           <w:rFonts w:asciiTheme="majorBidi" w:eastAsiaTheme="minorEastAsia" w:hAnsiTheme="majorBidi" w:cstheme="majorBidi"/>
         </w:rPr>
       </w:pPr>
-      <w:proofErr w:type="gramStart"/>
       <w:r>
         <w:rPr>
           <w:rFonts w:asciiTheme="majorBidi" w:eastAsiaTheme="minorEastAsia" w:hAnsiTheme="majorBidi" w:cstheme="majorBidi"/>
         </w:rPr>
-        <w:t>Step 6.</w:t>
-      </w:r>
-      <w:proofErr w:type="gramEnd"/>
-      <w:r>
-        <w:rPr>
-          <w:rFonts w:asciiTheme="majorBidi" w:eastAsiaTheme="minorEastAsia" w:hAnsiTheme="majorBidi" w:cstheme="majorBidi"/>
-        </w:rPr>
-        <w:t xml:space="preserve"> Choose the combination with the min waiting time</w:t>
+        <w:t>Step 6. Choose the combination with the min waiting time</w:t>
       </w:r>
     </w:p>
     <w:p>
@@ -2182,19 +1993,11 @@
           <w:rFonts w:asciiTheme="majorBidi" w:hAnsiTheme="majorBidi" w:cstheme="majorBidi"/>
         </w:rPr>
       </w:pPr>
-      <w:proofErr w:type="gramStart"/>
       <w:r>
         <w:rPr>
           <w:rFonts w:asciiTheme="majorBidi" w:hAnsiTheme="majorBidi" w:cstheme="majorBidi"/>
         </w:rPr>
-        <w:t>Step 1.</w:t>
-      </w:r>
-      <w:proofErr w:type="gramEnd"/>
-      <w:r>
-        <w:rPr>
-          <w:rFonts w:asciiTheme="majorBidi" w:hAnsiTheme="majorBidi" w:cstheme="majorBidi"/>
-        </w:rPr>
-        <w:t xml:space="preserve"> Add Machine to the precinct with the maximum waiting time and remove one from the precinct with the minimum waiting time</w:t>
+        <w:t>Step 1. Add Machine to the precinct with the maximum waiting time and remove one from the precinct with the minimum waiting time</w:t>
       </w:r>
     </w:p>
     <w:p>
@@ -2208,19 +2011,11 @@
           <w:rFonts w:asciiTheme="majorBidi" w:hAnsiTheme="majorBidi" w:cstheme="majorBidi"/>
         </w:rPr>
       </w:pPr>
-      <w:proofErr w:type="gramStart"/>
       <w:r>
         <w:rPr>
           <w:rFonts w:asciiTheme="majorBidi" w:hAnsiTheme="majorBidi" w:cstheme="majorBidi"/>
         </w:rPr>
-        <w:t>Step 2.</w:t>
-      </w:r>
-      <w:proofErr w:type="gramEnd"/>
-      <w:r>
-        <w:rPr>
-          <w:rFonts w:asciiTheme="majorBidi" w:hAnsiTheme="majorBidi" w:cstheme="majorBidi"/>
-        </w:rPr>
-        <w:t xml:space="preserve"> Run the simulation and calculate the equity (new equity)</w:t>
+        <w:t>Step 2. Run the simulation and calculate the equity (new equity)</w:t>
       </w:r>
     </w:p>
     <w:p>
@@ -2231,28 +2026,12 @@
         <w:spacing w:line="276" w:lineRule="auto"/>
         <w:ind w:left="360"/>
       </w:pPr>
-      <w:proofErr w:type="gramStart"/>
       <w:r>
         <w:rPr>
           <w:rFonts w:asciiTheme="majorBidi" w:hAnsiTheme="majorBidi" w:cstheme="majorBidi"/>
         </w:rPr>
-        <w:t>Step 3.</w:t>
-      </w:r>
-      <w:proofErr w:type="gramEnd"/>
-      <w:r>
-        <w:rPr>
-          <w:rFonts w:asciiTheme="majorBidi" w:hAnsiTheme="majorBidi" w:cstheme="majorBidi"/>
-        </w:rPr>
-        <w:t xml:space="preserve"> </w:t>
-      </w:r>
-      <w:proofErr w:type="gramStart"/>
-      <w:r>
-        <w:rPr>
-          <w:rFonts w:asciiTheme="majorBidi" w:hAnsiTheme="majorBidi" w:cstheme="majorBidi"/>
-        </w:rPr>
-        <w:t>Repeat while (new equity &lt; old equity); otherwise stop.</w:t>
-      </w:r>
-      <w:proofErr w:type="gramEnd"/>
+        <w:t>Step 3. Repeat while (new equity &lt; old equity); otherwise stop.</w:t>
+      </w:r>
     </w:p>
     <w:p/>
     <w:p/>
@@ -2385,16 +2164,11 @@
         <w:t>We preferred to use a general purpose programming language to implement the simulation model (namely C# .Net) with the help of open source .Net simulation library called</w:t>
       </w:r>
       <w:r>
-        <w:t xml:space="preserve"> React</w:t>
-      </w:r>
-      <w:proofErr w:type="gramStart"/>
-      <w:r>
-        <w:t>..NET [10]</w:t>
+        <w:t xml:space="preserve"> React..NET [10]</w:t>
       </w:r>
       <w:r>
         <w:t>.</w:t>
       </w:r>
-      <w:proofErr w:type="gramEnd"/>
       <w:r>
         <w:t xml:space="preserve"> </w:t>
       </w:r>
@@ -2900,13 +2674,8 @@
           <m:t xml:space="preserve">)' </m:t>
         </m:r>
       </m:oMath>
-      <w:proofErr w:type="gramStart"/>
-      <w:r>
-        <w:t>,</w:t>
-      </w:r>
-      <w:proofErr w:type="gramEnd"/>
-      <w:r>
-        <w:t xml:space="preserve"> </w:t>
+      <w:r>
+        <w:t xml:space="preserve">, </w:t>
       </w:r>
       <m:oMath>
         <m:sSub>
@@ -2948,7 +2717,6 @@
       <w:r>
         <w:t xml:space="preserve">is the number of voting machines allocated to precinct </w:t>
       </w:r>
-      <w:proofErr w:type="spellStart"/>
       <w:r>
         <w:rPr>
           <w:i/>
@@ -2956,7 +2724,6 @@
         </w:rPr>
         <w:t>i</w:t>
       </w:r>
-      <w:proofErr w:type="spellEnd"/>
       <w:r>
         <w:t xml:space="preserve">, and </w:t>
       </w:r>
@@ -3038,7 +2805,6 @@
       <w:r>
         <w:t xml:space="preserve">is the expected waiting time for voters at precinct </w:t>
       </w:r>
-      <w:proofErr w:type="spellStart"/>
       <w:r>
         <w:rPr>
           <w:i/>
@@ -3046,7 +2812,6 @@
         </w:rPr>
         <w:t>i</w:t>
       </w:r>
-      <w:proofErr w:type="spellEnd"/>
       <w:r>
         <w:t>.</w:t>
       </w:r>
@@ -3337,7 +3102,6 @@
           </m:e>
         </m:acc>
       </m:oMath>
-      <w:proofErr w:type="gramStart"/>
       <w:r>
         <w:t xml:space="preserve"> is the sample mean </w:t>
       </w:r>
@@ -3437,11 +3201,7 @@
         </m:nary>
       </m:oMath>
       <w:r>
-        <w:t xml:space="preserve"> and t</w:t>
-      </w:r>
-      <w:proofErr w:type="gramEnd"/>
-      <w:r>
-        <w:t xml:space="preserve"> is the critical value for the </w:t>
+        <w:t xml:space="preserve"> and t is the critical value for the </w:t>
       </w:r>
       <w:r>
         <w:rPr>
@@ -6636,14 +6396,303 @@
     </w:p>
     <w:p>
       <w:pPr>
-        <w:pStyle w:val="Text"/>
-      </w:pPr>
+        <w:pStyle w:val="Caption"/>
+        <w:jc w:val="center"/>
+      </w:pPr>
+      <w:r>
+        <w:rPr>
+          <w:color w:val="auto"/>
+        </w:rPr>
+        <w:t xml:space="preserve">Figure </w:t>
+      </w:r>
+      <w:r>
+        <w:rPr>
+          <w:color w:val="auto"/>
+        </w:rPr>
+        <w:fldChar w:fldCharType="begin"/>
+      </w:r>
+      <w:r>
+        <w:rPr>
+          <w:color w:val="auto"/>
+        </w:rPr>
+        <w:instrText xml:space="preserve"> SEQ Figure \* ARABIC </w:instrText>
+      </w:r>
+      <w:r>
+        <w:rPr>
+          <w:color w:val="auto"/>
+        </w:rPr>
+        <w:fldChar w:fldCharType="separate"/>
+      </w:r>
+      <w:r>
+        <w:rPr>
+          <w:noProof/>
+          <w:color w:val="auto"/>
+        </w:rPr>
+        <w:t>1</w:t>
+      </w:r>
+      <w:r>
+        <w:rPr>
+          <w:color w:val="auto"/>
+        </w:rPr>
+        <w:fldChar w:fldCharType="end"/>
+      </w:r>
+      <w:r>
+        <w:rPr>
+          <w:color w:val="auto"/>
+        </w:rPr>
+        <w:t>: GIA vs. RA Allocation Strategies Confidence Interval of Design Point 10</w:t>
+      </w:r>
     </w:p>
     <w:p>
       <w:pPr>
         <w:pStyle w:val="Text"/>
         <w:keepNext/>
       </w:pPr>
+      <w:r>
+        <w:rPr>
+          <w:noProof/>
+        </w:rPr>
+        <w:drawing>
+          <wp:anchor distT="0" distB="0" distL="114300" distR="114300" simplePos="0" relativeHeight="251658240" behindDoc="0" locked="0" layoutInCell="1" allowOverlap="1">
+            <wp:simplePos x="0" y="0"/>
+            <wp:positionH relativeFrom="column">
+              <wp:posOffset>168822</wp:posOffset>
+            </wp:positionH>
+            <wp:positionV relativeFrom="paragraph">
+              <wp:posOffset>172063</wp:posOffset>
+            </wp:positionV>
+            <wp:extent cx="157524" cy="1362141"/>
+            <wp:effectExtent l="19050" t="0" r="0" b="0"/>
+            <wp:wrapNone/>
+            <wp:docPr id="4" name="Object 4"/>
+            <wp:cNvGraphicFramePr/>
+            <a:graphic xmlns:a="http://schemas.openxmlformats.org/drawingml/2006/main">
+              <a:graphicData uri="http://schemas.openxmlformats.org/drawingml/2006/lockedCanvas">
+                <lc:lockedCanvas xmlns:lc="http://schemas.openxmlformats.org/drawingml/2006/lockedCanvas">
+                  <a:nvGrpSpPr>
+                    <a:cNvPr id="0" name=""/>
+                    <a:cNvGrpSpPr/>
+                  </a:nvGrpSpPr>
+                  <a:grpSpPr>
+                    <a:xfrm>
+                      <a:off x="0" y="0"/>
+                      <a:ext cx="307777" cy="2233628"/>
+                      <a:chOff x="1523999" y="3810001"/>
+                      <a:chExt cx="307777" cy="2233628"/>
+                    </a:xfrm>
+                  </a:grpSpPr>
+                  <a:sp>
+                    <a:nvSpPr>
+                      <a:cNvPr id="1034" name="Text Box 10"/>
+                      <a:cNvSpPr txBox="1">
+                        <a:spLocks noChangeArrowheads="1"/>
+                      </a:cNvSpPr>
+                    </a:nvSpPr>
+                    <a:spPr bwMode="auto">
+                      <a:xfrm rot="16200000">
+                        <a:off x="561074" y="4772926"/>
+                        <a:ext cx="2233628" cy="307777"/>
+                      </a:xfrm>
+                      <a:prstGeom prst="rect">
+                        <a:avLst/>
+                      </a:prstGeom>
+                      <a:solidFill>
+                        <a:srgbClr val="FFFFFF"/>
+                      </a:solidFill>
+                      <a:ln w="9525">
+                        <a:noFill/>
+                        <a:miter lim="800000"/>
+                        <a:headEnd/>
+                        <a:tailEnd/>
+                      </a:ln>
+                    </a:spPr>
+                    <a:txSp>
+                      <a:txBody>
+                        <a:bodyPr vert="horz" wrap="square" lIns="91440" tIns="45720" rIns="91440" bIns="45720" numCol="1" anchor="t" anchorCtr="0" compatLnSpc="1">
+                          <a:prstTxWarp prst="textNoShape">
+                            <a:avLst/>
+                          </a:prstTxWarp>
+                          <a:spAutoFit/>
+                        </a:bodyPr>
+                        <a:lstStyle>
+                          <a:defPPr>
+                            <a:defRPr lang="en-US"/>
+                          </a:defPPr>
+                          <a:lvl1pPr algn="l" rtl="0" fontAlgn="base">
+                            <a:spcBef>
+                              <a:spcPct val="0"/>
+                            </a:spcBef>
+                            <a:spcAft>
+                              <a:spcPct val="0"/>
+                            </a:spcAft>
+                            <a:defRPr kern="1200">
+                              <a:solidFill>
+                                <a:schemeClr val="tx1"/>
+                              </a:solidFill>
+                              <a:latin typeface="Arial" charset="0"/>
+                              <a:ea typeface="+mn-ea"/>
+                              <a:cs typeface="Arial" charset="0"/>
+                            </a:defRPr>
+                          </a:lvl1pPr>
+                          <a:lvl2pPr marL="457200" algn="l" rtl="0" fontAlgn="base">
+                            <a:spcBef>
+                              <a:spcPct val="0"/>
+                            </a:spcBef>
+                            <a:spcAft>
+                              <a:spcPct val="0"/>
+                            </a:spcAft>
+                            <a:defRPr kern="1200">
+                              <a:solidFill>
+                                <a:schemeClr val="tx1"/>
+                              </a:solidFill>
+                              <a:latin typeface="Arial" charset="0"/>
+                              <a:ea typeface="+mn-ea"/>
+                              <a:cs typeface="Arial" charset="0"/>
+                            </a:defRPr>
+                          </a:lvl2pPr>
+                          <a:lvl3pPr marL="914400" algn="l" rtl="0" fontAlgn="base">
+                            <a:spcBef>
+                              <a:spcPct val="0"/>
+                            </a:spcBef>
+                            <a:spcAft>
+                              <a:spcPct val="0"/>
+                            </a:spcAft>
+                            <a:defRPr kern="1200">
+                              <a:solidFill>
+                                <a:schemeClr val="tx1"/>
+                              </a:solidFill>
+                              <a:latin typeface="Arial" charset="0"/>
+                              <a:ea typeface="+mn-ea"/>
+                              <a:cs typeface="Arial" charset="0"/>
+                            </a:defRPr>
+                          </a:lvl3pPr>
+                          <a:lvl4pPr marL="1371600" algn="l" rtl="0" fontAlgn="base">
+                            <a:spcBef>
+                              <a:spcPct val="0"/>
+                            </a:spcBef>
+                            <a:spcAft>
+                              <a:spcPct val="0"/>
+                            </a:spcAft>
+                            <a:defRPr kern="1200">
+                              <a:solidFill>
+                                <a:schemeClr val="tx1"/>
+                              </a:solidFill>
+                              <a:latin typeface="Arial" charset="0"/>
+                              <a:ea typeface="+mn-ea"/>
+                              <a:cs typeface="Arial" charset="0"/>
+                            </a:defRPr>
+                          </a:lvl4pPr>
+                          <a:lvl5pPr marL="1828800" algn="l" rtl="0" fontAlgn="base">
+                            <a:spcBef>
+                              <a:spcPct val="0"/>
+                            </a:spcBef>
+                            <a:spcAft>
+                              <a:spcPct val="0"/>
+                            </a:spcAft>
+                            <a:defRPr kern="1200">
+                              <a:solidFill>
+                                <a:schemeClr val="tx1"/>
+                              </a:solidFill>
+                              <a:latin typeface="Arial" charset="0"/>
+                              <a:ea typeface="+mn-ea"/>
+                              <a:cs typeface="Arial" charset="0"/>
+                            </a:defRPr>
+                          </a:lvl5pPr>
+                          <a:lvl6pPr marL="2286000" algn="l" defTabSz="914400" rtl="0" eaLnBrk="1" latinLnBrk="0" hangingPunct="1">
+                            <a:defRPr kern="1200">
+                              <a:solidFill>
+                                <a:schemeClr val="tx1"/>
+                              </a:solidFill>
+                              <a:latin typeface="Arial" charset="0"/>
+                              <a:ea typeface="+mn-ea"/>
+                              <a:cs typeface="Arial" charset="0"/>
+                            </a:defRPr>
+                          </a:lvl6pPr>
+                          <a:lvl7pPr marL="2743200" algn="l" defTabSz="914400" rtl="0" eaLnBrk="1" latinLnBrk="0" hangingPunct="1">
+                            <a:defRPr kern="1200">
+                              <a:solidFill>
+                                <a:schemeClr val="tx1"/>
+                              </a:solidFill>
+                              <a:latin typeface="Arial" charset="0"/>
+                              <a:ea typeface="+mn-ea"/>
+                              <a:cs typeface="Arial" charset="0"/>
+                            </a:defRPr>
+                          </a:lvl7pPr>
+                          <a:lvl8pPr marL="3200400" algn="l" defTabSz="914400" rtl="0" eaLnBrk="1" latinLnBrk="0" hangingPunct="1">
+                            <a:defRPr kern="1200">
+                              <a:solidFill>
+                                <a:schemeClr val="tx1"/>
+                              </a:solidFill>
+                              <a:latin typeface="Arial" charset="0"/>
+                              <a:ea typeface="+mn-ea"/>
+                              <a:cs typeface="Arial" charset="0"/>
+                            </a:defRPr>
+                          </a:lvl8pPr>
+                          <a:lvl9pPr marL="3657600" algn="l" defTabSz="914400" rtl="0" eaLnBrk="1" latinLnBrk="0" hangingPunct="1">
+                            <a:defRPr kern="1200">
+                              <a:solidFill>
+                                <a:schemeClr val="tx1"/>
+                              </a:solidFill>
+                              <a:latin typeface="Arial" charset="0"/>
+                              <a:ea typeface="+mn-ea"/>
+                              <a:cs typeface="Arial" charset="0"/>
+                            </a:defRPr>
+                          </a:lvl9pPr>
+                        </a:lstStyle>
+                        <a:p>
+                          <a:pPr marL="0" marR="0" lvl="0" indent="0" algn="ctr" defTabSz="914400" rtl="0" eaLnBrk="1" fontAlgn="base" latinLnBrk="0" hangingPunct="1">
+                            <a:lnSpc>
+                              <a:spcPct val="100000"/>
+                            </a:lnSpc>
+                            <a:spcBef>
+                              <a:spcPct val="0"/>
+                            </a:spcBef>
+                            <a:spcAft>
+                              <a:spcPts val="1000"/>
+                            </a:spcAft>
+                            <a:buClrTx/>
+                            <a:buSzTx/>
+                            <a:buFontTx/>
+                            <a:buNone/>
+                            <a:tabLst/>
+                          </a:pPr>
+                          <a:r>
+                            <a:rPr kumimoji="0" lang="en-US" sz="1400" b="1" i="0" u="none" strike="noStrike" cap="none" normalizeH="0" baseline="0" dirty="0" smtClean="0">
+                              <a:ln>
+                                <a:noFill/>
+                              </a:ln>
+                              <a:solidFill>
+                                <a:schemeClr val="tx1"/>
+                              </a:solidFill>
+                              <a:effectLst/>
+                              <a:latin typeface="Calibri" pitchFamily="34" charset="0"/>
+                              <a:ea typeface="Arial" pitchFamily="34" charset="0"/>
+                              <a:cs typeface="Arabic Transparent" pitchFamily="2" charset="-78"/>
+                            </a:rPr>
+                            <a:t>Equity Metric (Minutes)</a:t>
+                          </a:r>
+                          <a:endParaRPr kumimoji="0" lang="en-US" sz="4400" b="1" i="0" u="none" strike="noStrike" cap="none" normalizeH="0" baseline="0" dirty="0" smtClean="0">
+                            <a:ln>
+                              <a:noFill/>
+                            </a:ln>
+                            <a:solidFill>
+                              <a:schemeClr val="tx1"/>
+                            </a:solidFill>
+                            <a:effectLst/>
+                            <a:latin typeface="Arial" pitchFamily="34" charset="0"/>
+                            <a:cs typeface="Arabic Transparent" pitchFamily="2" charset="-78"/>
+                          </a:endParaRPr>
+                        </a:p>
+                      </a:txBody>
+                      <a:useSpRect/>
+                    </a:txSp>
+                  </a:sp>
+                </lc:lockedCanvas>
+              </a:graphicData>
+            </a:graphic>
+          </wp:anchor>
+        </w:drawing>
+      </w:r>
       <w:r>
         <w:rPr>
           <w:noProof/>
@@ -6652,7 +6701,7 @@
           <wp:inline distT="0" distB="0" distL="0" distR="0">
             <wp:extent cx="2609850" cy="1666875"/>
             <wp:effectExtent l="19050" t="0" r="19050" b="0"/>
-            <wp:docPr id="15" name="Chart 14"/>
+            <wp:docPr id="5" name="Chart 14"/>
             <wp:cNvGraphicFramePr/>
             <a:graphic xmlns:a="http://schemas.openxmlformats.org/drawingml/2006/main">
               <a:graphicData uri="http://schemas.openxmlformats.org/drawingml/2006/chart">
@@ -6663,60 +6712,40 @@
         </w:drawing>
       </w:r>
     </w:p>
-    <w:p>
-      <w:pPr>
-        <w:pStyle w:val="Caption"/>
-        <w:jc w:val="center"/>
-        <w:rPr>
-          <w:color w:val="auto"/>
-        </w:rPr>
-      </w:pPr>
-      <w:r>
-        <w:rPr>
-          <w:color w:val="auto"/>
-        </w:rPr>
-        <w:t xml:space="preserve">Figure </w:t>
-      </w:r>
-      <w:r>
-        <w:rPr>
-          <w:color w:val="auto"/>
-        </w:rPr>
-        <w:fldChar w:fldCharType="begin"/>
-      </w:r>
-      <w:r>
-        <w:rPr>
-          <w:color w:val="auto"/>
-        </w:rPr>
-        <w:instrText xml:space="preserve"> SEQ Figure \* ARABIC </w:instrText>
-      </w:r>
-      <w:r>
-        <w:rPr>
-          <w:color w:val="auto"/>
-        </w:rPr>
-        <w:fldChar w:fldCharType="separate"/>
-      </w:r>
-      <w:r>
-        <w:rPr>
-          <w:noProof/>
-          <w:color w:val="auto"/>
-        </w:rPr>
-        <w:t>1</w:t>
-      </w:r>
-      <w:r>
-        <w:rPr>
-          <w:color w:val="auto"/>
-        </w:rPr>
-        <w:fldChar w:fldCharType="end"/>
-      </w:r>
-      <w:r>
-        <w:rPr>
-          <w:color w:val="auto"/>
-        </w:rPr>
-        <w:t>: GIA vs. RA Allocation Strategies Confidence Interval of Design Point 10</w:t>
-      </w:r>
-    </w:p>
     <w:p/>
     <w:p/>
+    <w:p/>
+    <w:p/>
+    <w:p/>
+    <w:p>
+      <w:pPr>
+        <w:jc w:val="center"/>
+      </w:pPr>
+    </w:p>
+    <w:p>
+      <w:pPr>
+        <w:jc w:val="center"/>
+      </w:pPr>
+      <w:r>
+        <w:t xml:space="preserve">Figure </w:t>
+      </w:r>
+      <w:fldSimple w:instr=" SEQ Figure \* ARABIC ">
+        <w:r>
+          <w:rPr>
+            <w:noProof/>
+          </w:rPr>
+          <w:t>2</w:t>
+        </w:r>
+      </w:fldSimple>
+      <w:r>
+        <w:t>: GIA vs. RA Allocation Strategies Confidence Interval of Design Point 1</w:t>
+      </w:r>
+    </w:p>
+    <w:p>
+      <w:pPr>
+        <w:jc w:val="center"/>
+      </w:pPr>
+    </w:p>
     <w:p>
       <w:pPr>
         <w:keepNext/>
@@ -6727,7 +6756,251 @@
         <w:rPr>
           <w:noProof/>
         </w:rPr>
-        <w:lastRenderedPageBreak/>
+        <w:drawing>
+          <wp:anchor distT="0" distB="0" distL="114300" distR="114300" simplePos="0" relativeHeight="251660288" behindDoc="0" locked="0" layoutInCell="1" allowOverlap="1">
+            <wp:simplePos x="0" y="0"/>
+            <wp:positionH relativeFrom="column">
+              <wp:posOffset>158203</wp:posOffset>
+            </wp:positionH>
+            <wp:positionV relativeFrom="paragraph">
+              <wp:posOffset>91440</wp:posOffset>
+            </wp:positionV>
+            <wp:extent cx="157524" cy="1311691"/>
+            <wp:effectExtent l="19050" t="0" r="0" b="0"/>
+            <wp:wrapNone/>
+            <wp:docPr id="7" name="Object 4"/>
+            <wp:cNvGraphicFramePr/>
+            <a:graphic xmlns:a="http://schemas.openxmlformats.org/drawingml/2006/main">
+              <a:graphicData uri="http://schemas.openxmlformats.org/drawingml/2006/lockedCanvas">
+                <lc:lockedCanvas xmlns:lc="http://schemas.openxmlformats.org/drawingml/2006/lockedCanvas">
+                  <a:nvGrpSpPr>
+                    <a:cNvPr id="0" name=""/>
+                    <a:cNvGrpSpPr/>
+                  </a:nvGrpSpPr>
+                  <a:grpSpPr>
+                    <a:xfrm>
+                      <a:off x="0" y="0"/>
+                      <a:ext cx="307777" cy="2233628"/>
+                      <a:chOff x="1523999" y="3810001"/>
+                      <a:chExt cx="307777" cy="2233628"/>
+                    </a:xfrm>
+                  </a:grpSpPr>
+                  <a:sp>
+                    <a:nvSpPr>
+                      <a:cNvPr id="1034" name="Text Box 10"/>
+                      <a:cNvSpPr txBox="1">
+                        <a:spLocks noChangeArrowheads="1"/>
+                      </a:cNvSpPr>
+                    </a:nvSpPr>
+                    <a:spPr bwMode="auto">
+                      <a:xfrm rot="16200000">
+                        <a:off x="561074" y="4772926"/>
+                        <a:ext cx="2233628" cy="307777"/>
+                      </a:xfrm>
+                      <a:prstGeom prst="rect">
+                        <a:avLst/>
+                      </a:prstGeom>
+                      <a:solidFill>
+                        <a:srgbClr val="FFFFFF"/>
+                      </a:solidFill>
+                      <a:ln w="9525">
+                        <a:noFill/>
+                        <a:miter lim="800000"/>
+                        <a:headEnd/>
+                        <a:tailEnd/>
+                      </a:ln>
+                    </a:spPr>
+                    <a:txSp>
+                      <a:txBody>
+                        <a:bodyPr vert="horz" wrap="square" lIns="91440" tIns="45720" rIns="91440" bIns="45720" numCol="1" anchor="t" anchorCtr="0" compatLnSpc="1">
+                          <a:prstTxWarp prst="textNoShape">
+                            <a:avLst/>
+                          </a:prstTxWarp>
+                          <a:spAutoFit/>
+                        </a:bodyPr>
+                        <a:lstStyle>
+                          <a:defPPr>
+                            <a:defRPr lang="en-US"/>
+                          </a:defPPr>
+                          <a:lvl1pPr algn="l" rtl="0" fontAlgn="base">
+                            <a:spcBef>
+                              <a:spcPct val="0"/>
+                            </a:spcBef>
+                            <a:spcAft>
+                              <a:spcPct val="0"/>
+                            </a:spcAft>
+                            <a:defRPr kern="1200">
+                              <a:solidFill>
+                                <a:schemeClr val="tx1"/>
+                              </a:solidFill>
+                              <a:latin typeface="Arial" charset="0"/>
+                              <a:ea typeface="+mn-ea"/>
+                              <a:cs typeface="Arial" charset="0"/>
+                            </a:defRPr>
+                          </a:lvl1pPr>
+                          <a:lvl2pPr marL="457200" algn="l" rtl="0" fontAlgn="base">
+                            <a:spcBef>
+                              <a:spcPct val="0"/>
+                            </a:spcBef>
+                            <a:spcAft>
+                              <a:spcPct val="0"/>
+                            </a:spcAft>
+                            <a:defRPr kern="1200">
+                              <a:solidFill>
+                                <a:schemeClr val="tx1"/>
+                              </a:solidFill>
+                              <a:latin typeface="Arial" charset="0"/>
+                              <a:ea typeface="+mn-ea"/>
+                              <a:cs typeface="Arial" charset="0"/>
+                            </a:defRPr>
+                          </a:lvl2pPr>
+                          <a:lvl3pPr marL="914400" algn="l" rtl="0" fontAlgn="base">
+                            <a:spcBef>
+                              <a:spcPct val="0"/>
+                            </a:spcBef>
+                            <a:spcAft>
+                              <a:spcPct val="0"/>
+                            </a:spcAft>
+                            <a:defRPr kern="1200">
+                              <a:solidFill>
+                                <a:schemeClr val="tx1"/>
+                              </a:solidFill>
+                              <a:latin typeface="Arial" charset="0"/>
+                              <a:ea typeface="+mn-ea"/>
+                              <a:cs typeface="Arial" charset="0"/>
+                            </a:defRPr>
+                          </a:lvl3pPr>
+                          <a:lvl4pPr marL="1371600" algn="l" rtl="0" fontAlgn="base">
+                            <a:spcBef>
+                              <a:spcPct val="0"/>
+                            </a:spcBef>
+                            <a:spcAft>
+                              <a:spcPct val="0"/>
+                            </a:spcAft>
+                            <a:defRPr kern="1200">
+                              <a:solidFill>
+                                <a:schemeClr val="tx1"/>
+                              </a:solidFill>
+                              <a:latin typeface="Arial" charset="0"/>
+                              <a:ea typeface="+mn-ea"/>
+                              <a:cs typeface="Arial" charset="0"/>
+                            </a:defRPr>
+                          </a:lvl4pPr>
+                          <a:lvl5pPr marL="1828800" algn="l" rtl="0" fontAlgn="base">
+                            <a:spcBef>
+                              <a:spcPct val="0"/>
+                            </a:spcBef>
+                            <a:spcAft>
+                              <a:spcPct val="0"/>
+                            </a:spcAft>
+                            <a:defRPr kern="1200">
+                              <a:solidFill>
+                                <a:schemeClr val="tx1"/>
+                              </a:solidFill>
+                              <a:latin typeface="Arial" charset="0"/>
+                              <a:ea typeface="+mn-ea"/>
+                              <a:cs typeface="Arial" charset="0"/>
+                            </a:defRPr>
+                          </a:lvl5pPr>
+                          <a:lvl6pPr marL="2286000" algn="l" defTabSz="914400" rtl="0" eaLnBrk="1" latinLnBrk="0" hangingPunct="1">
+                            <a:defRPr kern="1200">
+                              <a:solidFill>
+                                <a:schemeClr val="tx1"/>
+                              </a:solidFill>
+                              <a:latin typeface="Arial" charset="0"/>
+                              <a:ea typeface="+mn-ea"/>
+                              <a:cs typeface="Arial" charset="0"/>
+                            </a:defRPr>
+                          </a:lvl6pPr>
+                          <a:lvl7pPr marL="2743200" algn="l" defTabSz="914400" rtl="0" eaLnBrk="1" latinLnBrk="0" hangingPunct="1">
+                            <a:defRPr kern="1200">
+                              <a:solidFill>
+                                <a:schemeClr val="tx1"/>
+                              </a:solidFill>
+                              <a:latin typeface="Arial" charset="0"/>
+                              <a:ea typeface="+mn-ea"/>
+                              <a:cs typeface="Arial" charset="0"/>
+                            </a:defRPr>
+                          </a:lvl7pPr>
+                          <a:lvl8pPr marL="3200400" algn="l" defTabSz="914400" rtl="0" eaLnBrk="1" latinLnBrk="0" hangingPunct="1">
+                            <a:defRPr kern="1200">
+                              <a:solidFill>
+                                <a:schemeClr val="tx1"/>
+                              </a:solidFill>
+                              <a:latin typeface="Arial" charset="0"/>
+                              <a:ea typeface="+mn-ea"/>
+                              <a:cs typeface="Arial" charset="0"/>
+                            </a:defRPr>
+                          </a:lvl8pPr>
+                          <a:lvl9pPr marL="3657600" algn="l" defTabSz="914400" rtl="0" eaLnBrk="1" latinLnBrk="0" hangingPunct="1">
+                            <a:defRPr kern="1200">
+                              <a:solidFill>
+                                <a:schemeClr val="tx1"/>
+                              </a:solidFill>
+                              <a:latin typeface="Arial" charset="0"/>
+                              <a:ea typeface="+mn-ea"/>
+                              <a:cs typeface="Arial" charset="0"/>
+                            </a:defRPr>
+                          </a:lvl9pPr>
+                        </a:lstStyle>
+                        <a:p>
+                          <a:pPr marL="0" marR="0" lvl="0" indent="0" algn="ctr" defTabSz="914400" rtl="0" eaLnBrk="1" fontAlgn="base" latinLnBrk="0" hangingPunct="1">
+                            <a:lnSpc>
+                              <a:spcPct val="100000"/>
+                            </a:lnSpc>
+                            <a:spcBef>
+                              <a:spcPct val="0"/>
+                            </a:spcBef>
+                            <a:spcAft>
+                              <a:spcPts val="1000"/>
+                            </a:spcAft>
+                            <a:buClrTx/>
+                            <a:buSzTx/>
+                            <a:buFontTx/>
+                            <a:buNone/>
+                            <a:tabLst/>
+                          </a:pPr>
+                          <a:r>
+                            <a:rPr kumimoji="0" lang="en-US" sz="1400" b="1" i="0" u="none" strike="noStrike" cap="none" normalizeH="0" baseline="0" dirty="0" smtClean="0">
+                              <a:ln>
+                                <a:noFill/>
+                              </a:ln>
+                              <a:solidFill>
+                                <a:schemeClr val="tx1"/>
+                              </a:solidFill>
+                              <a:effectLst/>
+                              <a:latin typeface="Calibri" pitchFamily="34" charset="0"/>
+                              <a:ea typeface="Arial" pitchFamily="34" charset="0"/>
+                              <a:cs typeface="Arabic Transparent" pitchFamily="2" charset="-78"/>
+                            </a:rPr>
+                            <a:t>Equity Metric (Minutes)</a:t>
+                          </a:r>
+                          <a:endParaRPr kumimoji="0" lang="en-US" sz="4400" b="1" i="0" u="none" strike="noStrike" cap="none" normalizeH="0" baseline="0" dirty="0" smtClean="0">
+                            <a:ln>
+                              <a:noFill/>
+                            </a:ln>
+                            <a:solidFill>
+                              <a:schemeClr val="tx1"/>
+                            </a:solidFill>
+                            <a:effectLst/>
+                            <a:latin typeface="Arial" pitchFamily="34" charset="0"/>
+                            <a:cs typeface="Arabic Transparent" pitchFamily="2" charset="-78"/>
+                          </a:endParaRPr>
+                        </a:p>
+                      </a:txBody>
+                      <a:useSpRect/>
+                    </a:txSp>
+                  </a:sp>
+                </lc:lockedCanvas>
+              </a:graphicData>
+            </a:graphic>
+          </wp:anchor>
+        </w:drawing>
+      </w:r>
+      <w:r>
+        <w:rPr>
+          <w:noProof/>
+        </w:rPr>
         <w:drawing>
           <wp:inline distT="0" distB="0" distL="0" distR="0">
             <wp:extent cx="2609850" cy="1581150"/>
@@ -6745,58 +7018,6 @@
     </w:p>
     <w:p>
       <w:pPr>
-        <w:pStyle w:val="Caption"/>
-        <w:jc w:val="center"/>
-        <w:rPr>
-          <w:color w:val="auto"/>
-        </w:rPr>
-      </w:pPr>
-      <w:r>
-        <w:rPr>
-          <w:color w:val="auto"/>
-        </w:rPr>
-        <w:t xml:space="preserve">Figure </w:t>
-      </w:r>
-      <w:r>
-        <w:rPr>
-          <w:color w:val="auto"/>
-        </w:rPr>
-        <w:fldChar w:fldCharType="begin"/>
-      </w:r>
-      <w:r>
-        <w:rPr>
-          <w:color w:val="auto"/>
-        </w:rPr>
-        <w:instrText xml:space="preserve"> SEQ Figure \* ARABIC </w:instrText>
-      </w:r>
-      <w:r>
-        <w:rPr>
-          <w:color w:val="auto"/>
-        </w:rPr>
-        <w:fldChar w:fldCharType="separate"/>
-      </w:r>
-      <w:r>
-        <w:rPr>
-          <w:noProof/>
-          <w:color w:val="auto"/>
-        </w:rPr>
-        <w:t>2</w:t>
-      </w:r>
-      <w:r>
-        <w:rPr>
-          <w:color w:val="auto"/>
-        </w:rPr>
-        <w:fldChar w:fldCharType="end"/>
-      </w:r>
-      <w:r>
-        <w:rPr>
-          <w:color w:val="auto"/>
-        </w:rPr>
-        <w:t>: GIA vs. RA Allocation Strategies Confidence Interval of Design Point 1</w:t>
-      </w:r>
-    </w:p>
-    <w:p>
-      <w:pPr>
         <w:ind w:firstLine="202"/>
         <w:jc w:val="both"/>
       </w:pPr>
@@ -6879,104 +7100,207 @@
         <w:rPr>
           <w:rFonts w:asciiTheme="majorBidi" w:hAnsiTheme="majorBidi" w:cstheme="majorBidi"/>
         </w:rPr>
-        <w:t>One of the problems in simulating the voting system is that voters do not arrive according to a stationary arrival process, so they used data set based on statistics from the 2004 election in Franklin County, Ohio and the</w:t>
+        <w:t>Then there are other</w:t>
       </w:r>
       <w:r>
         <w:rPr>
           <w:rFonts w:asciiTheme="majorBidi" w:hAnsiTheme="majorBidi" w:cstheme="majorBidi"/>
         </w:rPr>
-        <w:t>y</w:t>
+        <w:t xml:space="preserve"> papers that</w:t>
       </w:r>
       <w:r>
         <w:rPr>
           <w:rFonts w:asciiTheme="majorBidi" w:hAnsiTheme="majorBidi" w:cstheme="majorBidi"/>
         </w:rPr>
-        <w:t xml:space="preserve"> fit a normal distribution and generated a turnout rate, they also found that the election day is divided into periods and assumed that each time period the number of arriving voters follows a Poisson distribution; as for the voting time a gamma distribution fits the data acceptably.</w:t>
+        <w:t xml:space="preserve"> </w:t>
+      </w:r>
+      <w:r>
+        <w:rPr>
+          <w:rFonts w:ascii="NimbusRomNo9L-Regu" w:hAnsi="NimbusRomNo9L-Regu" w:cs="NimbusRomNo9L-Regu"/>
+        </w:rPr>
+        <w:t>research the</w:t>
+      </w:r>
+      <w:r>
+        <w:rPr>
+          <w:rFonts w:ascii="NimbusRomNo9L-Regu" w:hAnsi="NimbusRomNo9L-Regu" w:cs="NimbusRomNo9L-Regu"/>
+        </w:rPr>
+        <w:t xml:space="preserve"> allocation of voting machines </w:t>
+      </w:r>
+      <w:r>
+        <w:rPr>
+          <w:rFonts w:ascii="NimbusRomNo9L-Regu" w:hAnsi="NimbusRomNo9L-Regu" w:cs="NimbusRomNo9L-Regu"/>
+        </w:rPr>
+        <w:t xml:space="preserve">problem </w:t>
+      </w:r>
+      <w:r>
+        <w:rPr>
+          <w:rFonts w:ascii="NimbusRomNo9L-Regu" w:hAnsi="NimbusRomNo9L-Regu" w:cs="NimbusRomNo9L-Regu"/>
+        </w:rPr>
+        <w:t xml:space="preserve">which are </w:t>
+      </w:r>
+      <w:r>
+        <w:rPr>
+          <w:rFonts w:ascii="NimbusRomNo9L-Regu" w:hAnsi="NimbusRomNo9L-Regu" w:cs="NimbusRomNo9L-Regu"/>
+        </w:rPr>
+        <w:t>[5],</w:t>
+      </w:r>
+      <w:r>
+        <w:rPr>
+          <w:rFonts w:ascii="NimbusRomNo9L-Regu" w:hAnsi="NimbusRomNo9L-Regu" w:cs="NimbusRomNo9L-Regu"/>
+        </w:rPr>
+        <w:t xml:space="preserve"> </w:t>
+      </w:r>
+      <w:r>
+        <w:rPr>
+          <w:rFonts w:ascii="NimbusRomNo9L-Regu" w:hAnsi="NimbusRomNo9L-Regu" w:cs="NimbusRomNo9L-Regu"/>
+        </w:rPr>
+        <w:t>[1]</w:t>
+      </w:r>
+      <w:r>
+        <w:rPr>
+          <w:rFonts w:ascii="NimbusRomNo9L-Regu" w:hAnsi="NimbusRomNo9L-Regu" w:cs="NimbusRomNo9L-Regu"/>
+        </w:rPr>
+        <w:t>, and</w:t>
+      </w:r>
+      <w:r>
+        <w:rPr>
+          <w:rFonts w:ascii="NimbusRomNo9L-Regu" w:hAnsi="NimbusRomNo9L-Regu" w:cs="NimbusRomNo9L-Regu"/>
+        </w:rPr>
+        <w:t xml:space="preserve"> </w:t>
+      </w:r>
+      <w:r>
+        <w:rPr>
+          <w:rFonts w:ascii="NimbusRomNo9L-Regu" w:hAnsi="NimbusRomNo9L-Regu" w:cs="NimbusRomNo9L-Regu"/>
+        </w:rPr>
+        <w:t>[2].</w:t>
+      </w:r>
+      <w:r>
+        <w:rPr>
+          <w:rFonts w:ascii="NimbusRomNo9L-Regu" w:hAnsi="NimbusRomNo9L-Regu" w:cs="NimbusRomNo9L-Regu"/>
+        </w:rPr>
+        <w:t xml:space="preserve"> </w:t>
+      </w:r>
+      <w:r>
+        <w:rPr>
+          <w:rFonts w:ascii="NimbusRomNo9L-Regu" w:hAnsi="NimbusRomNo9L-Regu" w:cs="NimbusRomNo9L-Regu"/>
+        </w:rPr>
+        <w:t xml:space="preserve">The two papers [5] and [2] use simulation for their models </w:t>
+      </w:r>
+      <w:r>
+        <w:rPr>
+          <w:rFonts w:ascii="NimbusRomNo9L-Regu" w:hAnsi="NimbusRomNo9L-Regu" w:cs="NimbusRomNo9L-Regu"/>
+        </w:rPr>
+        <w:t xml:space="preserve"> </w:t>
       </w:r>
       <w:r>
         <w:rPr>
           <w:rFonts w:asciiTheme="majorBidi" w:hAnsiTheme="majorBidi" w:cstheme="majorBidi"/>
         </w:rPr>
+        <w:t>and this allow them to consider some realistic complications in the model like voting-machine failures a</w:t>
+      </w:r>
+      <w:r>
+        <w:rPr>
+          <w:rFonts w:asciiTheme="majorBidi" w:hAnsiTheme="majorBidi" w:cstheme="majorBidi"/>
+        </w:rPr>
+        <w:t>nd uncoordinated voter arrivals, but</w:t>
+      </w:r>
+      <w:r>
+        <w:rPr>
+          <w:rFonts w:asciiTheme="majorBidi" w:hAnsiTheme="majorBidi" w:cstheme="majorBidi"/>
+        </w:rPr>
+        <w:t xml:space="preserve"> [5]</w:t>
+      </w:r>
+      <w:r>
+        <w:rPr>
+          <w:rFonts w:asciiTheme="majorBidi" w:hAnsiTheme="majorBidi" w:cstheme="majorBidi"/>
+        </w:rPr>
+        <w:t xml:space="preserve"> us</w:t>
+      </w:r>
+      <w:r>
+        <w:rPr>
+          <w:rFonts w:asciiTheme="majorBidi" w:hAnsiTheme="majorBidi" w:cstheme="majorBidi"/>
+        </w:rPr>
+        <w:t>ed a simple method</w:t>
+      </w:r>
+      <w:r>
+        <w:rPr>
+          <w:rFonts w:asciiTheme="majorBidi" w:hAnsiTheme="majorBidi" w:cstheme="majorBidi"/>
+        </w:rPr>
         <w:t xml:space="preserve"> </w:t>
       </w:r>
+      <w:r>
+        <w:rPr>
+          <w:rFonts w:asciiTheme="majorBidi" w:hAnsiTheme="majorBidi" w:cstheme="majorBidi"/>
+        </w:rPr>
+        <w:t>by allocating</w:t>
+      </w:r>
+      <w:r>
+        <w:rPr>
+          <w:rFonts w:asciiTheme="majorBidi" w:hAnsiTheme="majorBidi" w:cstheme="majorBidi"/>
+        </w:rPr>
+        <w:t xml:space="preserve"> machines in proportion to the expected number of voters at each precinct</w:t>
+      </w:r>
+      <w:r>
+        <w:rPr>
+          <w:rFonts w:asciiTheme="majorBidi" w:hAnsiTheme="majorBidi" w:cstheme="majorBidi"/>
+        </w:rPr>
+        <w:t>.</w:t>
+      </w:r>
     </w:p>
     <w:p>
       <w:pPr>
         <w:pStyle w:val="Text"/>
-        <w:rPr>
-          <w:rFonts w:asciiTheme="majorBidi" w:hAnsiTheme="majorBidi" w:cstheme="majorBidi"/>
-        </w:rPr>
-      </w:pPr>
-      <w:r>
-        <w:rPr>
-          <w:rFonts w:asciiTheme="majorBidi" w:hAnsiTheme="majorBidi" w:cstheme="majorBidi"/>
-        </w:rPr>
-        <w:t xml:space="preserve">Then there are two papers that used simulation to their models Edelstein (2006) and Allen, </w:t>
-      </w:r>
-      <w:proofErr w:type="spellStart"/>
-      <w:r>
-        <w:rPr>
-          <w:rFonts w:asciiTheme="majorBidi" w:hAnsiTheme="majorBidi" w:cstheme="majorBidi"/>
-        </w:rPr>
-        <w:t>Bernshteyn</w:t>
-      </w:r>
-      <w:proofErr w:type="spellEnd"/>
-      <w:r>
-        <w:rPr>
-          <w:rFonts w:asciiTheme="majorBidi" w:hAnsiTheme="majorBidi" w:cstheme="majorBidi"/>
-        </w:rPr>
-        <w:t xml:space="preserve"> (2006b), and this allow them to consider some realistic complications in the model like voting-machine failures and uncoordinated voter arrivals.</w:t>
-      </w:r>
+      </w:pPr>
     </w:p>
     <w:p>
       <w:pPr>
         <w:pStyle w:val="Text"/>
-        <w:rPr>
-          <w:rFonts w:asciiTheme="majorBidi" w:hAnsiTheme="majorBidi" w:cstheme="majorBidi"/>
-        </w:rPr>
-      </w:pPr>
-      <w:r>
-        <w:rPr>
-          <w:rFonts w:asciiTheme="majorBidi" w:hAnsiTheme="majorBidi" w:cstheme="majorBidi"/>
-        </w:rPr>
-        <w:t>Edelstein (2006) used a simple method of allocating voting is to allocate machines in proportion to the expected number of voters at each precinct</w:t>
-      </w:r>
-      <w:r>
-        <w:rPr>
-          <w:rFonts w:asciiTheme="majorBidi" w:hAnsiTheme="majorBidi" w:cstheme="majorBidi"/>
-        </w:rPr>
-        <w:t>.</w:t>
+      </w:pPr>
+      <w:r>
+        <w:t xml:space="preserve">  </w:t>
+      </w:r>
+    </w:p>
+    <w:p>
+      <w:pPr>
+        <w:pStyle w:val="Heading1"/>
+      </w:pPr>
+      <w:bookmarkStart w:id="6" w:name="_Ref294516791"/>
+      <w:r>
+        <w:t>Conclusions</w:t>
+      </w:r>
+      <w:bookmarkEnd w:id="6"/>
+      <w:r>
+        <w:t xml:space="preserve"> </w:t>
       </w:r>
     </w:p>
     <w:p>
       <w:pPr>
         <w:pStyle w:val="Text"/>
       </w:pPr>
+      <w:r>
+        <w:t>The occurrence of long lines in elections depends on many unpredictable factors and is difficult to control. One way to explore this problem is through simulation which can be useful in the election process and can result in good recommendations to the allocation of DRE machines across precincts.</w:t>
+      </w:r>
     </w:p>
     <w:p>
       <w:pPr>
         <w:pStyle w:val="Text"/>
       </w:pPr>
+      <w:r>
+        <w:t>In our simulation model we used non-stationary voter arrivals, transient queues, and different turnout rates across all precincts.</w:t>
+      </w:r>
     </w:p>
     <w:p>
       <w:pPr>
         <w:pStyle w:val="Text"/>
       </w:pPr>
       <w:r>
-        <w:t xml:space="preserve">  </w:t>
-      </w:r>
-    </w:p>
-    <w:p>
-      <w:pPr>
-        <w:pStyle w:val="Heading1"/>
-      </w:pPr>
-      <w:bookmarkStart w:id="6" w:name="_Ref294516791"/>
-      <w:r>
-        <w:t>Conclusions</w:t>
-      </w:r>
-      <w:bookmarkEnd w:id="6"/>
-      <w:r>
-        <w:t xml:space="preserve"> </w:t>
+        <w:t xml:space="preserve">The machine allocation RA method is proposed and illustrated using an example from the 2004 election in Franklin County, Ohio. Then it </w:t>
+      </w:r>
+      <w:r>
+        <w:t>is compared to the GIA method [4</w:t>
+      </w:r>
+      <w:r>
+        <w:t>].</w:t>
       </w:r>
     </w:p>
     <w:p>
@@ -6984,7 +7308,13 @@
         <w:pStyle w:val="Text"/>
       </w:pPr>
       <w:r>
-        <w:t>The occurrence of long lines in elections depends on many unpredictable factors and is difficult to control. One way to explore this problem is through simulation which can be useful in the election process and can result in good recommendations to the allocation of DRE machines across precincts.</w:t>
+        <w:t>The RA method is shown to offer potential advantages, both through the reduction of equity me</w:t>
+      </w:r>
+      <w:r>
+        <w:t>t</w:t>
+      </w:r>
+      <w:r>
+        <w:t>ric (the average absolute differences of waiting times across all precincts) and it takes smaller time in simulation compared to the GIA.</w:t>
       </w:r>
     </w:p>
     <w:p>
@@ -6992,43 +7322,7 @@
         <w:pStyle w:val="Text"/>
       </w:pPr>
       <w:r>
-        <w:t>In our simulation model we used non-stationary voter arrivals, transient queues, and different turnout rates across all precincts.</w:t>
-      </w:r>
-    </w:p>
-    <w:p>
-      <w:pPr>
-        <w:pStyle w:val="Text"/>
-      </w:pPr>
-      <w:r>
         <w:lastRenderedPageBreak/>
-        <w:t xml:space="preserve">The machine allocation RA method is proposed and illustrated using an example from the 2004 election in Franklin County, Ohio. Then it </w:t>
-      </w:r>
-      <w:r>
-        <w:t>is compared to the GIA method [4</w:t>
-      </w:r>
-      <w:r>
-        <w:t>].</w:t>
-      </w:r>
-    </w:p>
-    <w:p>
-      <w:pPr>
-        <w:pStyle w:val="Text"/>
-      </w:pPr>
-      <w:r>
-        <w:t>The RA method is shown to offer potential advantages, both through the reduction of equity me</w:t>
-      </w:r>
-      <w:r>
-        <w:t>t</w:t>
-      </w:r>
-      <w:r>
-        <w:t>ric (the average absolute differences of waiting times across all precincts) and it takes smaller time in simulation compared to the GIA.</w:t>
-      </w:r>
-    </w:p>
-    <w:p>
-      <w:pPr>
-        <w:pStyle w:val="Text"/>
-      </w:pPr>
-      <w:r>
         <w:t xml:space="preserve">The GIA is better slightly in the case of small number of DRE machines, but the RA is significantly better than GIA in large numbers of DRE machines, which </w:t>
       </w:r>
       <w:r>
@@ -7170,23 +7464,7 @@
           <w:sz w:val="16"/>
           <w:szCs w:val="16"/>
         </w:rPr>
-        <w:t xml:space="preserve">Allen, T. T., and M. B. </w:t>
-      </w:r>
-      <w:proofErr w:type="spellStart"/>
-      <w:r>
-        <w:rPr>
-          <w:sz w:val="16"/>
-          <w:szCs w:val="16"/>
-        </w:rPr>
-        <w:t>Bernshteyn</w:t>
-      </w:r>
-      <w:proofErr w:type="spellEnd"/>
-      <w:r>
-        <w:rPr>
-          <w:sz w:val="16"/>
-          <w:szCs w:val="16"/>
-        </w:rPr>
-        <w:t>. 2006a. Mitigating voter waiting times. Chance 19 (4): 25–36.</w:t>
+        <w:t>Allen, T. T., and M. B. Bernshteyn. 2006a. Mitigating voter waiting times. Chance 19 (4): 25–36.</w:t>
       </w:r>
     </w:p>
     <w:p>
@@ -7205,23 +7483,7 @@
           <w:sz w:val="16"/>
           <w:szCs w:val="16"/>
         </w:rPr>
-        <w:t xml:space="preserve">Allen, T. T., and M. B. </w:t>
-      </w:r>
-      <w:proofErr w:type="spellStart"/>
-      <w:r>
-        <w:rPr>
-          <w:sz w:val="16"/>
-          <w:szCs w:val="16"/>
-        </w:rPr>
-        <w:t>Bernshteyn</w:t>
-      </w:r>
-      <w:proofErr w:type="spellEnd"/>
-      <w:r>
-        <w:rPr>
-          <w:sz w:val="16"/>
-          <w:szCs w:val="16"/>
-        </w:rPr>
-        <w:t xml:space="preserve">. 2006b. </w:t>
+        <w:t xml:space="preserve">Allen, T. T., and M. B. Bernshteyn. 2006b. </w:t>
       </w:r>
       <w:r>
         <w:rPr>
@@ -7264,39 +7526,7 @@
           <w:sz w:val="16"/>
           <w:szCs w:val="16"/>
         </w:rPr>
-        <w:t xml:space="preserve">Anthony, A. A., M. F. Colley, K. E. </w:t>
-      </w:r>
-      <w:proofErr w:type="spellStart"/>
-      <w:r>
-        <w:rPr>
-          <w:sz w:val="16"/>
-          <w:szCs w:val="16"/>
-        </w:rPr>
-        <w:t>Marinello</w:t>
-      </w:r>
-      <w:proofErr w:type="spellEnd"/>
-      <w:r>
-        <w:rPr>
-          <w:sz w:val="16"/>
-          <w:szCs w:val="16"/>
-        </w:rPr>
-        <w:t xml:space="preserve">, and C. C. </w:t>
-      </w:r>
-      <w:proofErr w:type="spellStart"/>
-      <w:r>
-        <w:rPr>
-          <w:sz w:val="16"/>
-          <w:szCs w:val="16"/>
-        </w:rPr>
-        <w:t>Petree</w:t>
-      </w:r>
-      <w:proofErr w:type="spellEnd"/>
-      <w:r>
-        <w:rPr>
-          <w:sz w:val="16"/>
-          <w:szCs w:val="16"/>
-        </w:rPr>
-        <w:t xml:space="preserve">. 2004. Election 2004: A report to the community. Franklin County Board of Elections Report. Available via </w:t>
+        <w:t xml:space="preserve">Anthony, A. A., M. F. Colley, K. E. Marinello, and C. C. Petree. 2004. Election 2004: A report to the community. Franklin County Board of Elections Report. Available via </w:t>
       </w:r>
       <w:hyperlink r:id="rId11" w:history="1">
         <w:r>
@@ -7321,38 +7551,12 @@
         </w:rPr>
       </w:pPr>
       <w:bookmarkStart w:id="8" w:name="_Ref294516270"/>
-      <w:proofErr w:type="spellStart"/>
       <w:r>
         <w:rPr>
           <w:sz w:val="16"/>
           <w:szCs w:val="16"/>
         </w:rPr>
-        <w:lastRenderedPageBreak/>
-        <w:t>Muer</w:t>
-      </w:r>
-      <w:proofErr w:type="spellEnd"/>
-      <w:r>
-        <w:rPr>
-          <w:sz w:val="16"/>
-          <w:szCs w:val="16"/>
-        </w:rPr>
-        <w:t xml:space="preserve"> Yang, Michael J. Fry, W. David </w:t>
-      </w:r>
-      <w:proofErr w:type="spellStart"/>
-      <w:r>
-        <w:rPr>
-          <w:sz w:val="16"/>
-          <w:szCs w:val="16"/>
-        </w:rPr>
-        <w:t>Kelton</w:t>
-      </w:r>
-      <w:proofErr w:type="spellEnd"/>
-      <w:r>
-        <w:rPr>
-          <w:sz w:val="16"/>
-          <w:szCs w:val="16"/>
-        </w:rPr>
-        <w:t>. ARE A</w:t>
+        <w:t>Muer Yang, Michael J. Fry, W. David Kelton. ARE A</w:t>
       </w:r>
       <w:r>
         <w:rPr>
@@ -7441,37 +7645,13 @@
           <w:szCs w:val="16"/>
         </w:rPr>
       </w:pPr>
-      <w:proofErr w:type="spellStart"/>
       <w:r>
         <w:rPr>
           <w:sz w:val="16"/>
           <w:szCs w:val="16"/>
         </w:rPr>
-        <w:t>Houdt</w:t>
-      </w:r>
-      <w:proofErr w:type="spellEnd"/>
-      <w:r>
-        <w:rPr>
-          <w:sz w:val="16"/>
-          <w:szCs w:val="16"/>
-        </w:rPr>
-        <w:t xml:space="preserve">, B. V., and C. </w:t>
-      </w:r>
-      <w:proofErr w:type="spellStart"/>
-      <w:r>
-        <w:rPr>
-          <w:sz w:val="16"/>
-          <w:szCs w:val="16"/>
-        </w:rPr>
-        <w:t>Blondia</w:t>
-      </w:r>
-      <w:proofErr w:type="spellEnd"/>
-      <w:r>
-        <w:rPr>
-          <w:sz w:val="16"/>
-          <w:szCs w:val="16"/>
-        </w:rPr>
-        <w:t>. 2005. Approximated transient queue length and waiting time distributions via steady state analysis. Stochastic Models 21:725–744.</w:t>
+        <w:lastRenderedPageBreak/>
+        <w:t>Houdt, B. V., and C. Blondia. 2005. Approximated transient queue length and waiting time distributions via steady state analysis. Stochastic Models 21:725–744.</w:t>
       </w:r>
     </w:p>
     <w:p>
@@ -7625,23 +7805,7 @@
           <w:sz w:val="16"/>
           <w:szCs w:val="16"/>
         </w:rPr>
-        <w:t xml:space="preserve">React.NET Discrete Event Simulation Framework, </w:t>
-      </w:r>
-      <w:proofErr w:type="spellStart"/>
-      <w:r>
-        <w:rPr>
-          <w:sz w:val="16"/>
-          <w:szCs w:val="16"/>
-        </w:rPr>
-        <w:t>Avilable</w:t>
-      </w:r>
-      <w:proofErr w:type="spellEnd"/>
-      <w:r>
-        <w:rPr>
-          <w:sz w:val="16"/>
-          <w:szCs w:val="16"/>
-        </w:rPr>
-        <w:t xml:space="preserve"> via: </w:t>
+        <w:t xml:space="preserve">React.NET Discrete Event Simulation Framework, Avilable via: </w:t>
       </w:r>
       <w:hyperlink r:id="rId16" w:history="1">
         <w:r>
@@ -8174,13 +8338,34 @@
     </w:p>
     <w:p>
       <w:pPr>
-        <w:jc w:val="both"/>
-        <w:rPr>
-          <w:sz w:val="16"/>
-          <w:szCs w:val="16"/>
-        </w:rPr>
-      </w:pPr>
-    </w:p>
+        <w:pStyle w:val="Heading1"/>
+        <w:numPr>
+          <w:ilvl w:val="0"/>
+          <w:numId w:val="0"/>
+        </w:numPr>
+      </w:pPr>
+    </w:p>
+    <w:p/>
+    <w:p>
+      <w:pPr>
+        <w:pStyle w:val="Heading1"/>
+        <w:numPr>
+          <w:ilvl w:val="0"/>
+          <w:numId w:val="0"/>
+        </w:numPr>
+      </w:pPr>
+    </w:p>
+    <w:p>
+      <w:pPr>
+        <w:pStyle w:val="Heading1"/>
+        <w:numPr>
+          <w:ilvl w:val="0"/>
+          <w:numId w:val="0"/>
+        </w:numPr>
+      </w:pPr>
+    </w:p>
+    <w:p/>
+    <w:p/>
     <w:p>
       <w:pPr>
         <w:pStyle w:val="Heading1"/>
@@ -8233,11 +8418,9 @@
             <w:pPr>
               <w:jc w:val="center"/>
             </w:pPr>
-            <w:proofErr w:type="spellStart"/>
             <w:r>
               <w:t>Activites</w:t>
             </w:r>
-            <w:proofErr w:type="spellEnd"/>
           </w:p>
         </w:tc>
       </w:tr>
@@ -8247,13 +8430,8 @@
             <w:tcW w:w="2544" w:type="dxa"/>
           </w:tcPr>
           <w:p>
-            <w:proofErr w:type="spellStart"/>
-            <w:r>
-              <w:t>Enas</w:t>
-            </w:r>
-            <w:proofErr w:type="spellEnd"/>
-            <w:r>
-              <w:t xml:space="preserve"> Mohamed</w:t>
+            <w:r>
+              <w:t>Enas Mohamed</w:t>
             </w:r>
             <w:r>
               <w:t>,</w:t>
@@ -8401,29 +8579,8 @@
             <w:shd w:val="clear" w:color="auto" w:fill="F2F2F2" w:themeFill="background1" w:themeFillShade="F2"/>
           </w:tcPr>
           <w:p>
-            <w:proofErr w:type="spellStart"/>
-            <w:r>
-              <w:t>Hesham</w:t>
-            </w:r>
-            <w:proofErr w:type="spellEnd"/>
-            <w:r>
-              <w:t xml:space="preserve"> </w:t>
-            </w:r>
-            <w:proofErr w:type="spellStart"/>
-            <w:r>
-              <w:t>Naiem</w:t>
-            </w:r>
-            <w:proofErr w:type="spellEnd"/>
-            <w:r>
-              <w:t xml:space="preserve"> </w:t>
-            </w:r>
-            <w:proofErr w:type="spellStart"/>
-            <w:r>
-              <w:t>Mamoun</w:t>
-            </w:r>
-            <w:proofErr w:type="spellEnd"/>
-            <w:r>
-              <w:t>,</w:t>
+            <w:r>
+              <w:t>Hesham Naiem Mamoun,</w:t>
             </w:r>
           </w:p>
           <w:p>
@@ -8458,15 +8615,7 @@
               </w:numPr>
             </w:pPr>
             <w:r>
-              <w:t xml:space="preserve">Draft </w:t>
-            </w:r>
-            <w:proofErr w:type="gramStart"/>
-            <w:r>
-              <w:t>of  Project</w:t>
-            </w:r>
-            <w:proofErr w:type="gramEnd"/>
-            <w:r>
-              <w:t xml:space="preserve"> Proposal (Target Conference, Motivation, and Potential Contribution) </w:t>
+              <w:t xml:space="preserve">Draft of  Project Proposal (Target Conference, Motivation, and Potential Contribution) </w:t>
             </w:r>
             <w:r>
               <w:t>.</w:t>
@@ -8574,21 +8723,8 @@
             <w:tcW w:w="2544" w:type="dxa"/>
           </w:tcPr>
           <w:p>
-            <w:proofErr w:type="spellStart"/>
-            <w:r>
-              <w:t>Mostafa</w:t>
-            </w:r>
-            <w:proofErr w:type="spellEnd"/>
-            <w:r>
-              <w:t xml:space="preserve"> Mohamed </w:t>
-            </w:r>
-            <w:proofErr w:type="spellStart"/>
-            <w:r>
-              <w:t>Izz</w:t>
-            </w:r>
-            <w:proofErr w:type="spellEnd"/>
-            <w:r>
-              <w:t>,</w:t>
+            <w:r>
+              <w:t>Mostafa Mohamed Izz,</w:t>
             </w:r>
           </w:p>
           <w:p>
@@ -8667,23 +8803,7 @@
               </w:numPr>
             </w:pPr>
             <w:r>
-              <w:t xml:space="preserve">Responsible for using </w:t>
-            </w:r>
-            <w:proofErr w:type="spellStart"/>
-            <w:r>
-              <w:t>svn</w:t>
-            </w:r>
-            <w:proofErr w:type="spellEnd"/>
-            <w:r>
-              <w:t xml:space="preserve"> through </w:t>
-            </w:r>
-            <w:proofErr w:type="spellStart"/>
-            <w:r>
-              <w:t>google</w:t>
-            </w:r>
-            <w:proofErr w:type="spellEnd"/>
-            <w:r>
-              <w:t xml:space="preserve"> code</w:t>
+              <w:t>Responsible for using svn through google code</w:t>
             </w:r>
             <w:r>
               <w:t>.</w:t>
@@ -8801,14 +8921,14 @@
 
 <file path=word/endnotes.xml><?xml version="1.0" encoding="utf-8"?>
 <w:endnotes xmlns:ve="http://schemas.openxmlformats.org/markup-compatibility/2006" xmlns:o="urn:schemas-microsoft-com:office:office" xmlns:r="http://schemas.openxmlformats.org/officeDocument/2006/relationships" xmlns:m="http://schemas.openxmlformats.org/officeDocument/2006/math" xmlns:v="urn:schemas-microsoft-com:vml" xmlns:wp="http://schemas.openxmlformats.org/drawingml/2006/wordprocessingDrawing" xmlns:w10="urn:schemas-microsoft-com:office:word" xmlns:w="http://schemas.openxmlformats.org/wordprocessingml/2006/main" xmlns:wne="http://schemas.microsoft.com/office/word/2006/wordml">
-  <w:endnote w:type="separator" w:id="-1">
+  <w:endnote w:type="separator" w:id="0">
     <w:p>
       <w:r>
         <w:separator/>
       </w:r>
     </w:p>
   </w:endnote>
-  <w:endnote w:type="continuationSeparator" w:id="0">
+  <w:endnote w:type="continuationSeparator" w:id="1">
     <w:p>
       <w:r>
         <w:continuationSeparator/>
@@ -8900,17 +9020,17 @@
 
 <file path=word/footnotes.xml><?xml version="1.0" encoding="utf-8"?>
 <w:footnotes xmlns:ve="http://schemas.openxmlformats.org/markup-compatibility/2006" xmlns:o="urn:schemas-microsoft-com:office:office" xmlns:r="http://schemas.openxmlformats.org/officeDocument/2006/relationships" xmlns:m="http://schemas.openxmlformats.org/officeDocument/2006/math" xmlns:v="urn:schemas-microsoft-com:vml" xmlns:wp="http://schemas.openxmlformats.org/drawingml/2006/wordprocessingDrawing" xmlns:w10="urn:schemas-microsoft-com:office:word" xmlns:w="http://schemas.openxmlformats.org/wordprocessingml/2006/main" xmlns:wne="http://schemas.microsoft.com/office/word/2006/wordml">
-  <w:footnote w:type="separator" w:id="-1">
+  <w:footnote w:type="separator" w:id="0">
     <w:p/>
   </w:footnote>
-  <w:footnote w:type="continuationSeparator" w:id="0">
+  <w:footnote w:type="continuationSeparator" w:id="1">
     <w:p>
       <w:r>
         <w:continuationSeparator/>
       </w:r>
     </w:p>
   </w:footnote>
-  <w:footnote w:id="1">
+  <w:footnote w:id="2">
     <w:p>
       <w:pPr>
         <w:pStyle w:val="FootnoteText"/>
@@ -10428,7 +10548,6 @@
   <w:style w:type="character" w:default="1" w:styleId="DefaultParagraphFont">
     <w:name w:val="Default Paragraph Font"/>
     <w:uiPriority w:val="1"/>
-    <w:semiHidden/>
     <w:unhideWhenUsed/>
   </w:style>
   <w:style w:type="table" w:default="1" w:styleId="TableNormal">
@@ -11159,25 +11278,25 @@
           <c:upBars/>
           <c:downBars/>
         </c:upDownBars>
-        <c:axId val="52249728"/>
-        <c:axId val="52269824"/>
+        <c:axId val="217193472"/>
+        <c:axId val="217207936"/>
       </c:stockChart>
       <c:catAx>
-        <c:axId val="52249728"/>
+        <c:axId val="217193472"/>
         <c:scaling>
           <c:orientation val="minMax"/>
         </c:scaling>
         <c:axPos val="b"/>
         <c:numFmt formatCode="m/d/yyyy" sourceLinked="1"/>
         <c:tickLblPos val="nextTo"/>
-        <c:crossAx val="52269824"/>
+        <c:crossAx val="217207936"/>
         <c:crosses val="autoZero"/>
         <c:auto val="1"/>
         <c:lblAlgn val="ctr"/>
         <c:lblOffset val="100"/>
       </c:catAx>
       <c:valAx>
-        <c:axId val="52269824"/>
+        <c:axId val="217207936"/>
         <c:scaling>
           <c:orientation val="minMax"/>
         </c:scaling>
@@ -11185,7 +11304,7 @@
         <c:majorGridlines/>
         <c:numFmt formatCode="General" sourceLinked="1"/>
         <c:tickLblPos val="nextTo"/>
-        <c:crossAx val="52249728"/>
+        <c:crossAx val="217193472"/>
         <c:crosses val="autoZero"/>
         <c:crossBetween val="between"/>
       </c:valAx>
@@ -11425,25 +11544,25 @@
           <c:upBars/>
           <c:downBars/>
         </c:upDownBars>
-        <c:axId val="90976640"/>
-        <c:axId val="90978944"/>
+        <c:axId val="228914688"/>
+        <c:axId val="230093568"/>
       </c:stockChart>
       <c:catAx>
-        <c:axId val="90976640"/>
+        <c:axId val="228914688"/>
         <c:scaling>
           <c:orientation val="minMax"/>
         </c:scaling>
         <c:axPos val="b"/>
         <c:numFmt formatCode="m/d/yyyy" sourceLinked="1"/>
         <c:tickLblPos val="nextTo"/>
-        <c:crossAx val="90978944"/>
+        <c:crossAx val="230093568"/>
         <c:crosses val="autoZero"/>
         <c:auto val="1"/>
         <c:lblAlgn val="ctr"/>
         <c:lblOffset val="100"/>
       </c:catAx>
       <c:valAx>
-        <c:axId val="90978944"/>
+        <c:axId val="230093568"/>
         <c:scaling>
           <c:orientation val="minMax"/>
         </c:scaling>
@@ -11451,7 +11570,7 @@
         <c:majorGridlines/>
         <c:numFmt formatCode="General" sourceLinked="1"/>
         <c:tickLblPos val="nextTo"/>
-        <c:crossAx val="90976640"/>
+        <c:crossAx val="228914688"/>
         <c:crosses val="autoZero"/>
         <c:crossBetween val="between"/>
       </c:valAx>

</xml_diff>